<commit_message>
Documeentação alterada novamente (contexto)
</commit_message>
<xml_diff>
--- a/Documentação/TI/TI-Documentacao-Grupo04.docx
+++ b/Documentação/TI/TI-Documentacao-Grupo04.docx
@@ -15,7 +15,7 @@
           <v:rect id="rectole0000000000" o:spid="_x0000_i1025" style="width:109.5pt;height:60.75pt" o:ole="" o:preferrelative="t" stroked="f">
             <v:imagedata r:id="rId5" o:title=""/>
           </v:rect>
-          <o:OLEObject Type="Embed" ProgID="StaticMetafile" ShapeID="rectole0000000000" DrawAspect="Content" ObjectID="_1803911548" r:id="rId6"/>
+          <o:OLEObject Type="Embed" ProgID="StaticMetafile" ShapeID="rectole0000000000" DrawAspect="Content" ObjectID="_1803942111" r:id="rId6"/>
         </w:object>
       </w:r>
       <w:r>
@@ -995,7 +995,7 @@
           <v:rect id="rectole0000000001" o:spid="_x0000_i1026" style="width:381.75pt;height:267pt" o:ole="" o:preferrelative="t" stroked="f">
             <v:imagedata r:id="rId8" o:title=""/>
           </v:rect>
-          <o:OLEObject Type="Embed" ProgID="StaticMetafile" ShapeID="rectole0000000001" DrawAspect="Content" ObjectID="_1803911549" r:id="rId9"/>
+          <o:OLEObject Type="Embed" ProgID="StaticMetafile" ShapeID="rectole0000000001" DrawAspect="Content" ObjectID="_1803942112" r:id="rId9"/>
         </w:object>
       </w:r>
     </w:p>
@@ -1066,7 +1066,27 @@
           <w:lang w:eastAsia="en-US"/>
           <w14:ligatures w14:val="none"/>
         </w:rPr>
-        <w:t>Acidentes com vazamentos de gás são comuns e custam caro, desde reparos estruturais até processos judiciais e indenizações. A falta de monitoramento constante e de sistemas eficazes de alerta torna a situação ainda mais perigosa. Diante desse cenário, surgiu a oportunidade de desenvolvimento de uma solução tecnológica para detecção de gás voltada para condomínios residenciais.</w:t>
+        <w:t xml:space="preserve">Acidentes com vazamentos de gás são comuns e custam caro, desde reparos estruturais até processos judiciais e indenizações. A falta de monitoramento constante e de sistemas eficazes de alerta torna a situação ainda mais perigosa. Diante desse cenário, surgiu a oportunidade de </w:t>
+      </w:r>
+      <w:r>
+        <w:rPr>
+          <w:rFonts w:ascii="Segoe UI" w:eastAsia="Calibri" w:hAnsi="Segoe UI" w:cs="Segoe UI"/>
+          <w:color w:val="002060"/>
+          <w:kern w:val="0"/>
+          <w:lang w:eastAsia="en-US"/>
+          <w14:ligatures w14:val="none"/>
+        </w:rPr>
+        <w:t>implementação</w:t>
+      </w:r>
+      <w:r>
+        <w:rPr>
+          <w:rFonts w:ascii="Segoe UI" w:eastAsia="Calibri" w:hAnsi="Segoe UI" w:cs="Segoe UI"/>
+          <w:color w:val="002060"/>
+          <w:kern w:val="0"/>
+          <w:lang w:eastAsia="en-US"/>
+          <w14:ligatures w14:val="none"/>
+        </w:rPr>
+        <w:t xml:space="preserve"> de uma solução tecnológica para detecção de gás voltada para condomínios residenciais.</w:t>
       </w:r>
     </w:p>
     <w:p>
@@ -1381,6 +1401,62 @@
     <w:p>
       <w:pPr>
         <w:spacing w:line="360" w:lineRule="auto"/>
+        <w:jc w:val="both"/>
+        <w:rPr>
+          <w:rFonts w:ascii="Segoe UI" w:eastAsia="Segoe UI" w:hAnsi="Segoe UI" w:cs="Segoe UI"/>
+          <w:color w:val="002060"/>
+        </w:rPr>
+      </w:pPr>
+      <w:r>
+        <w:rPr>
+          <w:rFonts w:ascii="Segoe UI" w:eastAsia="Segoe UI" w:hAnsi="Segoe UI" w:cs="Segoe UI"/>
+          <w:color w:val="002060"/>
+        </w:rPr>
+        <w:tab/>
+      </w:r>
+      <w:r>
+        <w:rPr>
+          <w:rFonts w:ascii="Segoe UI" w:eastAsia="Segoe UI" w:hAnsi="Segoe UI" w:cs="Segoe UI"/>
+          <w:color w:val="002060"/>
+        </w:rPr>
+        <w:t xml:space="preserve">Condomínios residenciais são uma escolha de moradia comum para o </w:t>
+      </w:r>
+      <w:r>
+        <w:rPr>
+          <w:rFonts w:ascii="Segoe UI" w:eastAsia="Segoe UI" w:hAnsi="Segoe UI" w:cs="Segoe UI"/>
+          <w:color w:val="002060"/>
+        </w:rPr>
+        <w:t xml:space="preserve">cidadão brasileiro, principalmente para os que moram em </w:t>
+      </w:r>
+      <w:r>
+        <w:rPr>
+          <w:rFonts w:ascii="Segoe UI" w:eastAsia="Segoe UI" w:hAnsi="Segoe UI" w:cs="Segoe UI"/>
+          <w:color w:val="002060"/>
+        </w:rPr>
+        <w:t>São Paulo, que  possui milhares de prédios, sendo uma das cidades com maior número de edifícios do mundo. De acordo com uma pesquisa do IBGE feita em 2024, o estado de São Paulo possui mais de 4,1 milhões de condomínios.</w:t>
+      </w:r>
+    </w:p>
+    <w:p>
+      <w:pPr>
+        <w:spacing w:line="360" w:lineRule="auto"/>
+        <w:jc w:val="both"/>
+        <w:rPr>
+          <w:rFonts w:ascii="Segoe UI" w:eastAsia="Segoe UI" w:hAnsi="Segoe UI" w:cs="Segoe UI"/>
+          <w:color w:val="002060"/>
+        </w:rPr>
+      </w:pPr>
+      <w:r>
+        <w:rPr>
+          <w:rFonts w:ascii="Segoe UI" w:eastAsia="Segoe UI" w:hAnsi="Segoe UI" w:cs="Segoe UI"/>
+          <w:color w:val="002060"/>
+        </w:rPr>
+        <w:lastRenderedPageBreak/>
+        <w:t>De acordo com o Censo Demográfico do IBGE, em 2022, 29,4% da população de São Paulo morava em apartamentos, tendo 3.349.996 de pessoas morando em apartamentos.</w:t>
+      </w:r>
+    </w:p>
+    <w:p>
+      <w:pPr>
+        <w:spacing w:line="360" w:lineRule="auto"/>
         <w:ind w:firstLine="708"/>
         <w:jc w:val="both"/>
         <w:rPr>
@@ -1393,15 +1469,207 @@
           <w:rFonts w:ascii="Segoe UI" w:eastAsia="Segoe UI" w:hAnsi="Segoe UI" w:cs="Segoe UI"/>
           <w:color w:val="002060"/>
         </w:rPr>
-        <w:t xml:space="preserve"> Investir em uma solução corporativa de detecção de gás natural, especialmente desenvolvida para condomínios residenciais, é a chave para garantir a segurança dos moradores e proteger o patrimônio. Sensores inteligentes e monitoramento contínuo oferecem uma resposta rápida e eficaz a qualquer risco de vazamento, proporcionando tranquilidade para todos os envolvidos. A tecnologia, ao ser integrada ao sistema do condomínio, não só </w:t>
-      </w:r>
-      <w:r>
-        <w:rPr>
-          <w:rFonts w:ascii="Segoe UI" w:eastAsia="Segoe UI" w:hAnsi="Segoe UI" w:cs="Segoe UI"/>
-          <w:color w:val="002060"/>
-        </w:rPr>
-        <w:lastRenderedPageBreak/>
-        <w:t>previne acidentes como também oferece uma gestão mais eficiente e segura para os responsáveis pela administração do local.</w:t>
+        <w:t xml:space="preserve">Um dos pontos mais analisados, na hora se de mudar para um </w:t>
+      </w:r>
+      <w:r>
+        <w:rPr>
+          <w:rFonts w:ascii="Segoe UI" w:eastAsia="Segoe UI" w:hAnsi="Segoe UI" w:cs="Segoe UI"/>
+          <w:color w:val="002060"/>
+        </w:rPr>
+        <w:t>condomínio</w:t>
+      </w:r>
+      <w:r>
+        <w:rPr>
+          <w:rFonts w:ascii="Segoe UI" w:eastAsia="Segoe UI" w:hAnsi="Segoe UI" w:cs="Segoe UI"/>
+          <w:color w:val="002060"/>
+        </w:rPr>
+        <w:t>,</w:t>
+      </w:r>
+      <w:r>
+        <w:rPr>
+          <w:rFonts w:ascii="Segoe UI" w:eastAsia="Segoe UI" w:hAnsi="Segoe UI" w:cs="Segoe UI"/>
+          <w:color w:val="002060"/>
+        </w:rPr>
+        <w:t xml:space="preserve"> é a segurança</w:t>
+      </w:r>
+      <w:r>
+        <w:rPr>
+          <w:rFonts w:ascii="Segoe UI" w:eastAsia="Segoe UI" w:hAnsi="Segoe UI" w:cs="Segoe UI"/>
+          <w:color w:val="002060"/>
+        </w:rPr>
+        <w:t xml:space="preserve">. </w:t>
+      </w:r>
+      <w:r>
+        <w:rPr>
+          <w:rFonts w:ascii="Segoe UI" w:eastAsia="Segoe UI" w:hAnsi="Segoe UI" w:cs="Segoe UI"/>
+          <w:color w:val="002060"/>
+        </w:rPr>
+        <w:t>A SGC</w:t>
+      </w:r>
+      <w:r>
+        <w:rPr>
+          <w:rFonts w:ascii="Segoe UI" w:eastAsia="Segoe UI" w:hAnsi="Segoe UI" w:cs="Segoe UI"/>
+          <w:color w:val="002060"/>
+        </w:rPr>
+        <w:t xml:space="preserve"> com ofere</w:t>
+      </w:r>
+      <w:r>
+        <w:rPr>
+          <w:rFonts w:ascii="Segoe UI" w:eastAsia="Segoe UI" w:hAnsi="Segoe UI" w:cs="Segoe UI"/>
+          <w:color w:val="002060"/>
+        </w:rPr>
+        <w:t>ce</w:t>
+      </w:r>
+      <w:r>
+        <w:rPr>
+          <w:rFonts w:ascii="Segoe UI" w:eastAsia="Segoe UI" w:hAnsi="Segoe UI" w:cs="Segoe UI"/>
+          <w:color w:val="002060"/>
+        </w:rPr>
+        <w:t xml:space="preserve"> uma</w:t>
+      </w:r>
+      <w:r>
+        <w:rPr>
+          <w:rFonts w:ascii="Segoe UI" w:eastAsia="Segoe UI" w:hAnsi="Segoe UI" w:cs="Segoe UI"/>
+          <w:color w:val="002060"/>
+        </w:rPr>
+        <w:t xml:space="preserve"> possibilidade de</w:t>
+      </w:r>
+      <w:r>
+        <w:rPr>
+          <w:rFonts w:ascii="Segoe UI" w:eastAsia="Segoe UI" w:hAnsi="Segoe UI" w:cs="Segoe UI"/>
+          <w:color w:val="002060"/>
+        </w:rPr>
+        <w:t xml:space="preserve"> segurança maior para os </w:t>
+      </w:r>
+      <w:r>
+        <w:rPr>
+          <w:rFonts w:ascii="Segoe UI" w:eastAsia="Segoe UI" w:hAnsi="Segoe UI" w:cs="Segoe UI"/>
+          <w:color w:val="002060"/>
+        </w:rPr>
+        <w:t>condôminos</w:t>
+      </w:r>
+      <w:r>
+        <w:rPr>
+          <w:rFonts w:ascii="Segoe UI" w:eastAsia="Segoe UI" w:hAnsi="Segoe UI" w:cs="Segoe UI"/>
+          <w:color w:val="002060"/>
+        </w:rPr>
+        <w:t xml:space="preserve"> e uma tranquilidade</w:t>
+      </w:r>
+      <w:r>
+        <w:rPr>
+          <w:rFonts w:ascii="Segoe UI" w:eastAsia="Segoe UI" w:hAnsi="Segoe UI" w:cs="Segoe UI"/>
+          <w:color w:val="002060"/>
+        </w:rPr>
+        <w:t xml:space="preserve"> de</w:t>
+      </w:r>
+      <w:r>
+        <w:rPr>
+          <w:rFonts w:ascii="Segoe UI" w:eastAsia="Segoe UI" w:hAnsi="Segoe UI" w:cs="Segoe UI"/>
+          <w:color w:val="002060"/>
+        </w:rPr>
+        <w:t xml:space="preserve"> que caso haja, </w:t>
+      </w:r>
+      <w:r>
+        <w:rPr>
+          <w:rFonts w:ascii="Segoe UI" w:eastAsia="Segoe UI" w:hAnsi="Segoe UI" w:cs="Segoe UI"/>
+          <w:color w:val="002060"/>
+        </w:rPr>
+        <w:t>vazamento</w:t>
+      </w:r>
+      <w:r>
+        <w:rPr>
+          <w:rFonts w:ascii="Segoe UI" w:eastAsia="Segoe UI" w:hAnsi="Segoe UI" w:cs="Segoe UI"/>
+          <w:color w:val="002060"/>
+        </w:rPr>
+        <w:t xml:space="preserve"> de gás será devidamente informado para o</w:t>
+      </w:r>
+      <w:r>
+        <w:rPr>
+          <w:rFonts w:ascii="Segoe UI" w:eastAsia="Segoe UI" w:hAnsi="Segoe UI" w:cs="Segoe UI"/>
+          <w:color w:val="002060"/>
+        </w:rPr>
+        <w:t>s responsáveis</w:t>
+      </w:r>
+      <w:r>
+        <w:rPr>
+          <w:rFonts w:ascii="Segoe UI" w:eastAsia="Segoe UI" w:hAnsi="Segoe UI" w:cs="Segoe UI"/>
+          <w:color w:val="002060"/>
+        </w:rPr>
+        <w:t xml:space="preserve">, </w:t>
+      </w:r>
+      <w:r>
+        <w:rPr>
+          <w:rFonts w:ascii="Segoe UI" w:eastAsia="Segoe UI" w:hAnsi="Segoe UI" w:cs="Segoe UI"/>
+          <w:color w:val="002060"/>
+        </w:rPr>
+        <w:t>por meio</w:t>
+      </w:r>
+      <w:r>
+        <w:rPr>
+          <w:rFonts w:ascii="Segoe UI" w:eastAsia="Segoe UI" w:hAnsi="Segoe UI" w:cs="Segoe UI"/>
+          <w:color w:val="002060"/>
+        </w:rPr>
+        <w:t xml:space="preserve"> d</w:t>
+      </w:r>
+      <w:r>
+        <w:rPr>
+          <w:rFonts w:ascii="Segoe UI" w:eastAsia="Segoe UI" w:hAnsi="Segoe UI" w:cs="Segoe UI"/>
+          <w:color w:val="002060"/>
+        </w:rPr>
+        <w:t>a</w:t>
+      </w:r>
+      <w:r>
+        <w:rPr>
+          <w:rFonts w:ascii="Segoe UI" w:eastAsia="Segoe UI" w:hAnsi="Segoe UI" w:cs="Segoe UI"/>
+          <w:color w:val="002060"/>
+        </w:rPr>
+        <w:t xml:space="preserve"> noss</w:t>
+      </w:r>
+      <w:r>
+        <w:rPr>
+          <w:rFonts w:ascii="Segoe UI" w:eastAsia="Segoe UI" w:hAnsi="Segoe UI" w:cs="Segoe UI"/>
+          <w:color w:val="002060"/>
+        </w:rPr>
+        <w:t>a</w:t>
+      </w:r>
+      <w:r>
+        <w:rPr>
+          <w:rFonts w:ascii="Segoe UI" w:eastAsia="Segoe UI" w:hAnsi="Segoe UI" w:cs="Segoe UI"/>
+          <w:color w:val="002060"/>
+        </w:rPr>
+        <w:t xml:space="preserve"> </w:t>
+      </w:r>
+      <w:r>
+        <w:rPr>
+          <w:rFonts w:ascii="Segoe UI" w:eastAsia="Segoe UI" w:hAnsi="Segoe UI" w:cs="Segoe UI"/>
+          <w:color w:val="002060"/>
+        </w:rPr>
+        <w:t xml:space="preserve">aplicação integrada aos </w:t>
+      </w:r>
+      <w:r>
+        <w:rPr>
+          <w:rFonts w:ascii="Segoe UI" w:eastAsia="Segoe UI" w:hAnsi="Segoe UI" w:cs="Segoe UI"/>
+          <w:color w:val="002060"/>
+        </w:rPr>
+        <w:t>sensores.</w:t>
+      </w:r>
+    </w:p>
+    <w:p>
+      <w:pPr>
+        <w:spacing w:line="360" w:lineRule="auto"/>
+        <w:ind w:firstLine="708"/>
+        <w:jc w:val="both"/>
+        <w:rPr>
+          <w:rFonts w:ascii="Segoe UI" w:eastAsia="Segoe UI" w:hAnsi="Segoe UI" w:cs="Segoe UI"/>
+          <w:color w:val="002060"/>
+        </w:rPr>
+      </w:pPr>
+      <w:r>
+        <w:rPr>
+          <w:rFonts w:ascii="Segoe UI" w:eastAsia="Segoe UI" w:hAnsi="Segoe UI" w:cs="Segoe UI"/>
+          <w:color w:val="002060"/>
+        </w:rPr>
+        <w:t xml:space="preserve"> Investir em uma solução corporativa de detecção de gás natural, especialmente desenvolvida para condomínios residenciais, é a chave para garantir a segurança dos moradores e proteger o patrimônio. Sensores inteligentes e monitoramento contínuo oferecem uma resposta rápida e eficaz a qualquer risco de vazamento, proporcionando tranquilidade para todos os envolvidos. A tecnologia, ao ser integrada ao sistema do condomínio, não só previne acidentes como também oferece uma gestão mais eficiente e segura para os responsáveis pela administração do local.</w:t>
       </w:r>
     </w:p>
     <w:p>
@@ -1500,6 +1768,7 @@
           <w:color w:val="806000"/>
           <w:sz w:val="32"/>
         </w:rPr>
+        <w:lastRenderedPageBreak/>
         <w:t>JUSTIFICATIVA</w:t>
       </w:r>
     </w:p>
@@ -1641,7 +1910,6 @@
           <w:rFonts w:ascii="Segoe UI" w:eastAsia="Segoe UI" w:hAnsi="Segoe UI" w:cs="Segoe UI"/>
           <w:color w:val="002060"/>
         </w:rPr>
-        <w:lastRenderedPageBreak/>
         <w:t>A entrega do software incluirá funcionalidades essenciais testadas e documentadas dentro do prazo estabelecido.</w:t>
       </w:r>
     </w:p>
@@ -1707,23 +1975,37 @@
           <w:rFonts w:ascii="Segoe UI" w:hAnsi="Segoe UI" w:cs="Segoe UI"/>
           <w:color w:val="002060"/>
         </w:rPr>
-        <w:t xml:space="preserve">O detector de gás natural deve ser instalado próximo ao teto, pois o gás natural (GN) é mais leve que o ar e tende a se acumular nas partes superiores do ambiente, ou seja, de 30 centímetros a 1 metro do teto e pertos de locais de saída fácil de gás, em locais estratégicos, para garantir que o vazamento seja detectado antes de alcançar níveis críticos. </w:t>
-      </w:r>
-    </w:p>
-    <w:p>
-      <w:pPr>
-        <w:spacing w:line="360" w:lineRule="auto"/>
-        <w:jc w:val="both"/>
+        <w:t>O detector de gás natural deve ser instalado próximo ao teto, pois o gás natural (GN) é mais leve que o ar e tende a se acumular nas partes superiores do ambiente</w:t>
+      </w:r>
+      <w:r>
         <w:rPr>
           <w:rFonts w:ascii="Segoe UI" w:hAnsi="Segoe UI" w:cs="Segoe UI"/>
           <w:color w:val="002060"/>
         </w:rPr>
-      </w:pPr>
+        <w:t>. Sendo assim a instalação deve ser feita</w:t>
+      </w:r>
       <w:r>
         <w:rPr>
           <w:rFonts w:ascii="Segoe UI" w:hAnsi="Segoe UI" w:cs="Segoe UI"/>
           <w:color w:val="002060"/>
         </w:rPr>
+        <w:t xml:space="preserve"> de 30 centímetros a 1 metro do teto e pertos de locais de saída fácil de gás, em locais estratégicos, para garantir que o vazamento seja detectado antes de alcançar níveis críticos. </w:t>
+      </w:r>
+    </w:p>
+    <w:p>
+      <w:pPr>
+        <w:spacing w:line="360" w:lineRule="auto"/>
+        <w:jc w:val="both"/>
+        <w:rPr>
+          <w:rFonts w:ascii="Segoe UI" w:hAnsi="Segoe UI" w:cs="Segoe UI"/>
+          <w:color w:val="002060"/>
+        </w:rPr>
+      </w:pPr>
+      <w:r>
+        <w:rPr>
+          <w:rFonts w:ascii="Segoe UI" w:hAnsi="Segoe UI" w:cs="Segoe UI"/>
+          <w:color w:val="002060"/>
+        </w:rPr>
         <w:t xml:space="preserve">• </w:t>
       </w:r>
       <w:r>
@@ -1814,6 +2096,7 @@
           <w:rFonts w:ascii="Segoe UI" w:hAnsi="Segoe UI" w:cs="Segoe UI"/>
           <w:color w:val="002060"/>
         </w:rPr>
+        <w:lastRenderedPageBreak/>
         <w:t xml:space="preserve">• </w:t>
       </w:r>
       <w:r>
@@ -1950,288 +2233,288 @@
           <w:sz w:val="28"/>
           <w:szCs w:val="28"/>
         </w:rPr>
+        <w:t>Equipe</w:t>
+      </w:r>
+    </w:p>
+    <w:p>
+      <w:pPr>
+        <w:spacing w:line="360" w:lineRule="auto"/>
+        <w:jc w:val="both"/>
+        <w:rPr>
+          <w:rFonts w:ascii="Segoe UI" w:eastAsia="Segoe UI" w:hAnsi="Segoe UI" w:cs="Segoe UI"/>
+          <w:color w:val="002060"/>
+        </w:rPr>
+      </w:pPr>
+      <w:r>
+        <w:rPr>
+          <w:rFonts w:ascii="Segoe UI" w:eastAsia="Segoe UI" w:hAnsi="Segoe UI" w:cs="Segoe UI"/>
+          <w:color w:val="002060"/>
+        </w:rPr>
+        <w:t>• A equipe de criação do software é formada por 6 pessoas.</w:t>
+      </w:r>
+    </w:p>
+    <w:p>
+      <w:pPr>
+        <w:spacing w:line="360" w:lineRule="auto"/>
+        <w:jc w:val="both"/>
+        <w:rPr>
+          <w:rFonts w:ascii="Segoe UI" w:eastAsia="Segoe UI" w:hAnsi="Segoe UI" w:cs="Segoe UI"/>
+          <w:color w:val="002060"/>
+        </w:rPr>
+      </w:pPr>
+      <w:r>
+        <w:rPr>
+          <w:rFonts w:ascii="Segoe UI" w:eastAsia="Segoe UI" w:hAnsi="Segoe UI" w:cs="Segoe UI"/>
+          <w:color w:val="002060"/>
+        </w:rPr>
+        <w:t>• A equipe de instalação é formada por 3 pessoas</w:t>
+      </w:r>
+      <w:r>
+        <w:rPr>
+          <w:rFonts w:ascii="Segoe UI" w:eastAsia="Segoe UI" w:hAnsi="Segoe UI" w:cs="Segoe UI"/>
+          <w:color w:val="002060"/>
+        </w:rPr>
+        <w:t xml:space="preserve">. Elas serão </w:t>
+      </w:r>
+      <w:r>
+        <w:rPr>
+          <w:rFonts w:ascii="Segoe UI" w:eastAsia="Segoe UI" w:hAnsi="Segoe UI" w:cs="Segoe UI"/>
+          <w:color w:val="002060"/>
+        </w:rPr>
+        <w:t>distribuídas con</w:t>
+      </w:r>
+      <w:r>
+        <w:rPr>
+          <w:rFonts w:ascii="Segoe UI" w:eastAsia="Segoe UI" w:hAnsi="Segoe UI" w:cs="Segoe UI"/>
+          <w:color w:val="002060"/>
+        </w:rPr>
+        <w:t>forme a quantidade de apartamentos que o condomínio possui</w:t>
+      </w:r>
+      <w:r>
+        <w:rPr>
+          <w:rFonts w:ascii="Segoe UI" w:eastAsia="Segoe UI" w:hAnsi="Segoe UI" w:cs="Segoe UI"/>
+          <w:color w:val="002060"/>
+        </w:rPr>
+        <w:t xml:space="preserve"> e </w:t>
+      </w:r>
+      <w:r>
+        <w:rPr>
+          <w:rFonts w:ascii="Segoe UI" w:eastAsia="Segoe UI" w:hAnsi="Segoe UI" w:cs="Segoe UI"/>
+          <w:color w:val="002060"/>
+        </w:rPr>
+        <w:t xml:space="preserve">farão a instalação pela quantidade de dias necessários para </w:t>
+      </w:r>
+      <w:r>
+        <w:rPr>
+          <w:rFonts w:ascii="Segoe UI" w:eastAsia="Segoe UI" w:hAnsi="Segoe UI" w:cs="Segoe UI"/>
+          <w:color w:val="002060"/>
+        </w:rPr>
+        <w:t>concluir todos os edifícios.</w:t>
+      </w:r>
+    </w:p>
+    <w:p>
+      <w:pPr>
+        <w:spacing w:line="360" w:lineRule="auto"/>
+        <w:jc w:val="both"/>
+        <w:rPr>
+          <w:rFonts w:ascii="Segoe UI" w:eastAsia="Segoe UI" w:hAnsi="Segoe UI" w:cs="Segoe UI"/>
+          <w:color w:val="002060"/>
+        </w:rPr>
+      </w:pPr>
+      <w:r>
+        <w:rPr>
+          <w:rFonts w:ascii="Segoe UI" w:eastAsia="Segoe UI" w:hAnsi="Segoe UI" w:cs="Segoe UI"/>
+          <w:color w:val="002060"/>
+        </w:rPr>
+        <w:t xml:space="preserve">• </w:t>
+      </w:r>
+      <w:r>
+        <w:rPr>
+          <w:rFonts w:ascii="Segoe UI" w:eastAsia="Segoe UI" w:hAnsi="Segoe UI" w:cs="Segoe UI"/>
+          <w:color w:val="002060"/>
+        </w:rPr>
+        <w:t>Para condomínios de menos de 20 apartamentos por edifício a equipe de instalação deve contar com 1 funcionário. Tendo assim uma média de 30 minutos na instalação de cada apartamento, com sobra de tempo caso ocorram imprevistos. A instalação deve ser feita em</w:t>
+      </w:r>
+      <w:r>
+        <w:rPr>
+          <w:rFonts w:ascii="Segoe UI" w:eastAsia="Segoe UI" w:hAnsi="Segoe UI" w:cs="Segoe UI"/>
+          <w:color w:val="002060"/>
+        </w:rPr>
+        <w:t xml:space="preserve"> 1 </w:t>
+      </w:r>
+      <w:r>
+        <w:rPr>
+          <w:rFonts w:ascii="Segoe UI" w:eastAsia="Segoe UI" w:hAnsi="Segoe UI" w:cs="Segoe UI"/>
+          <w:color w:val="002060"/>
+        </w:rPr>
+        <w:t>edifício</w:t>
+      </w:r>
+      <w:r>
+        <w:rPr>
+          <w:rFonts w:ascii="Segoe UI" w:eastAsia="Segoe UI" w:hAnsi="Segoe UI" w:cs="Segoe UI"/>
+          <w:color w:val="002060"/>
+        </w:rPr>
+        <w:t xml:space="preserve"> por dia</w:t>
+      </w:r>
+      <w:r>
+        <w:rPr>
+          <w:rFonts w:ascii="Segoe UI" w:eastAsia="Segoe UI" w:hAnsi="Segoe UI" w:cs="Segoe UI"/>
+          <w:color w:val="002060"/>
+        </w:rPr>
+        <w:t>.</w:t>
+      </w:r>
+    </w:p>
+    <w:p>
+      <w:pPr>
+        <w:spacing w:line="360" w:lineRule="auto"/>
+        <w:jc w:val="both"/>
+        <w:rPr>
+          <w:rFonts w:ascii="Segoe UI" w:eastAsia="Segoe UI" w:hAnsi="Segoe UI" w:cs="Segoe UI"/>
+          <w:color w:val="002060"/>
+        </w:rPr>
+      </w:pPr>
+      <w:r>
+        <w:rPr>
+          <w:rFonts w:ascii="Segoe UI" w:eastAsia="Segoe UI" w:hAnsi="Segoe UI" w:cs="Segoe UI"/>
+          <w:color w:val="002060"/>
+        </w:rPr>
+        <w:t xml:space="preserve">• </w:t>
+      </w:r>
+      <w:r>
+        <w:rPr>
+          <w:rFonts w:ascii="Segoe UI" w:eastAsia="Segoe UI" w:hAnsi="Segoe UI" w:cs="Segoe UI"/>
+          <w:color w:val="002060"/>
+        </w:rPr>
+        <w:t>Para condomínios de 20</w:t>
+      </w:r>
+      <w:r>
+        <w:rPr>
+          <w:rFonts w:ascii="Segoe UI" w:eastAsia="Segoe UI" w:hAnsi="Segoe UI" w:cs="Segoe UI"/>
+          <w:color w:val="002060"/>
+        </w:rPr>
+        <w:t xml:space="preserve"> a </w:t>
+      </w:r>
+      <w:r>
+        <w:rPr>
+          <w:rFonts w:ascii="Segoe UI" w:eastAsia="Segoe UI" w:hAnsi="Segoe UI" w:cs="Segoe UI"/>
+          <w:color w:val="002060"/>
+        </w:rPr>
+        <w:t>8</w:t>
+      </w:r>
+      <w:r>
+        <w:rPr>
+          <w:rFonts w:ascii="Segoe UI" w:eastAsia="Segoe UI" w:hAnsi="Segoe UI" w:cs="Segoe UI"/>
+          <w:color w:val="002060"/>
+        </w:rPr>
+        <w:t>0</w:t>
+      </w:r>
+      <w:r>
+        <w:rPr>
+          <w:rFonts w:ascii="Segoe UI" w:eastAsia="Segoe UI" w:hAnsi="Segoe UI" w:cs="Segoe UI"/>
+          <w:color w:val="002060"/>
+        </w:rPr>
+        <w:t xml:space="preserve"> apartamentos por edifício a</w:t>
+      </w:r>
+      <w:r>
+        <w:rPr>
+          <w:rFonts w:ascii="Segoe UI" w:eastAsia="Segoe UI" w:hAnsi="Segoe UI" w:cs="Segoe UI"/>
+          <w:color w:val="002060"/>
+        </w:rPr>
+        <w:t xml:space="preserve"> equipe de instalação deve contar com </w:t>
+      </w:r>
+      <w:r>
+        <w:rPr>
+          <w:rFonts w:ascii="Segoe UI" w:eastAsia="Segoe UI" w:hAnsi="Segoe UI" w:cs="Segoe UI"/>
+          <w:color w:val="002060"/>
+        </w:rPr>
+        <w:t>2</w:t>
+      </w:r>
+      <w:r>
+        <w:rPr>
+          <w:rFonts w:ascii="Segoe UI" w:eastAsia="Segoe UI" w:hAnsi="Segoe UI" w:cs="Segoe UI"/>
+          <w:color w:val="002060"/>
+        </w:rPr>
+        <w:t xml:space="preserve"> funcionário</w:t>
+      </w:r>
+      <w:r>
+        <w:rPr>
+          <w:rFonts w:ascii="Segoe UI" w:eastAsia="Segoe UI" w:hAnsi="Segoe UI" w:cs="Segoe UI"/>
+          <w:color w:val="002060"/>
+        </w:rPr>
+        <w:t>s</w:t>
+      </w:r>
+      <w:r>
+        <w:rPr>
+          <w:rFonts w:ascii="Segoe UI" w:eastAsia="Segoe UI" w:hAnsi="Segoe UI" w:cs="Segoe UI"/>
+          <w:color w:val="002060"/>
+        </w:rPr>
+        <w:t xml:space="preserve">. Tendo assim uma média de </w:t>
+      </w:r>
+      <w:r>
+        <w:rPr>
+          <w:rFonts w:ascii="Segoe UI" w:eastAsia="Segoe UI" w:hAnsi="Segoe UI" w:cs="Segoe UI"/>
+          <w:color w:val="002060"/>
+        </w:rPr>
+        <w:t>3</w:t>
+      </w:r>
+      <w:r>
+        <w:rPr>
+          <w:rFonts w:ascii="Segoe UI" w:eastAsia="Segoe UI" w:hAnsi="Segoe UI" w:cs="Segoe UI"/>
+          <w:color w:val="002060"/>
+        </w:rPr>
+        <w:t>0 minutos na instalação de cada apartamento</w:t>
+      </w:r>
+      <w:r>
+        <w:rPr>
+          <w:rFonts w:ascii="Segoe UI" w:eastAsia="Segoe UI" w:hAnsi="Segoe UI" w:cs="Segoe UI"/>
+          <w:color w:val="002060"/>
+        </w:rPr>
+        <w:t xml:space="preserve">, com sobra de tempo caso </w:t>
+      </w:r>
+      <w:r>
+        <w:rPr>
+          <w:rFonts w:ascii="Segoe UI" w:eastAsia="Segoe UI" w:hAnsi="Segoe UI" w:cs="Segoe UI"/>
+          <w:color w:val="002060"/>
+        </w:rPr>
+        <w:t xml:space="preserve">ocorram </w:t>
+      </w:r>
+      <w:r>
+        <w:rPr>
+          <w:rFonts w:ascii="Segoe UI" w:eastAsia="Segoe UI" w:hAnsi="Segoe UI" w:cs="Segoe UI"/>
+          <w:color w:val="002060"/>
+        </w:rPr>
+        <w:t>imprevistos</w:t>
+      </w:r>
+      <w:r>
+        <w:rPr>
+          <w:rFonts w:ascii="Segoe UI" w:eastAsia="Segoe UI" w:hAnsi="Segoe UI" w:cs="Segoe UI"/>
+          <w:color w:val="002060"/>
+        </w:rPr>
+        <w:t xml:space="preserve">. </w:t>
+      </w:r>
+      <w:r>
+        <w:rPr>
+          <w:rFonts w:ascii="Segoe UI" w:eastAsia="Segoe UI" w:hAnsi="Segoe UI" w:cs="Segoe UI"/>
+          <w:color w:val="002060"/>
+        </w:rPr>
+        <w:t>A instalação deve ser feita em 1 edifício por dia.</w:t>
+      </w:r>
+    </w:p>
+    <w:p>
+      <w:pPr>
+        <w:spacing w:line="360" w:lineRule="auto"/>
+        <w:jc w:val="both"/>
+        <w:rPr>
+          <w:rFonts w:ascii="Segoe UI" w:eastAsia="Segoe UI" w:hAnsi="Segoe UI" w:cs="Segoe UI"/>
+          <w:color w:val="002060"/>
+        </w:rPr>
+      </w:pPr>
+      <w:r>
+        <w:rPr>
+          <w:rFonts w:ascii="Segoe UI" w:eastAsia="Segoe UI" w:hAnsi="Segoe UI" w:cs="Segoe UI"/>
+          <w:color w:val="002060"/>
+        </w:rPr>
         <w:lastRenderedPageBreak/>
-        <w:t>Equipe</w:t>
-      </w:r>
-    </w:p>
-    <w:p>
-      <w:pPr>
-        <w:spacing w:line="360" w:lineRule="auto"/>
-        <w:jc w:val="both"/>
-        <w:rPr>
-          <w:rFonts w:ascii="Segoe UI" w:eastAsia="Segoe UI" w:hAnsi="Segoe UI" w:cs="Segoe UI"/>
-          <w:color w:val="002060"/>
-        </w:rPr>
-      </w:pPr>
-      <w:r>
-        <w:rPr>
-          <w:rFonts w:ascii="Segoe UI" w:eastAsia="Segoe UI" w:hAnsi="Segoe UI" w:cs="Segoe UI"/>
-          <w:color w:val="002060"/>
-        </w:rPr>
-        <w:t>• A equipe de criação do software é formada por 6 pessoas.</w:t>
-      </w:r>
-    </w:p>
-    <w:p>
-      <w:pPr>
-        <w:spacing w:line="360" w:lineRule="auto"/>
-        <w:jc w:val="both"/>
-        <w:rPr>
-          <w:rFonts w:ascii="Segoe UI" w:eastAsia="Segoe UI" w:hAnsi="Segoe UI" w:cs="Segoe UI"/>
-          <w:color w:val="002060"/>
-        </w:rPr>
-      </w:pPr>
-      <w:r>
-        <w:rPr>
-          <w:rFonts w:ascii="Segoe UI" w:eastAsia="Segoe UI" w:hAnsi="Segoe UI" w:cs="Segoe UI"/>
-          <w:color w:val="002060"/>
-        </w:rPr>
-        <w:t>• A equipe de instalação é formada por 3 pessoas</w:t>
-      </w:r>
-      <w:r>
-        <w:rPr>
-          <w:rFonts w:ascii="Segoe UI" w:eastAsia="Segoe UI" w:hAnsi="Segoe UI" w:cs="Segoe UI"/>
-          <w:color w:val="002060"/>
-        </w:rPr>
-        <w:t xml:space="preserve">. Elas serão </w:t>
-      </w:r>
-      <w:r>
-        <w:rPr>
-          <w:rFonts w:ascii="Segoe UI" w:eastAsia="Segoe UI" w:hAnsi="Segoe UI" w:cs="Segoe UI"/>
-          <w:color w:val="002060"/>
-        </w:rPr>
-        <w:t>distribuídas con</w:t>
-      </w:r>
-      <w:r>
-        <w:rPr>
-          <w:rFonts w:ascii="Segoe UI" w:eastAsia="Segoe UI" w:hAnsi="Segoe UI" w:cs="Segoe UI"/>
-          <w:color w:val="002060"/>
-        </w:rPr>
-        <w:t>forme a quantidade de apartamentos que o condomínio possui</w:t>
-      </w:r>
-      <w:r>
-        <w:rPr>
-          <w:rFonts w:ascii="Segoe UI" w:eastAsia="Segoe UI" w:hAnsi="Segoe UI" w:cs="Segoe UI"/>
-          <w:color w:val="002060"/>
-        </w:rPr>
-        <w:t xml:space="preserve"> e </w:t>
-      </w:r>
-      <w:r>
-        <w:rPr>
-          <w:rFonts w:ascii="Segoe UI" w:eastAsia="Segoe UI" w:hAnsi="Segoe UI" w:cs="Segoe UI"/>
-          <w:color w:val="002060"/>
-        </w:rPr>
-        <w:t xml:space="preserve">farão a instalação pela quantidade de dias necessários para </w:t>
-      </w:r>
-      <w:r>
-        <w:rPr>
-          <w:rFonts w:ascii="Segoe UI" w:eastAsia="Segoe UI" w:hAnsi="Segoe UI" w:cs="Segoe UI"/>
-          <w:color w:val="002060"/>
-        </w:rPr>
-        <w:t>concluir todos os edifícios.</w:t>
-      </w:r>
-    </w:p>
-    <w:p>
-      <w:pPr>
-        <w:spacing w:line="360" w:lineRule="auto"/>
-        <w:jc w:val="both"/>
-        <w:rPr>
-          <w:rFonts w:ascii="Segoe UI" w:eastAsia="Segoe UI" w:hAnsi="Segoe UI" w:cs="Segoe UI"/>
-          <w:color w:val="002060"/>
-        </w:rPr>
-      </w:pPr>
-      <w:r>
-        <w:rPr>
-          <w:rFonts w:ascii="Segoe UI" w:eastAsia="Segoe UI" w:hAnsi="Segoe UI" w:cs="Segoe UI"/>
-          <w:color w:val="002060"/>
-        </w:rPr>
-        <w:t xml:space="preserve">• </w:t>
-      </w:r>
-      <w:r>
-        <w:rPr>
-          <w:rFonts w:ascii="Segoe UI" w:eastAsia="Segoe UI" w:hAnsi="Segoe UI" w:cs="Segoe UI"/>
-          <w:color w:val="002060"/>
-        </w:rPr>
-        <w:t>Para condomínios de menos de 20 apartamentos por edifício a equipe de instalação deve contar com 1 funcionário. Tendo assim uma média de 30 minutos na instalação de cada apartamento, com sobra de tempo caso ocorram imprevistos. A instalação deve ser feita em</w:t>
-      </w:r>
-      <w:r>
-        <w:rPr>
-          <w:rFonts w:ascii="Segoe UI" w:eastAsia="Segoe UI" w:hAnsi="Segoe UI" w:cs="Segoe UI"/>
-          <w:color w:val="002060"/>
-        </w:rPr>
-        <w:t xml:space="preserve"> 1 </w:t>
-      </w:r>
-      <w:r>
-        <w:rPr>
-          <w:rFonts w:ascii="Segoe UI" w:eastAsia="Segoe UI" w:hAnsi="Segoe UI" w:cs="Segoe UI"/>
-          <w:color w:val="002060"/>
-        </w:rPr>
-        <w:t>edifício</w:t>
-      </w:r>
-      <w:r>
-        <w:rPr>
-          <w:rFonts w:ascii="Segoe UI" w:eastAsia="Segoe UI" w:hAnsi="Segoe UI" w:cs="Segoe UI"/>
-          <w:color w:val="002060"/>
-        </w:rPr>
-        <w:t xml:space="preserve"> por dia</w:t>
-      </w:r>
-      <w:r>
-        <w:rPr>
-          <w:rFonts w:ascii="Segoe UI" w:eastAsia="Segoe UI" w:hAnsi="Segoe UI" w:cs="Segoe UI"/>
-          <w:color w:val="002060"/>
-        </w:rPr>
-        <w:t>.</w:t>
-      </w:r>
-    </w:p>
-    <w:p>
-      <w:pPr>
-        <w:spacing w:line="360" w:lineRule="auto"/>
-        <w:jc w:val="both"/>
-        <w:rPr>
-          <w:rFonts w:ascii="Segoe UI" w:eastAsia="Segoe UI" w:hAnsi="Segoe UI" w:cs="Segoe UI"/>
-          <w:color w:val="002060"/>
-        </w:rPr>
-      </w:pPr>
-      <w:r>
-        <w:rPr>
-          <w:rFonts w:ascii="Segoe UI" w:eastAsia="Segoe UI" w:hAnsi="Segoe UI" w:cs="Segoe UI"/>
-          <w:color w:val="002060"/>
-        </w:rPr>
-        <w:t xml:space="preserve">• </w:t>
-      </w:r>
-      <w:r>
-        <w:rPr>
-          <w:rFonts w:ascii="Segoe UI" w:eastAsia="Segoe UI" w:hAnsi="Segoe UI" w:cs="Segoe UI"/>
-          <w:color w:val="002060"/>
-        </w:rPr>
-        <w:t>Para condomínios de 20</w:t>
-      </w:r>
-      <w:r>
-        <w:rPr>
-          <w:rFonts w:ascii="Segoe UI" w:eastAsia="Segoe UI" w:hAnsi="Segoe UI" w:cs="Segoe UI"/>
-          <w:color w:val="002060"/>
-        </w:rPr>
-        <w:t xml:space="preserve"> a </w:t>
-      </w:r>
-      <w:r>
-        <w:rPr>
-          <w:rFonts w:ascii="Segoe UI" w:eastAsia="Segoe UI" w:hAnsi="Segoe UI" w:cs="Segoe UI"/>
-          <w:color w:val="002060"/>
-        </w:rPr>
-        <w:t>8</w:t>
-      </w:r>
-      <w:r>
-        <w:rPr>
-          <w:rFonts w:ascii="Segoe UI" w:eastAsia="Segoe UI" w:hAnsi="Segoe UI" w:cs="Segoe UI"/>
-          <w:color w:val="002060"/>
-        </w:rPr>
-        <w:t>0</w:t>
-      </w:r>
-      <w:r>
-        <w:rPr>
-          <w:rFonts w:ascii="Segoe UI" w:eastAsia="Segoe UI" w:hAnsi="Segoe UI" w:cs="Segoe UI"/>
-          <w:color w:val="002060"/>
-        </w:rPr>
-        <w:t xml:space="preserve"> apartamentos por edifício a</w:t>
-      </w:r>
-      <w:r>
-        <w:rPr>
-          <w:rFonts w:ascii="Segoe UI" w:eastAsia="Segoe UI" w:hAnsi="Segoe UI" w:cs="Segoe UI"/>
-          <w:color w:val="002060"/>
-        </w:rPr>
-        <w:t xml:space="preserve"> equipe de instalação deve contar com </w:t>
-      </w:r>
-      <w:r>
-        <w:rPr>
-          <w:rFonts w:ascii="Segoe UI" w:eastAsia="Segoe UI" w:hAnsi="Segoe UI" w:cs="Segoe UI"/>
-          <w:color w:val="002060"/>
-        </w:rPr>
-        <w:t>2</w:t>
-      </w:r>
-      <w:r>
-        <w:rPr>
-          <w:rFonts w:ascii="Segoe UI" w:eastAsia="Segoe UI" w:hAnsi="Segoe UI" w:cs="Segoe UI"/>
-          <w:color w:val="002060"/>
-        </w:rPr>
-        <w:t xml:space="preserve"> funcionário</w:t>
-      </w:r>
-      <w:r>
-        <w:rPr>
-          <w:rFonts w:ascii="Segoe UI" w:eastAsia="Segoe UI" w:hAnsi="Segoe UI" w:cs="Segoe UI"/>
-          <w:color w:val="002060"/>
-        </w:rPr>
-        <w:t>s</w:t>
-      </w:r>
-      <w:r>
-        <w:rPr>
-          <w:rFonts w:ascii="Segoe UI" w:eastAsia="Segoe UI" w:hAnsi="Segoe UI" w:cs="Segoe UI"/>
-          <w:color w:val="002060"/>
-        </w:rPr>
-        <w:t xml:space="preserve">. Tendo assim uma média de </w:t>
-      </w:r>
-      <w:r>
-        <w:rPr>
-          <w:rFonts w:ascii="Segoe UI" w:eastAsia="Segoe UI" w:hAnsi="Segoe UI" w:cs="Segoe UI"/>
-          <w:color w:val="002060"/>
-        </w:rPr>
-        <w:t>3</w:t>
-      </w:r>
-      <w:r>
-        <w:rPr>
-          <w:rFonts w:ascii="Segoe UI" w:eastAsia="Segoe UI" w:hAnsi="Segoe UI" w:cs="Segoe UI"/>
-          <w:color w:val="002060"/>
-        </w:rPr>
-        <w:t>0 minutos na instalação de cada apartamento</w:t>
-      </w:r>
-      <w:r>
-        <w:rPr>
-          <w:rFonts w:ascii="Segoe UI" w:eastAsia="Segoe UI" w:hAnsi="Segoe UI" w:cs="Segoe UI"/>
-          <w:color w:val="002060"/>
-        </w:rPr>
-        <w:t xml:space="preserve">, com sobra de tempo caso </w:t>
-      </w:r>
-      <w:r>
-        <w:rPr>
-          <w:rFonts w:ascii="Segoe UI" w:eastAsia="Segoe UI" w:hAnsi="Segoe UI" w:cs="Segoe UI"/>
-          <w:color w:val="002060"/>
-        </w:rPr>
-        <w:t xml:space="preserve">ocorram </w:t>
-      </w:r>
-      <w:r>
-        <w:rPr>
-          <w:rFonts w:ascii="Segoe UI" w:eastAsia="Segoe UI" w:hAnsi="Segoe UI" w:cs="Segoe UI"/>
-          <w:color w:val="002060"/>
-        </w:rPr>
-        <w:t>imprevistos</w:t>
-      </w:r>
-      <w:r>
-        <w:rPr>
-          <w:rFonts w:ascii="Segoe UI" w:eastAsia="Segoe UI" w:hAnsi="Segoe UI" w:cs="Segoe UI"/>
-          <w:color w:val="002060"/>
-        </w:rPr>
-        <w:t xml:space="preserve">. </w:t>
-      </w:r>
-      <w:r>
-        <w:rPr>
-          <w:rFonts w:ascii="Segoe UI" w:eastAsia="Segoe UI" w:hAnsi="Segoe UI" w:cs="Segoe UI"/>
-          <w:color w:val="002060"/>
-        </w:rPr>
-        <w:t>A instalação deve ser feita em 1 edifício por dia.</w:t>
-      </w:r>
-    </w:p>
-    <w:p>
-      <w:pPr>
-        <w:spacing w:line="360" w:lineRule="auto"/>
-        <w:jc w:val="both"/>
-        <w:rPr>
-          <w:rFonts w:ascii="Segoe UI" w:eastAsia="Segoe UI" w:hAnsi="Segoe UI" w:cs="Segoe UI"/>
-          <w:color w:val="002060"/>
-        </w:rPr>
-      </w:pPr>
-      <w:r>
-        <w:rPr>
-          <w:rFonts w:ascii="Segoe UI" w:eastAsia="Segoe UI" w:hAnsi="Segoe UI" w:cs="Segoe UI"/>
-          <w:color w:val="002060"/>
-        </w:rPr>
         <w:t xml:space="preserve">•  Para condomínios de até </w:t>
       </w:r>
       <w:r>
@@ -2405,7 +2688,6 @@
           <w:rFonts w:ascii="Segoe UI" w:eastAsia="Segoe UI" w:hAnsi="Segoe UI" w:cs="Segoe UI"/>
           <w:color w:val="002060"/>
         </w:rPr>
-        <w:lastRenderedPageBreak/>
         <w:t>Área de login para o condomínio;</w:t>
       </w:r>
     </w:p>
@@ -2544,6 +2826,7 @@
           <w:rFonts w:ascii="Segoe UI" w:eastAsia="Segoe UI" w:hAnsi="Segoe UI" w:cs="Segoe UI"/>
           <w:color w:val="002060"/>
         </w:rPr>
+        <w:lastRenderedPageBreak/>
         <w:t>• Disponibilidade de rede de dados WiFi para a equipe de instalação alocados no projeto poder realizar testes;</w:t>
       </w:r>
     </w:p>
@@ -2692,133 +2975,133 @@
           <w:rFonts w:ascii="Segoe UI" w:eastAsia="Segoe UI" w:hAnsi="Segoe UI" w:cs="Segoe UI"/>
           <w:color w:val="002060"/>
         </w:rPr>
+        <w:t>• A fase de testes deve durar no máximo 7 dias;</w:t>
+      </w:r>
+    </w:p>
+    <w:p>
+      <w:pPr>
+        <w:spacing w:line="360" w:lineRule="auto"/>
+        <w:rPr>
+          <w:rFonts w:ascii="Segoe UI" w:eastAsia="Segoe UI" w:hAnsi="Segoe UI" w:cs="Segoe UI"/>
+          <w:color w:val="002060"/>
+        </w:rPr>
+      </w:pPr>
+      <w:r>
+        <w:rPr>
+          <w:rFonts w:ascii="Segoe UI" w:eastAsia="Segoe UI" w:hAnsi="Segoe UI" w:cs="Segoe UI"/>
+          <w:color w:val="002060"/>
+        </w:rPr>
+        <w:t>• Todos os funcionários e moradores devem ser treinados e deve durar no máximo 3 horas;</w:t>
+      </w:r>
+    </w:p>
+    <w:p>
+      <w:pPr>
+        <w:spacing w:line="360" w:lineRule="auto"/>
+        <w:rPr>
+          <w:rFonts w:ascii="Segoe UI" w:eastAsia="Segoe UI" w:hAnsi="Segoe UI" w:cs="Segoe UI"/>
+          <w:color w:val="002060"/>
+        </w:rPr>
+      </w:pPr>
+      <w:r>
+        <w:rPr>
+          <w:rFonts w:ascii="Segoe UI" w:eastAsia="Segoe UI" w:hAnsi="Segoe UI" w:cs="Segoe UI"/>
+          <w:color w:val="002060"/>
+        </w:rPr>
+        <w:t>• Para evitar interferências por cabos, o sistema de alerta deve se comunicar via rede Wi-Fi;</w:t>
+      </w:r>
+    </w:p>
+    <w:p>
+      <w:pPr>
+        <w:spacing w:line="360" w:lineRule="auto"/>
+        <w:rPr>
+          <w:rFonts w:ascii="Segoe UI" w:eastAsia="Segoe UI" w:hAnsi="Segoe UI" w:cs="Segoe UI"/>
+          <w:color w:val="002060"/>
+        </w:rPr>
+      </w:pPr>
+      <w:r>
+        <w:rPr>
+          <w:rFonts w:ascii="Segoe UI" w:eastAsia="Segoe UI" w:hAnsi="Segoe UI" w:cs="Segoe UI"/>
+          <w:color w:val="002060"/>
+        </w:rPr>
+        <w:t>• Os sensores devem ser instalados</w:t>
+      </w:r>
+      <w:r>
+        <w:rPr>
+          <w:rFonts w:ascii="Segoe UI" w:eastAsia="Segoe UI" w:hAnsi="Segoe UI" w:cs="Segoe UI"/>
+          <w:color w:val="002060"/>
+        </w:rPr>
+        <w:t xml:space="preserve"> de 30 centímetros a</w:t>
+      </w:r>
+      <w:r>
+        <w:rPr>
+          <w:rFonts w:ascii="Segoe UI" w:eastAsia="Segoe UI" w:hAnsi="Segoe UI" w:cs="Segoe UI"/>
+          <w:color w:val="002060"/>
+        </w:rPr>
+        <w:t xml:space="preserve"> 1 metro do teto e do chão, e fora de áreas com correntes de ar;</w:t>
+      </w:r>
+    </w:p>
+    <w:p>
+      <w:pPr>
+        <w:spacing w:line="360" w:lineRule="auto"/>
+        <w:rPr>
+          <w:rFonts w:ascii="Segoe UI" w:eastAsia="Segoe UI" w:hAnsi="Segoe UI" w:cs="Segoe UI"/>
+          <w:color w:val="002060"/>
+        </w:rPr>
+      </w:pPr>
+      <w:r>
+        <w:rPr>
+          <w:rFonts w:ascii="Segoe UI" w:eastAsia="Segoe UI" w:hAnsi="Segoe UI" w:cs="Segoe UI"/>
+          <w:color w:val="002060"/>
+        </w:rPr>
+        <w:t>• A detecção deve ocorrer em menos de 5 segundos após a concentração de gás atingir certo nível;</w:t>
+      </w:r>
+    </w:p>
+    <w:p>
+      <w:pPr>
+        <w:spacing w:line="360" w:lineRule="auto"/>
+        <w:rPr>
+          <w:rFonts w:ascii="Segoe UI" w:eastAsia="Segoe UI" w:hAnsi="Segoe UI" w:cs="Segoe UI"/>
+          <w:color w:val="002060"/>
+        </w:rPr>
+      </w:pPr>
+      <w:r>
+        <w:rPr>
+          <w:rFonts w:ascii="Segoe UI" w:eastAsia="Segoe UI" w:hAnsi="Segoe UI" w:cs="Segoe UI"/>
+          <w:color w:val="002060"/>
+        </w:rPr>
+        <w:t>• Para limitar espaço no banco de dados, o sistema armazena dados por até 90 dias;</w:t>
+      </w:r>
+    </w:p>
+    <w:p>
+      <w:pPr>
+        <w:spacing w:line="360" w:lineRule="auto"/>
+        <w:rPr>
+          <w:rFonts w:ascii="Segoe UI" w:eastAsia="Segoe UI" w:hAnsi="Segoe UI" w:cs="Segoe UI"/>
+          <w:color w:val="002060"/>
+        </w:rPr>
+      </w:pPr>
+      <w:r>
+        <w:rPr>
+          <w:rFonts w:ascii="Segoe UI" w:eastAsia="Segoe UI" w:hAnsi="Segoe UI" w:cs="Segoe UI"/>
+          <w:color w:val="002060"/>
+        </w:rPr>
+        <w:t>• Todo software desenvolvido deve estar em conformidade com a LGPD;</w:t>
+      </w:r>
+    </w:p>
+    <w:p>
+      <w:pPr>
+        <w:spacing w:line="360" w:lineRule="auto"/>
+        <w:rPr>
+          <w:rFonts w:ascii="Segoe UI" w:eastAsia="Segoe UI" w:hAnsi="Segoe UI" w:cs="Segoe UI"/>
+          <w:color w:val="002060"/>
+        </w:rPr>
+      </w:pPr>
+      <w:r>
+        <w:rPr>
+          <w:rFonts w:ascii="Segoe UI" w:eastAsia="Segoe UI" w:hAnsi="Segoe UI" w:cs="Segoe UI"/>
+          <w:color w:val="002060"/>
+        </w:rPr>
         <w:lastRenderedPageBreak/>
-        <w:t>• A fase de testes deve durar no máximo 7 dias;</w:t>
-      </w:r>
-    </w:p>
-    <w:p>
-      <w:pPr>
-        <w:spacing w:line="360" w:lineRule="auto"/>
-        <w:rPr>
-          <w:rFonts w:ascii="Segoe UI" w:eastAsia="Segoe UI" w:hAnsi="Segoe UI" w:cs="Segoe UI"/>
-          <w:color w:val="002060"/>
-        </w:rPr>
-      </w:pPr>
-      <w:r>
-        <w:rPr>
-          <w:rFonts w:ascii="Segoe UI" w:eastAsia="Segoe UI" w:hAnsi="Segoe UI" w:cs="Segoe UI"/>
-          <w:color w:val="002060"/>
-        </w:rPr>
-        <w:t>• Todos os funcionários e moradores devem ser treinados e deve durar no máximo 3 horas;</w:t>
-      </w:r>
-    </w:p>
-    <w:p>
-      <w:pPr>
-        <w:spacing w:line="360" w:lineRule="auto"/>
-        <w:rPr>
-          <w:rFonts w:ascii="Segoe UI" w:eastAsia="Segoe UI" w:hAnsi="Segoe UI" w:cs="Segoe UI"/>
-          <w:color w:val="002060"/>
-        </w:rPr>
-      </w:pPr>
-      <w:r>
-        <w:rPr>
-          <w:rFonts w:ascii="Segoe UI" w:eastAsia="Segoe UI" w:hAnsi="Segoe UI" w:cs="Segoe UI"/>
-          <w:color w:val="002060"/>
-        </w:rPr>
-        <w:t>• Para evitar interferências por cabos, o sistema de alerta deve se comunicar via rede Wi-Fi;</w:t>
-      </w:r>
-    </w:p>
-    <w:p>
-      <w:pPr>
-        <w:spacing w:line="360" w:lineRule="auto"/>
-        <w:rPr>
-          <w:rFonts w:ascii="Segoe UI" w:eastAsia="Segoe UI" w:hAnsi="Segoe UI" w:cs="Segoe UI"/>
-          <w:color w:val="002060"/>
-        </w:rPr>
-      </w:pPr>
-      <w:r>
-        <w:rPr>
-          <w:rFonts w:ascii="Segoe UI" w:eastAsia="Segoe UI" w:hAnsi="Segoe UI" w:cs="Segoe UI"/>
-          <w:color w:val="002060"/>
-        </w:rPr>
-        <w:t>• Os sensores devem ser instalados</w:t>
-      </w:r>
-      <w:r>
-        <w:rPr>
-          <w:rFonts w:ascii="Segoe UI" w:eastAsia="Segoe UI" w:hAnsi="Segoe UI" w:cs="Segoe UI"/>
-          <w:color w:val="002060"/>
-        </w:rPr>
-        <w:t xml:space="preserve"> de 30 centímetros a</w:t>
-      </w:r>
-      <w:r>
-        <w:rPr>
-          <w:rFonts w:ascii="Segoe UI" w:eastAsia="Segoe UI" w:hAnsi="Segoe UI" w:cs="Segoe UI"/>
-          <w:color w:val="002060"/>
-        </w:rPr>
-        <w:t xml:space="preserve"> 1 metro do teto e do chão, e fora de áreas com correntes de ar;</w:t>
-      </w:r>
-    </w:p>
-    <w:p>
-      <w:pPr>
-        <w:spacing w:line="360" w:lineRule="auto"/>
-        <w:rPr>
-          <w:rFonts w:ascii="Segoe UI" w:eastAsia="Segoe UI" w:hAnsi="Segoe UI" w:cs="Segoe UI"/>
-          <w:color w:val="002060"/>
-        </w:rPr>
-      </w:pPr>
-      <w:r>
-        <w:rPr>
-          <w:rFonts w:ascii="Segoe UI" w:eastAsia="Segoe UI" w:hAnsi="Segoe UI" w:cs="Segoe UI"/>
-          <w:color w:val="002060"/>
-        </w:rPr>
-        <w:t>• A detecção deve ocorrer em menos de 5 segundos após a concentração de gás atingir certo nível;</w:t>
-      </w:r>
-    </w:p>
-    <w:p>
-      <w:pPr>
-        <w:spacing w:line="360" w:lineRule="auto"/>
-        <w:rPr>
-          <w:rFonts w:ascii="Segoe UI" w:eastAsia="Segoe UI" w:hAnsi="Segoe UI" w:cs="Segoe UI"/>
-          <w:color w:val="002060"/>
-        </w:rPr>
-      </w:pPr>
-      <w:r>
-        <w:rPr>
-          <w:rFonts w:ascii="Segoe UI" w:eastAsia="Segoe UI" w:hAnsi="Segoe UI" w:cs="Segoe UI"/>
-          <w:color w:val="002060"/>
-        </w:rPr>
-        <w:t>• Para limitar espaço no banco de dados, o sistema armazena dados por até 90 dias;</w:t>
-      </w:r>
-    </w:p>
-    <w:p>
-      <w:pPr>
-        <w:spacing w:line="360" w:lineRule="auto"/>
-        <w:rPr>
-          <w:rFonts w:ascii="Segoe UI" w:eastAsia="Segoe UI" w:hAnsi="Segoe UI" w:cs="Segoe UI"/>
-          <w:color w:val="002060"/>
-        </w:rPr>
-      </w:pPr>
-      <w:r>
-        <w:rPr>
-          <w:rFonts w:ascii="Segoe UI" w:eastAsia="Segoe UI" w:hAnsi="Segoe UI" w:cs="Segoe UI"/>
-          <w:color w:val="002060"/>
-        </w:rPr>
-        <w:t>• Todo software desenvolvido deve estar em conformidade com a LGPD;</w:t>
-      </w:r>
-    </w:p>
-    <w:p>
-      <w:pPr>
-        <w:spacing w:line="360" w:lineRule="auto"/>
-        <w:rPr>
-          <w:rFonts w:ascii="Segoe UI" w:eastAsia="Segoe UI" w:hAnsi="Segoe UI" w:cs="Segoe UI"/>
-          <w:color w:val="002060"/>
-        </w:rPr>
-      </w:pPr>
-      <w:r>
-        <w:rPr>
-          <w:rFonts w:ascii="Segoe UI" w:eastAsia="Segoe UI" w:hAnsi="Segoe UI" w:cs="Segoe UI"/>
-          <w:color w:val="002060"/>
-        </w:rPr>
         <w:t>• Os responsáveis pela instalação devem possuir certificação técnica em eletrônica ou automação;</w:t>
       </w:r>
     </w:p>
@@ -3866,7 +4149,6 @@
   <w:style w:type="character" w:default="1" w:styleId="Fontepargpadro">
     <w:name w:val="Default Paragraph Font"/>
     <w:uiPriority w:val="1"/>
-    <w:semiHidden/>
     <w:unhideWhenUsed/>
   </w:style>
   <w:style w:type="table" w:default="1" w:styleId="Tabelanormal">

</xml_diff>

<commit_message>
Subindo correções nas tabelas de BD
</commit_message>
<xml_diff>
--- a/Documentação/TI/TI-Documentacao-Grupo04.docx
+++ b/Documentação/TI/TI-Documentacao-Grupo04.docx
@@ -15,7 +15,7 @@
           <v:rect id="rectole0000000000" o:spid="_x0000_i1025" style="width:109.5pt;height:60.75pt" o:ole="" o:preferrelative="t" stroked="f">
             <v:imagedata r:id="rId5" o:title=""/>
           </v:rect>
-          <o:OLEObject Type="Embed" ProgID="StaticMetafile" ShapeID="rectole0000000000" DrawAspect="Content" ObjectID="_1803942111" r:id="rId6"/>
+          <o:OLEObject Type="Embed" ProgID="StaticMetafile" ShapeID="rectole0000000000" DrawAspect="Content" ObjectID="_1803945115" r:id="rId6"/>
         </w:object>
       </w:r>
       <w:r>
@@ -202,7 +202,25 @@
           <w:b/>
           <w:color w:val="806000"/>
         </w:rPr>
-        <w:t>Camila Jodai - 01251102</w:t>
+        <w:t xml:space="preserve">Camila </w:t>
+      </w:r>
+      <w:proofErr w:type="spellStart"/>
+      <w:r>
+        <w:rPr>
+          <w:rFonts w:ascii="Segoe UI" w:eastAsia="Segoe UI" w:hAnsi="Segoe UI" w:cs="Segoe UI"/>
+          <w:b/>
+          <w:color w:val="806000"/>
+        </w:rPr>
+        <w:t>Jodai</w:t>
+      </w:r>
+      <w:proofErr w:type="spellEnd"/>
+      <w:r>
+        <w:rPr>
+          <w:rFonts w:ascii="Segoe UI" w:eastAsia="Segoe UI" w:hAnsi="Segoe UI" w:cs="Segoe UI"/>
+          <w:b/>
+          <w:color w:val="806000"/>
+        </w:rPr>
+        <w:t xml:space="preserve"> - 01251102</w:t>
       </w:r>
     </w:p>
     <w:p>
@@ -995,7 +1013,7 @@
           <v:rect id="rectole0000000001" o:spid="_x0000_i1026" style="width:381.75pt;height:267pt" o:ole="" o:preferrelative="t" stroked="f">
             <v:imagedata r:id="rId8" o:title=""/>
           </v:rect>
-          <o:OLEObject Type="Embed" ProgID="StaticMetafile" ShapeID="rectole0000000001" DrawAspect="Content" ObjectID="_1803942112" r:id="rId9"/>
+          <o:OLEObject Type="Embed" ProgID="StaticMetafile" ShapeID="rectole0000000001" DrawAspect="Content" ObjectID="_1803945116" r:id="rId9"/>
         </w:object>
       </w:r>
     </w:p>
@@ -1433,7 +1451,23 @@
           <w:rFonts w:ascii="Segoe UI" w:eastAsia="Segoe UI" w:hAnsi="Segoe UI" w:cs="Segoe UI"/>
           <w:color w:val="002060"/>
         </w:rPr>
-        <w:t>São Paulo, que  possui milhares de prédios, sendo uma das cidades com maior número de edifícios do mundo. De acordo com uma pesquisa do IBGE feita em 2024, o estado de São Paulo possui mais de 4,1 milhões de condomínios.</w:t>
+        <w:t xml:space="preserve">São Paulo, </w:t>
+      </w:r>
+      <w:proofErr w:type="gramStart"/>
+      <w:r>
+        <w:rPr>
+          <w:rFonts w:ascii="Segoe UI" w:eastAsia="Segoe UI" w:hAnsi="Segoe UI" w:cs="Segoe UI"/>
+          <w:color w:val="002060"/>
+        </w:rPr>
+        <w:t>que  possui</w:t>
+      </w:r>
+      <w:proofErr w:type="gramEnd"/>
+      <w:r>
+        <w:rPr>
+          <w:rFonts w:ascii="Segoe UI" w:eastAsia="Segoe UI" w:hAnsi="Segoe UI" w:cs="Segoe UI"/>
+          <w:color w:val="002060"/>
+        </w:rPr>
+        <w:t xml:space="preserve"> milhares de prédios, sendo uma das cidades com maior número de edifícios do mundo. De acordo com uma pesquisa do IBGE feita em 2024, o estado de São Paulo possui mais de 4,1 milhões de condomínios.</w:t>
       </w:r>
     </w:p>
     <w:p>
@@ -1581,7 +1615,23 @@
           <w:rFonts w:ascii="Segoe UI" w:eastAsia="Segoe UI" w:hAnsi="Segoe UI" w:cs="Segoe UI"/>
           <w:color w:val="002060"/>
         </w:rPr>
-        <w:t xml:space="preserve"> de gás será devidamente informado para o</w:t>
+        <w:t xml:space="preserve"> de gás será devidamente </w:t>
+      </w:r>
+      <w:proofErr w:type="spellStart"/>
+      <w:r>
+        <w:rPr>
+          <w:rFonts w:ascii="Segoe UI" w:eastAsia="Segoe UI" w:hAnsi="Segoe UI" w:cs="Segoe UI"/>
+          <w:color w:val="002060"/>
+        </w:rPr>
+        <w:t>informado</w:t>
+      </w:r>
+      <w:proofErr w:type="spellEnd"/>
+      <w:r>
+        <w:rPr>
+          <w:rFonts w:ascii="Segoe UI" w:eastAsia="Segoe UI" w:hAnsi="Segoe UI" w:cs="Segoe UI"/>
+          <w:color w:val="002060"/>
+        </w:rPr>
+        <w:t xml:space="preserve"> para o</w:t>
       </w:r>
       <w:r>
         <w:rPr>
@@ -2125,8 +2175,17 @@
           <w:rFonts w:ascii="Segoe UI" w:hAnsi="Segoe UI" w:cs="Segoe UI"/>
           <w:color w:val="002060"/>
         </w:rPr>
-        <w:t xml:space="preserve"> instalar o detector perto das seguintes fontes de interferências: Fluxo de ar direto de respiradouros, ventiladores, portas, janelas, fontes de vapor, vapor de óleo, etc.</w:t>
-      </w:r>
+        <w:t xml:space="preserve"> instalar o detector perto das seguintes fontes de interferências: Fluxo de ar direto de respiradouros, ventiladores, portas, janelas, fontes de vapor, vapor de </w:t>
+      </w:r>
+      <w:proofErr w:type="gramStart"/>
+      <w:r>
+        <w:rPr>
+          <w:rFonts w:ascii="Segoe UI" w:hAnsi="Segoe UI" w:cs="Segoe UI"/>
+          <w:color w:val="002060"/>
+        </w:rPr>
+        <w:t>óleo, etc.</w:t>
+      </w:r>
+      <w:proofErr w:type="gramEnd"/>
     </w:p>
     <w:p>
       <w:pPr>
@@ -2168,8 +2227,8 @@
           <w:color w:val="002060"/>
         </w:rPr>
         <w:drawing>
-          <wp:inline distT="0" distB="0" distL="0" distR="0" wp14:anchorId="447F91E1" wp14:editId="1FD987C3">
-            <wp:extent cx="3926205" cy="2456815"/>
+          <wp:inline distT="0" distB="0" distL="0" distR="0" wp14:anchorId="447F91E1" wp14:editId="6D201215">
+            <wp:extent cx="3524250" cy="1466850"/>
             <wp:effectExtent l="0" t="0" r="0" b="0"/>
             <wp:docPr id="1994125269" name="Imagem 5"/>
             <wp:cNvGraphicFramePr>
@@ -2184,7 +2243,7 @@
                       <a:picLocks noChangeAspect="1" noChangeArrowheads="1"/>
                     </pic:cNvPicPr>
                   </pic:nvPicPr>
-                  <pic:blipFill>
+                  <pic:blipFill rotWithShape="1">
                     <a:blip r:embed="rId13">
                       <a:extLst>
                         <a:ext uri="{28A0092B-C50C-407E-A947-70E740481C1C}">
@@ -2192,20 +2251,26 @@
                         </a:ext>
                       </a:extLst>
                     </a:blip>
-                    <a:srcRect/>
-                    <a:stretch>
-                      <a:fillRect/>
-                    </a:stretch>
+                    <a:srcRect l="4609" t="3489" r="5629" b="36806"/>
+                    <a:stretch/>
                   </pic:blipFill>
                   <pic:spPr bwMode="auto">
                     <a:xfrm>
                       <a:off x="0" y="0"/>
-                      <a:ext cx="3926205" cy="2456815"/>
+                      <a:ext cx="3524250" cy="1466850"/>
                     </a:xfrm>
                     <a:prstGeom prst="rect">
                       <a:avLst/>
                     </a:prstGeom>
                     <a:noFill/>
+                    <a:ln>
+                      <a:noFill/>
+                    </a:ln>
+                    <a:extLst>
+                      <a:ext uri="{53640926-AAD7-44D8-BBD7-CCE9431645EC}">
+                        <a14:shadowObscured xmlns:a14="http://schemas.microsoft.com/office/drawing/2010/main"/>
+                      </a:ext>
+                    </a:extLst>
                   </pic:spPr>
                 </pic:pic>
               </a:graphicData>
@@ -2514,50 +2579,57 @@
           <w:rFonts w:ascii="Segoe UI" w:eastAsia="Segoe UI" w:hAnsi="Segoe UI" w:cs="Segoe UI"/>
           <w:color w:val="002060"/>
         </w:rPr>
+        <w:t xml:space="preserve">•  Para condomínios de até </w:t>
+      </w:r>
+      <w:r>
+        <w:rPr>
+          <w:rFonts w:ascii="Segoe UI" w:eastAsia="Segoe UI" w:hAnsi="Segoe UI" w:cs="Segoe UI"/>
+          <w:color w:val="002060"/>
+        </w:rPr>
+        <w:t xml:space="preserve">que tenham entre </w:t>
+      </w:r>
+      <w:r>
+        <w:rPr>
+          <w:rFonts w:ascii="Segoe UI" w:eastAsia="Segoe UI" w:hAnsi="Segoe UI" w:cs="Segoe UI"/>
+          <w:color w:val="002060"/>
+        </w:rPr>
+        <w:t>80</w:t>
+      </w:r>
+      <w:r>
+        <w:rPr>
+          <w:rFonts w:ascii="Segoe UI" w:eastAsia="Segoe UI" w:hAnsi="Segoe UI" w:cs="Segoe UI"/>
+          <w:color w:val="002060"/>
+        </w:rPr>
+        <w:t xml:space="preserve"> e 150</w:t>
+      </w:r>
+      <w:r>
+        <w:rPr>
+          <w:rFonts w:ascii="Segoe UI" w:eastAsia="Segoe UI" w:hAnsi="Segoe UI" w:cs="Segoe UI"/>
+          <w:color w:val="002060"/>
+        </w:rPr>
+        <w:t xml:space="preserve"> apartamentos por edifício</w:t>
+      </w:r>
+      <w:r>
+        <w:rPr>
+          <w:rFonts w:ascii="Segoe UI" w:eastAsia="Segoe UI" w:hAnsi="Segoe UI" w:cs="Segoe UI"/>
+          <w:color w:val="002060"/>
+        </w:rPr>
+        <w:t xml:space="preserve"> a equipe de instalação deve contar com 3 funcionários</w:t>
+      </w:r>
+      <w:r>
+        <w:rPr>
+          <w:rFonts w:ascii="Segoe UI" w:eastAsia="Segoe UI" w:hAnsi="Segoe UI" w:cs="Segoe UI"/>
+          <w:color w:val="002060"/>
+        </w:rPr>
+        <w:t xml:space="preserve">. Tendo assim uma média </w:t>
+      </w:r>
+      <w:r>
+        <w:rPr>
+          <w:rFonts w:ascii="Segoe UI" w:eastAsia="Segoe UI" w:hAnsi="Segoe UI" w:cs="Segoe UI"/>
+          <w:color w:val="002060"/>
+        </w:rPr>
         <w:lastRenderedPageBreak/>
-        <w:t xml:space="preserve">•  Para condomínios de até </w:t>
-      </w:r>
-      <w:r>
-        <w:rPr>
-          <w:rFonts w:ascii="Segoe UI" w:eastAsia="Segoe UI" w:hAnsi="Segoe UI" w:cs="Segoe UI"/>
-          <w:color w:val="002060"/>
-        </w:rPr>
-        <w:t xml:space="preserve">que tenham entre </w:t>
-      </w:r>
-      <w:r>
-        <w:rPr>
-          <w:rFonts w:ascii="Segoe UI" w:eastAsia="Segoe UI" w:hAnsi="Segoe UI" w:cs="Segoe UI"/>
-          <w:color w:val="002060"/>
-        </w:rPr>
-        <w:t>80</w:t>
-      </w:r>
-      <w:r>
-        <w:rPr>
-          <w:rFonts w:ascii="Segoe UI" w:eastAsia="Segoe UI" w:hAnsi="Segoe UI" w:cs="Segoe UI"/>
-          <w:color w:val="002060"/>
-        </w:rPr>
-        <w:t xml:space="preserve"> e 150</w:t>
-      </w:r>
-      <w:r>
-        <w:rPr>
-          <w:rFonts w:ascii="Segoe UI" w:eastAsia="Segoe UI" w:hAnsi="Segoe UI" w:cs="Segoe UI"/>
-          <w:color w:val="002060"/>
-        </w:rPr>
-        <w:t xml:space="preserve"> apartamentos por edifício</w:t>
-      </w:r>
-      <w:r>
-        <w:rPr>
-          <w:rFonts w:ascii="Segoe UI" w:eastAsia="Segoe UI" w:hAnsi="Segoe UI" w:cs="Segoe UI"/>
-          <w:color w:val="002060"/>
-        </w:rPr>
-        <w:t xml:space="preserve"> a equipe de instalação deve contar com 3 funcionários</w:t>
-      </w:r>
-      <w:r>
-        <w:rPr>
-          <w:rFonts w:ascii="Segoe UI" w:eastAsia="Segoe UI" w:hAnsi="Segoe UI" w:cs="Segoe UI"/>
-          <w:color w:val="002060"/>
-        </w:rPr>
-        <w:t xml:space="preserve">. Tendo assim uma média de 30 minutos na instalação de cada apartamento, com sobra de tempo caso ocorram imprevistos. </w:t>
+        <w:t xml:space="preserve">de 30 minutos na instalação de cada apartamento, com sobra de tempo caso ocorram imprevistos. </w:t>
       </w:r>
       <w:r>
         <w:rPr>
@@ -2826,7 +2898,6 @@
           <w:rFonts w:ascii="Segoe UI" w:eastAsia="Segoe UI" w:hAnsi="Segoe UI" w:cs="Segoe UI"/>
           <w:color w:val="002060"/>
         </w:rPr>
-        <w:lastRenderedPageBreak/>
         <w:t>• Disponibilidade de rede de dados WiFi para a equipe de instalação alocados no projeto poder realizar testes;</w:t>
       </w:r>
     </w:p>
@@ -3101,7 +3172,6 @@
           <w:rFonts w:ascii="Segoe UI" w:eastAsia="Segoe UI" w:hAnsi="Segoe UI" w:cs="Segoe UI"/>
           <w:color w:val="002060"/>
         </w:rPr>
-        <w:lastRenderedPageBreak/>
         <w:t>• Os responsáveis pela instalação devem possuir certificação técnica em eletrônica ou automação;</w:t>
       </w:r>
     </w:p>
@@ -4149,6 +4219,7 @@
   <w:style w:type="character" w:default="1" w:styleId="Fontepargpadro">
     <w:name w:val="Default Paragraph Font"/>
     <w:uiPriority w:val="1"/>
+    <w:semiHidden/>
     <w:unhideWhenUsed/>
   </w:style>
   <w:style w:type="table" w:default="1" w:styleId="Tabelanormal">

</xml_diff>

<commit_message>
Atualização no contexto da documentação
</commit_message>
<xml_diff>
--- a/Documentação/TI/TI-Documentacao-Grupo04.docx
+++ b/Documentação/TI/TI-Documentacao-Grupo04.docx
@@ -15,7 +15,7 @@
           <v:rect id="rectole0000000000" o:spid="_x0000_i1025" style="width:109.5pt;height:60.75pt" o:ole="" o:preferrelative="t" stroked="f">
             <v:imagedata r:id="rId5" o:title=""/>
           </v:rect>
-          <o:OLEObject Type="Embed" ProgID="StaticMetafile" ShapeID="rectole0000000000" DrawAspect="Content" ObjectID="_1803945115" r:id="rId6"/>
+          <o:OLEObject Type="Embed" ProgID="StaticMetafile" ShapeID="rectole0000000000" DrawAspect="Content" ObjectID="_1803986151" r:id="rId6"/>
         </w:object>
       </w:r>
       <w:r>
@@ -202,25 +202,7 @@
           <w:b/>
           <w:color w:val="806000"/>
         </w:rPr>
-        <w:t xml:space="preserve">Camila </w:t>
-      </w:r>
-      <w:proofErr w:type="spellStart"/>
-      <w:r>
-        <w:rPr>
-          <w:rFonts w:ascii="Segoe UI" w:eastAsia="Segoe UI" w:hAnsi="Segoe UI" w:cs="Segoe UI"/>
-          <w:b/>
-          <w:color w:val="806000"/>
-        </w:rPr>
-        <w:t>Jodai</w:t>
-      </w:r>
-      <w:proofErr w:type="spellEnd"/>
-      <w:r>
-        <w:rPr>
-          <w:rFonts w:ascii="Segoe UI" w:eastAsia="Segoe UI" w:hAnsi="Segoe UI" w:cs="Segoe UI"/>
-          <w:b/>
-          <w:color w:val="806000"/>
-        </w:rPr>
-        <w:t xml:space="preserve"> - 01251102</w:t>
+        <w:t>Camila Jodai - 01251102</w:t>
       </w:r>
     </w:p>
     <w:p>
@@ -497,7 +479,7 @@
           <w:rFonts w:ascii="Segoe UI" w:eastAsia="Segoe UI" w:hAnsi="Segoe UI" w:cs="Segoe UI"/>
           <w:color w:val="002060"/>
         </w:rPr>
-        <w:t>A segurança em condomínios é uma preocupação constante, especialmente com riscos invisíveis como vazamentos de gás natural (GN), popularmente conhecido como "gás encanado". Esse gás, amplamente utilizado em residências e comércios, é perigoso quando escapa sem ser detectado, já que se acumula no topo das edificações, aumentando o risco de explosões e incêndios. Além dos danos materiais, vazamentos podem causar intoxicações graves e até fatais.</w:t>
+        <w:t>A segurança em condomínios é uma preocupação constante, especialmente com riscos invisíveis como vazamentos de gás natural (GN), popularmente conhecido como "gás encanado". Esse gás, amplamente utilizado em residências, é perigoso quando escapa sem ser detectado, já que se acumula no topo das edificações, aumentando o risco de explosões e incêndios. Além dos danos materiais, vazamentos podem causar intoxicações graves e até fatais.</w:t>
       </w:r>
     </w:p>
     <w:p>
@@ -515,407 +497,45 @@
           <w:rFonts w:ascii="Segoe UI" w:eastAsia="Segoe UI" w:hAnsi="Segoe UI" w:cs="Segoe UI"/>
           <w:color w:val="002060"/>
         </w:rPr>
-        <w:t>O gás natural é um combustível fóssil que se encontra em formações rochosas subterrâneas ou em jazidas de petróleo. Ele é composto principalmente por hidrocarbonetos, como metano, etano e propano, e é mais leve que o ar. Embora seja amplamente utilizado como fonte de energia, o gás natural apresenta riscos significativos em caso de vazamentos e exposição prolongada.</w:t>
-      </w:r>
-    </w:p>
-    <w:p>
-      <w:pPr>
-        <w:spacing w:line="360" w:lineRule="auto"/>
-        <w:ind w:firstLine="708"/>
-        <w:jc w:val="both"/>
-        <w:rPr>
-          <w:rFonts w:ascii="Segoe UI" w:eastAsia="Segoe UI" w:hAnsi="Segoe UI" w:cs="Segoe UI"/>
-          <w:color w:val="002060"/>
-        </w:rPr>
-      </w:pPr>
-      <w:r>
-        <w:rPr>
-          <w:rFonts w:ascii="Segoe UI" w:eastAsia="Segoe UI" w:hAnsi="Segoe UI" w:cs="Segoe UI"/>
-          <w:color w:val="002060"/>
-        </w:rPr>
-        <w:t>A inalação de gás natural pode ser prejudicial à saúde humana, pois os efeitos adversos não se limitam ao contato com a pele. A exposição ao gás pode levar à asfixia, e os primeiros sintomas que as pessoas expostas a um vazamento podem sentir incluem:</w:t>
-      </w:r>
-    </w:p>
-    <w:p>
-      <w:pPr>
-        <w:spacing w:line="360" w:lineRule="auto"/>
-        <w:rPr>
-          <w:rFonts w:ascii="Segoe UI" w:eastAsia="Segoe UI" w:hAnsi="Segoe UI" w:cs="Segoe UI"/>
-          <w:color w:val="002060"/>
-        </w:rPr>
-        <w:sectPr>
-          <w:type w:val="continuous"/>
-          <w:pgSz w:w="11906" w:h="16838"/>
-          <w:pgMar w:top="1417" w:right="1701" w:bottom="1417" w:left="1701" w:header="708" w:footer="708" w:gutter="0"/>
-          <w:cols w:space="708"/>
-          <w:docGrid w:linePitch="360"/>
-        </w:sectPr>
-      </w:pPr>
-    </w:p>
-    <w:p>
-      <w:pPr>
-        <w:spacing w:line="360" w:lineRule="auto"/>
-        <w:rPr>
-          <w:rFonts w:ascii="Segoe UI" w:eastAsia="Segoe UI" w:hAnsi="Segoe UI" w:cs="Segoe UI"/>
-          <w:color w:val="002060"/>
-        </w:rPr>
-      </w:pPr>
-      <w:r>
-        <w:rPr>
-          <w:rFonts w:ascii="Segoe UI" w:eastAsia="Segoe UI" w:hAnsi="Segoe UI" w:cs="Segoe UI"/>
-          <w:color w:val="002060"/>
-        </w:rPr>
-        <w:t>• Dor de cabeça</w:t>
-      </w:r>
-    </w:p>
-    <w:p>
-      <w:pPr>
-        <w:spacing w:line="360" w:lineRule="auto"/>
-        <w:rPr>
-          <w:rFonts w:ascii="Segoe UI" w:eastAsia="Segoe UI" w:hAnsi="Segoe UI" w:cs="Segoe UI"/>
-          <w:color w:val="002060"/>
-        </w:rPr>
-      </w:pPr>
-      <w:r>
-        <w:rPr>
-          <w:rFonts w:ascii="Segoe UI" w:eastAsia="Segoe UI" w:hAnsi="Segoe UI" w:cs="Segoe UI"/>
-          <w:color w:val="002060"/>
-        </w:rPr>
-        <w:t>• Tontura</w:t>
-      </w:r>
-    </w:p>
-    <w:p>
-      <w:pPr>
-        <w:spacing w:line="360" w:lineRule="auto"/>
-        <w:rPr>
-          <w:rFonts w:ascii="Segoe UI" w:eastAsia="Segoe UI" w:hAnsi="Segoe UI" w:cs="Segoe UI"/>
-          <w:color w:val="002060"/>
-        </w:rPr>
-      </w:pPr>
-      <w:r>
-        <w:rPr>
-          <w:rFonts w:ascii="Segoe UI" w:eastAsia="Segoe UI" w:hAnsi="Segoe UI" w:cs="Segoe UI"/>
-          <w:color w:val="002060"/>
-        </w:rPr>
-        <w:t>• Fadiga</w:t>
-      </w:r>
-    </w:p>
-    <w:p>
-      <w:pPr>
-        <w:spacing w:line="360" w:lineRule="auto"/>
-        <w:rPr>
-          <w:rFonts w:ascii="Segoe UI" w:eastAsia="Segoe UI" w:hAnsi="Segoe UI" w:cs="Segoe UI"/>
-          <w:color w:val="002060"/>
-        </w:rPr>
-      </w:pPr>
-      <w:r>
-        <w:rPr>
-          <w:rFonts w:ascii="Segoe UI" w:eastAsia="Segoe UI" w:hAnsi="Segoe UI" w:cs="Segoe UI"/>
-          <w:color w:val="002060"/>
-        </w:rPr>
-        <w:t>• Náusea</w:t>
-      </w:r>
-    </w:p>
-    <w:p>
-      <w:pPr>
-        <w:spacing w:line="360" w:lineRule="auto"/>
-        <w:rPr>
-          <w:rFonts w:ascii="Segoe UI" w:eastAsia="Segoe UI" w:hAnsi="Segoe UI" w:cs="Segoe UI"/>
-          <w:color w:val="002060"/>
-        </w:rPr>
-      </w:pPr>
-      <w:r>
-        <w:rPr>
-          <w:rFonts w:ascii="Segoe UI" w:eastAsia="Segoe UI" w:hAnsi="Segoe UI" w:cs="Segoe UI"/>
-          <w:color w:val="002060"/>
-        </w:rPr>
-        <w:t>• Respiração irregular</w:t>
-      </w:r>
-    </w:p>
-    <w:p>
-      <w:pPr>
-        <w:spacing w:line="360" w:lineRule="auto"/>
-        <w:rPr>
-          <w:rFonts w:ascii="Segoe UI" w:eastAsia="Segoe UI" w:hAnsi="Segoe UI" w:cs="Segoe UI"/>
-          <w:color w:val="002060"/>
-        </w:rPr>
-        <w:sectPr>
-          <w:type w:val="continuous"/>
-          <w:pgSz w:w="11906" w:h="16838"/>
-          <w:pgMar w:top="1417" w:right="1701" w:bottom="1417" w:left="1701" w:header="708" w:footer="708" w:gutter="0"/>
-          <w:cols w:num="2" w:space="708"/>
-          <w:docGrid w:linePitch="360"/>
-        </w:sectPr>
-      </w:pPr>
-    </w:p>
-    <w:p>
-      <w:pPr>
-        <w:spacing w:line="360" w:lineRule="auto"/>
-        <w:ind w:firstLine="708"/>
-        <w:jc w:val="both"/>
-        <w:rPr>
-          <w:rFonts w:ascii="Segoe UI" w:eastAsia="Segoe UI" w:hAnsi="Segoe UI" w:cs="Segoe UI"/>
-          <w:color w:val="002060"/>
-        </w:rPr>
-      </w:pPr>
-      <w:r>
-        <w:rPr>
-          <w:rFonts w:ascii="Segoe UI" w:eastAsia="Segoe UI" w:hAnsi="Segoe UI" w:cs="Segoe UI"/>
-          <w:color w:val="002060"/>
-        </w:rPr>
-        <w:t>Quando a concentração de gás no ar atinge entre 25% e 30%, a falta de oxigênio pode provocar zumbidos nos ouvidos, euforia e alterações de comportamento.</w:t>
-      </w:r>
-    </w:p>
-    <w:p>
-      <w:pPr>
-        <w:spacing w:line="360" w:lineRule="auto"/>
-        <w:ind w:firstLine="708"/>
-        <w:jc w:val="both"/>
-        <w:rPr>
-          <w:rFonts w:ascii="Segoe UI" w:eastAsia="Segoe UI" w:hAnsi="Segoe UI" w:cs="Segoe UI"/>
-          <w:color w:val="002060"/>
-        </w:rPr>
-      </w:pPr>
-      <w:r>
-        <w:rPr>
-          <w:rFonts w:ascii="Segoe UI" w:eastAsia="Segoe UI" w:hAnsi="Segoe UI" w:cs="Segoe UI"/>
-          <w:color w:val="002060"/>
-        </w:rPr>
-        <w:lastRenderedPageBreak/>
-        <w:t>Em níveis elevados, os riscos associados ao gás natural aumentam consideravelmente. Os sintomas podem evoluir rapidamente e, em casos extremos, levar à morte. Os sinais de exposição severa incluem:</w:t>
-      </w:r>
-    </w:p>
-    <w:p>
-      <w:pPr>
-        <w:spacing w:line="360" w:lineRule="auto"/>
-        <w:rPr>
-          <w:rFonts w:ascii="Segoe UI" w:eastAsia="Segoe UI" w:hAnsi="Segoe UI" w:cs="Segoe UI"/>
-          <w:color w:val="002060"/>
-        </w:rPr>
-        <w:sectPr>
-          <w:type w:val="continuous"/>
-          <w:pgSz w:w="11906" w:h="16838"/>
-          <w:pgMar w:top="1417" w:right="1701" w:bottom="1417" w:left="1701" w:header="708" w:footer="708" w:gutter="0"/>
-          <w:cols w:space="708"/>
-          <w:docGrid w:linePitch="360"/>
-        </w:sectPr>
-      </w:pPr>
-    </w:p>
-    <w:p>
-      <w:pPr>
-        <w:spacing w:line="360" w:lineRule="auto"/>
-        <w:rPr>
-          <w:rFonts w:ascii="Segoe UI" w:eastAsia="Segoe UI" w:hAnsi="Segoe UI" w:cs="Segoe UI"/>
-          <w:color w:val="002060"/>
-        </w:rPr>
-      </w:pPr>
-      <w:r>
-        <w:rPr>
-          <w:rFonts w:ascii="Segoe UI" w:eastAsia="Segoe UI" w:hAnsi="Segoe UI" w:cs="Segoe UI"/>
-          <w:color w:val="002060"/>
-        </w:rPr>
-        <w:t>• Dor de cabeça intensa</w:t>
-      </w:r>
-    </w:p>
-    <w:p>
-      <w:pPr>
-        <w:spacing w:line="360" w:lineRule="auto"/>
-        <w:rPr>
-          <w:rFonts w:ascii="Segoe UI" w:eastAsia="Segoe UI" w:hAnsi="Segoe UI" w:cs="Segoe UI"/>
-          <w:color w:val="002060"/>
-        </w:rPr>
-      </w:pPr>
-      <w:r>
-        <w:rPr>
-          <w:rFonts w:ascii="Segoe UI" w:eastAsia="Segoe UI" w:hAnsi="Segoe UI" w:cs="Segoe UI"/>
-          <w:color w:val="002060"/>
-        </w:rPr>
-        <w:t>• Fadiga extrema e náusea</w:t>
-      </w:r>
-    </w:p>
-    <w:p>
-      <w:pPr>
-        <w:spacing w:line="360" w:lineRule="auto"/>
-        <w:rPr>
-          <w:rFonts w:ascii="Segoe UI" w:eastAsia="Segoe UI" w:hAnsi="Segoe UI" w:cs="Segoe UI"/>
-          <w:color w:val="002060"/>
-        </w:rPr>
-      </w:pPr>
-      <w:r>
-        <w:rPr>
-          <w:rFonts w:ascii="Segoe UI" w:eastAsia="Segoe UI" w:hAnsi="Segoe UI" w:cs="Segoe UI"/>
-          <w:color w:val="002060"/>
-        </w:rPr>
-        <w:t>• Problemas de memória</w:t>
-      </w:r>
-    </w:p>
-    <w:p>
-      <w:pPr>
-        <w:spacing w:line="360" w:lineRule="auto"/>
-        <w:rPr>
-          <w:rFonts w:ascii="Segoe UI" w:eastAsia="Segoe UI" w:hAnsi="Segoe UI" w:cs="Segoe UI"/>
-          <w:color w:val="002060"/>
-        </w:rPr>
-      </w:pPr>
-      <w:r>
-        <w:rPr>
-          <w:rFonts w:ascii="Segoe UI" w:eastAsia="Segoe UI" w:hAnsi="Segoe UI" w:cs="Segoe UI"/>
-          <w:color w:val="002060"/>
-        </w:rPr>
-        <w:t>• Perda de coordenação motora</w:t>
-      </w:r>
-    </w:p>
-    <w:p>
-      <w:pPr>
-        <w:spacing w:line="360" w:lineRule="auto"/>
-        <w:rPr>
-          <w:rFonts w:ascii="Segoe UI" w:eastAsia="Segoe UI" w:hAnsi="Segoe UI" w:cs="Segoe UI"/>
-          <w:color w:val="002060"/>
-        </w:rPr>
-      </w:pPr>
-      <w:r>
-        <w:rPr>
-          <w:rFonts w:ascii="Segoe UI" w:eastAsia="Segoe UI" w:hAnsi="Segoe UI" w:cs="Segoe UI"/>
-          <w:color w:val="002060"/>
-        </w:rPr>
-        <w:t>• Perda de consciência</w:t>
-      </w:r>
-    </w:p>
-    <w:p>
-      <w:pPr>
-        <w:spacing w:line="360" w:lineRule="auto"/>
-        <w:rPr>
-          <w:rFonts w:ascii="Segoe UI" w:eastAsia="Segoe UI" w:hAnsi="Segoe UI" w:cs="Segoe UI"/>
-          <w:color w:val="002060"/>
-        </w:rPr>
-        <w:sectPr>
-          <w:type w:val="continuous"/>
-          <w:pgSz w:w="11906" w:h="16838"/>
-          <w:pgMar w:top="1417" w:right="1701" w:bottom="1417" w:left="1701" w:header="708" w:footer="708" w:gutter="0"/>
-          <w:cols w:num="2" w:space="708"/>
-          <w:docGrid w:linePitch="360"/>
-        </w:sectPr>
-      </w:pPr>
-      <w:r>
-        <w:rPr>
-          <w:rFonts w:ascii="Segoe UI" w:eastAsia="Segoe UI" w:hAnsi="Segoe UI" w:cs="Segoe UI"/>
-          <w:color w:val="002060"/>
-        </w:rPr>
-        <w:t>• Morte por asfixia</w:t>
-      </w:r>
-    </w:p>
-    <w:p>
-      <w:pPr>
-        <w:spacing w:line="360" w:lineRule="auto"/>
-        <w:ind w:firstLine="708"/>
-        <w:jc w:val="both"/>
-        <w:rPr>
-          <w:rFonts w:ascii="Segoe UI" w:eastAsia="Segoe UI" w:hAnsi="Segoe UI" w:cs="Segoe UI"/>
-          <w:color w:val="002060"/>
-        </w:rPr>
-      </w:pPr>
-      <w:r>
-        <w:rPr>
-          <w:rFonts w:ascii="Segoe UI" w:hAnsi="Segoe UI" w:cs="Segoe UI"/>
-          <w:color w:val="002060"/>
-        </w:rPr>
-        <w:t>Segundo a Sociedade Brasileira de Pneumologia e Tisiologia (SBPT)</w:t>
-      </w:r>
-      <w:r>
-        <w:rPr>
-          <w:rFonts w:ascii="Segoe UI" w:hAnsi="Segoe UI" w:cs="Segoe UI"/>
-          <w:color w:val="002060"/>
-        </w:rPr>
-        <w:t>, u</w:t>
-      </w:r>
-      <w:r>
-        <w:rPr>
-          <w:rFonts w:ascii="Segoe UI" w:hAnsi="Segoe UI" w:cs="Segoe UI"/>
-          <w:color w:val="002060"/>
-        </w:rPr>
-        <w:t>ma vez no sangue, as partículas de gás ligam-se à hemoglobina, proteína responsável por transportar oxigênio a todo o corpo, e retira as moléculas de oxigêni</w:t>
-      </w:r>
-      <w:r>
-        <w:rPr>
-          <w:rFonts w:ascii="Segoe UI" w:hAnsi="Segoe UI" w:cs="Segoe UI"/>
-          <w:color w:val="002060"/>
-        </w:rPr>
-        <w:t xml:space="preserve">o </w:t>
-      </w:r>
-      <w:r>
-        <w:rPr>
-          <w:rFonts w:ascii="Segoe UI" w:hAnsi="Segoe UI" w:cs="Segoe UI"/>
-          <w:color w:val="002060"/>
-        </w:rPr>
-        <w:t>(O₂)</w:t>
-      </w:r>
-      <w:r>
-        <w:rPr>
-          <w:rFonts w:ascii="Segoe UI" w:hAnsi="Segoe UI" w:cs="Segoe UI"/>
-          <w:color w:val="002060"/>
-        </w:rPr>
-        <w:t>.</w:t>
-      </w:r>
-      <w:r>
-        <w:rPr>
-          <w:rFonts w:ascii="Segoe UI" w:hAnsi="Segoe UI" w:cs="Segoe UI"/>
-          <w:color w:val="002060"/>
-        </w:rPr>
-        <w:t xml:space="preserve"> </w:t>
-      </w:r>
-      <w:r>
-        <w:rPr>
-          <w:rFonts w:ascii="Segoe UI" w:hAnsi="Segoe UI" w:cs="Segoe UI"/>
-          <w:color w:val="002060"/>
-        </w:rPr>
-        <w:t>O monóxido de carbono (CO) é um gás tóxico que pode ser liberado na combustão de gás natural.</w:t>
-      </w:r>
-      <w:r>
-        <w:rPr>
-          <w:rFonts w:ascii="Segoe UI" w:hAnsi="Segoe UI" w:cs="Segoe UI"/>
-          <w:color w:val="002060"/>
-        </w:rPr>
-        <w:t xml:space="preserve"> A hemoglobina se liga ao monóxido de carbono cerca de 200 a 300 vezes mais do que ao oxigênio</w:t>
-      </w:r>
-      <w:r>
-        <w:rPr>
-          <w:rFonts w:ascii="Segoe UI" w:eastAsia="Segoe UI" w:hAnsi="Segoe UI" w:cs="Segoe UI"/>
-          <w:color w:val="002060"/>
-        </w:rPr>
-        <w:t xml:space="preserve">, tornando a respiração impossível. </w:t>
-      </w:r>
-    </w:p>
-    <w:p>
-      <w:pPr>
-        <w:spacing w:line="360" w:lineRule="auto"/>
-        <w:ind w:firstLine="708"/>
-        <w:jc w:val="both"/>
-        <w:rPr>
-          <w:rFonts w:ascii="Segoe UI" w:eastAsia="Segoe UI" w:hAnsi="Segoe UI" w:cs="Segoe UI"/>
-          <w:color w:val="002060"/>
-        </w:rPr>
-      </w:pPr>
-    </w:p>
-    <w:p>
-      <w:pPr>
-        <w:spacing w:line="360" w:lineRule="auto"/>
-        <w:jc w:val="center"/>
-        <w:rPr>
-          <w:rFonts w:ascii="Segoe UI" w:eastAsia="Segoe UI" w:hAnsi="Segoe UI" w:cs="Segoe UI"/>
-          <w:color w:val="002060"/>
-        </w:rPr>
-      </w:pPr>
-      <w:r>
-        <w:rPr>
-          <w:rFonts w:ascii="Segoe UI" w:eastAsia="Segoe UI" w:hAnsi="Segoe UI" w:cs="Segoe UI"/>
+        <w:t>O gás natural é um combustível fóssil que se encontra em formações rochosas subterrâneas ou em jazidas de petróleo. Ele é composto principalmente por hidrocarbonetos, como metano, etano e propano, e é mais leve que o ar</w:t>
+      </w:r>
+      <w:r>
+        <w:rPr>
+          <w:rFonts w:ascii="Segoe UI" w:eastAsia="Segoe UI" w:hAnsi="Segoe UI" w:cs="Segoe UI"/>
+          <w:color w:val="002060"/>
+        </w:rPr>
+        <w:t>, sendo o</w:t>
+      </w:r>
+      <w:r>
+        <w:rPr>
+          <w:rFonts w:ascii="Segoe UI" w:eastAsia="Segoe UI" w:hAnsi="Segoe UI" w:cs="Segoe UI"/>
+          <w:color w:val="002060"/>
+        </w:rPr>
+        <w:t xml:space="preserve"> metano (CH4) o principal componente</w:t>
+      </w:r>
+      <w:r>
+        <w:rPr>
+          <w:rFonts w:ascii="Segoe UI" w:eastAsia="Segoe UI" w:hAnsi="Segoe UI" w:cs="Segoe UI"/>
+          <w:color w:val="002060"/>
+        </w:rPr>
+        <w:t>, com maior taxa de concentração.</w:t>
+      </w:r>
+      <w:r>
+        <w:rPr>
+          <w:rFonts w:ascii="Segoe UI" w:eastAsia="Segoe UI" w:hAnsi="Segoe UI" w:cs="Segoe UI"/>
+          <w:color w:val="002060"/>
+        </w:rPr>
+        <w:tab/>
+      </w:r>
+      <w:r>
+        <w:rPr>
           <w:noProof/>
-          <w:color w:val="002060"/>
         </w:rPr>
         <w:drawing>
-          <wp:inline distT="0" distB="0" distL="0" distR="0" wp14:anchorId="5F666A87" wp14:editId="4EE49E7A">
-            <wp:extent cx="5494100" cy="3487479"/>
+          <wp:inline distT="0" distB="0" distL="0" distR="0" wp14:anchorId="58B19232" wp14:editId="233E6D44">
+            <wp:extent cx="5400040" cy="2115185"/>
             <wp:effectExtent l="0" t="0" r="0" b="0"/>
-            <wp:docPr id="1024132525" name="Imagem 6"/>
+            <wp:docPr id="1838469709" name="Imagem 1" descr="Tabela&#10;&#10;O conteúdo gerado por IA pode estar incorreto."/>
             <wp:cNvGraphicFramePr>
               <a:graphicFrameLocks xmlns:a="http://schemas.openxmlformats.org/drawingml/2006/main" noChangeAspect="1"/>
             </wp:cNvGraphicFramePr>
@@ -923,13 +543,522 @@
               <a:graphicData uri="http://schemas.openxmlformats.org/drawingml/2006/picture">
                 <pic:pic xmlns:pic="http://schemas.openxmlformats.org/drawingml/2006/picture">
                   <pic:nvPicPr>
-                    <pic:cNvPr id="0" name="Picture 12"/>
+                    <pic:cNvPr id="1838469709" name="Imagem 1" descr="Tabela&#10;&#10;O conteúdo gerado por IA pode estar incorreto."/>
+                    <pic:cNvPicPr/>
+                  </pic:nvPicPr>
+                  <pic:blipFill>
+                    <a:blip r:embed="rId7">
+                      <a:extLst>
+                        <a:ext uri="{BEBA8EAE-BF5A-486C-A8C5-ECC9F3942E4B}">
+                          <a14:imgProps xmlns:a14="http://schemas.microsoft.com/office/drawing/2010/main">
+                            <a14:imgLayer r:embed="rId8">
+                              <a14:imgEffect>
+                                <a14:sharpenSoften amount="25000"/>
+                              </a14:imgEffect>
+                            </a14:imgLayer>
+                          </a14:imgProps>
+                        </a:ext>
+                      </a:extLst>
+                    </a:blip>
+                    <a:stretch>
+                      <a:fillRect/>
+                    </a:stretch>
+                  </pic:blipFill>
+                  <pic:spPr>
+                    <a:xfrm>
+                      <a:off x="0" y="0"/>
+                      <a:ext cx="5400040" cy="2115185"/>
+                    </a:xfrm>
+                    <a:prstGeom prst="rect">
+                      <a:avLst/>
+                    </a:prstGeom>
+                  </pic:spPr>
+                </pic:pic>
+              </a:graphicData>
+            </a:graphic>
+          </wp:inline>
+        </w:drawing>
+      </w:r>
+      <w:r>
+        <w:rPr>
+          <w:rFonts w:ascii="Segoe UI" w:eastAsia="Segoe UI" w:hAnsi="Segoe UI" w:cs="Segoe UI"/>
+          <w:color w:val="002060"/>
+        </w:rPr>
+        <w:tab/>
+      </w:r>
+    </w:p>
+    <w:p>
+      <w:pPr>
+        <w:spacing w:line="360" w:lineRule="auto"/>
+        <w:ind w:firstLine="708"/>
+        <w:jc w:val="both"/>
+        <w:rPr>
+          <w:rFonts w:ascii="Segoe UI" w:eastAsia="Segoe UI" w:hAnsi="Segoe UI" w:cs="Segoe UI"/>
+          <w:color w:val="002060"/>
+        </w:rPr>
+      </w:pPr>
+      <w:r>
+        <w:rPr>
+          <w:rFonts w:ascii="Segoe UI" w:eastAsia="Segoe UI" w:hAnsi="Segoe UI" w:cs="Segoe UI"/>
+          <w:color w:val="002060"/>
+        </w:rPr>
+        <w:t>Embora seja amplamente utilizado como fonte de energia, o gás natural apresenta riscos significativos em caso de vazamentos e exposição prolongada.</w:t>
+      </w:r>
+    </w:p>
+    <w:p>
+      <w:pPr>
+        <w:spacing w:line="360" w:lineRule="auto"/>
+        <w:jc w:val="both"/>
+        <w:rPr>
+          <w:rFonts w:ascii="Segoe UI" w:eastAsia="Segoe UI" w:hAnsi="Segoe UI" w:cs="Segoe UI"/>
+          <w:color w:val="002060"/>
+        </w:rPr>
+      </w:pPr>
+    </w:p>
+    <w:p>
+      <w:pPr>
+        <w:spacing w:line="360" w:lineRule="auto"/>
+        <w:jc w:val="both"/>
+        <w:rPr>
+          <w:rFonts w:ascii="Segoe UI" w:hAnsi="Segoe UI" w:cs="Segoe UI"/>
+          <w:b/>
+          <w:bCs/>
+          <w:color w:val="002060"/>
+        </w:rPr>
+      </w:pPr>
+      <w:r>
+        <w:rPr>
+          <w:rFonts w:ascii="Segoe UI" w:hAnsi="Segoe UI" w:cs="Segoe UI"/>
+          <w:b/>
+          <w:bCs/>
+          <w:color w:val="002060"/>
+        </w:rPr>
+        <w:lastRenderedPageBreak/>
+        <w:t xml:space="preserve">Metano </w:t>
+      </w:r>
+      <w:r>
+        <w:rPr>
+          <w:rFonts w:ascii="Segoe UI" w:hAnsi="Segoe UI" w:cs="Segoe UI"/>
+          <w:b/>
+          <w:bCs/>
+          <w:color w:val="002060"/>
+        </w:rPr>
+        <w:t>no gás natural</w:t>
+      </w:r>
+    </w:p>
+    <w:p>
+      <w:pPr>
+        <w:spacing w:line="360" w:lineRule="auto"/>
+        <w:ind w:firstLine="708"/>
+        <w:jc w:val="both"/>
+        <w:rPr>
+          <w:rFonts w:ascii="Segoe UI" w:eastAsia="Segoe UI" w:hAnsi="Segoe UI" w:cs="Segoe UI"/>
+          <w:color w:val="002060"/>
+        </w:rPr>
+      </w:pPr>
+      <w:r>
+        <w:rPr>
+          <w:rFonts w:ascii="Segoe UI" w:eastAsia="Segoe UI" w:hAnsi="Segoe UI" w:cs="Segoe UI"/>
+          <w:color w:val="002060"/>
+        </w:rPr>
+        <w:t xml:space="preserve">Dentro de sua faixa de explosividade, </w:t>
+      </w:r>
+      <w:r>
+        <w:rPr>
+          <w:rFonts w:ascii="Segoe UI" w:eastAsia="Segoe UI" w:hAnsi="Segoe UI" w:cs="Segoe UI"/>
+          <w:color w:val="002060"/>
+        </w:rPr>
+        <w:t>o GN</w:t>
+      </w:r>
+      <w:r>
+        <w:rPr>
+          <w:rFonts w:ascii="Segoe UI" w:eastAsia="Segoe UI" w:hAnsi="Segoe UI" w:cs="Segoe UI"/>
+          <w:color w:val="002060"/>
+        </w:rPr>
+        <w:t xml:space="preserve"> pode causar grandes explosões, resultando em danos materiais e ferimentos a pessoas nas proximidades. Um vazamento de gás natural pode rapidamente se tornar uma situação de risco explosivo, isso por causa da presença do </w:t>
+      </w:r>
+      <w:bookmarkStart w:id="2" w:name="_Hlk193368783"/>
+      <w:r>
+        <w:rPr>
+          <w:rFonts w:ascii="Segoe UI" w:eastAsia="Segoe UI" w:hAnsi="Segoe UI" w:cs="Segoe UI"/>
+          <w:color w:val="002060"/>
+        </w:rPr>
+        <w:t>Metano</w:t>
+      </w:r>
+      <w:bookmarkEnd w:id="2"/>
+      <w:r>
+        <w:rPr>
+          <w:rFonts w:ascii="Segoe UI" w:eastAsia="Segoe UI" w:hAnsi="Segoe UI" w:cs="Segoe UI"/>
+          <w:color w:val="002060"/>
+        </w:rPr>
+        <w:t>. Em um</w:t>
+      </w:r>
+      <w:r>
+        <w:rPr>
+          <w:rFonts w:ascii="Segoe UI" w:eastAsia="Segoe UI" w:hAnsi="Segoe UI" w:cs="Segoe UI"/>
+          <w:color w:val="002060"/>
+        </w:rPr>
+        <w:t xml:space="preserve"> ambiente com 100% de ar atmosférico, basta 5% de Metano para que haja uma explosão.</w:t>
+      </w:r>
+    </w:p>
+    <w:p>
+      <w:pPr>
+        <w:spacing w:line="360" w:lineRule="auto"/>
+        <w:ind w:firstLine="708"/>
+        <w:jc w:val="both"/>
+        <w:rPr>
+          <w:rFonts w:ascii="Segoe UI" w:eastAsia="Segoe UI" w:hAnsi="Segoe UI" w:cs="Segoe UI"/>
+          <w:color w:val="002060"/>
+        </w:rPr>
+      </w:pPr>
+      <w:r>
+        <w:rPr>
+          <w:rFonts w:ascii="Segoe UI" w:eastAsia="Segoe UI" w:hAnsi="Segoe UI" w:cs="Segoe UI"/>
+          <w:color w:val="002060"/>
+        </w:rPr>
+        <w:t>Gases inflamáveis são detectados através do percentual do Limite Inferior de Explosividade, usualmente conhecido pelas siglas %LIE ou %LEL. Cada gás possui o seu próprio LIE, dado pela sua concentração ideal a mistura ar</w:t>
+      </w:r>
+      <w:r>
+        <w:rPr>
+          <w:rFonts w:ascii="Segoe UI" w:eastAsia="Segoe UI" w:hAnsi="Segoe UI" w:cs="Segoe UI"/>
+          <w:color w:val="002060"/>
+        </w:rPr>
+        <w:t xml:space="preserve"> </w:t>
+      </w:r>
+      <w:r>
+        <w:rPr>
+          <w:rFonts w:ascii="Segoe UI" w:eastAsia="Segoe UI" w:hAnsi="Segoe UI" w:cs="Segoe UI"/>
+          <w:color w:val="002060"/>
+        </w:rPr>
+        <w:t>+</w:t>
+      </w:r>
+      <w:r>
+        <w:rPr>
+          <w:rFonts w:ascii="Segoe UI" w:eastAsia="Segoe UI" w:hAnsi="Segoe UI" w:cs="Segoe UI"/>
+          <w:color w:val="002060"/>
+        </w:rPr>
+        <w:t xml:space="preserve"> </w:t>
+      </w:r>
+      <w:r>
+        <w:rPr>
+          <w:rFonts w:ascii="Segoe UI" w:eastAsia="Segoe UI" w:hAnsi="Segoe UI" w:cs="Segoe UI"/>
+          <w:color w:val="002060"/>
+        </w:rPr>
+        <w:t>combustível inflame.</w:t>
+      </w:r>
+      <w:r>
+        <w:rPr>
+          <w:rFonts w:ascii="Segoe UI" w:eastAsia="Segoe UI" w:hAnsi="Segoe UI" w:cs="Segoe UI"/>
+          <w:color w:val="002060"/>
+        </w:rPr>
+        <w:t xml:space="preserve"> Segue </w:t>
+      </w:r>
+      <w:r>
+        <w:rPr>
+          <w:rFonts w:ascii="Segoe UI" w:eastAsia="Segoe UI" w:hAnsi="Segoe UI" w:cs="Segoe UI"/>
+          <w:color w:val="002060"/>
+        </w:rPr>
+        <w:t>LIE</w:t>
+      </w:r>
+      <w:r>
+        <w:rPr>
+          <w:rFonts w:ascii="Segoe UI" w:eastAsia="Segoe UI" w:hAnsi="Segoe UI" w:cs="Segoe UI"/>
+          <w:color w:val="002060"/>
+        </w:rPr>
+        <w:t xml:space="preserve"> do </w:t>
+      </w:r>
+      <w:r>
+        <w:rPr>
+          <w:rFonts w:ascii="Segoe UI" w:eastAsia="Segoe UI" w:hAnsi="Segoe UI" w:cs="Segoe UI"/>
+          <w:color w:val="002060"/>
+        </w:rPr>
+        <w:t>Metano</w:t>
+      </w:r>
+      <w:r>
+        <w:rPr>
+          <w:rFonts w:ascii="Segoe UI" w:eastAsia="Segoe UI" w:hAnsi="Segoe UI" w:cs="Segoe UI"/>
+          <w:color w:val="002060"/>
+        </w:rPr>
+        <w:t xml:space="preserve"> e do </w:t>
+      </w:r>
+      <w:r>
+        <w:rPr>
+          <w:rFonts w:ascii="Segoe UI" w:eastAsia="Segoe UI" w:hAnsi="Segoe UI" w:cs="Segoe UI"/>
+          <w:color w:val="002060"/>
+        </w:rPr>
+        <w:t>Monóxido de carbono</w:t>
+      </w:r>
+      <w:r>
+        <w:rPr>
+          <w:rFonts w:ascii="Segoe UI" w:eastAsia="Segoe UI" w:hAnsi="Segoe UI" w:cs="Segoe UI"/>
+          <w:color w:val="002060"/>
+        </w:rPr>
+        <w:t xml:space="preserve"> (que será abordado na sequência).</w:t>
+      </w:r>
+    </w:p>
+    <w:p>
+      <w:pPr>
+        <w:spacing w:line="360" w:lineRule="auto"/>
+        <w:ind w:firstLine="708"/>
+        <w:jc w:val="both"/>
+        <w:rPr>
+          <w:rFonts w:ascii="Segoe UI" w:eastAsia="Segoe UI" w:hAnsi="Segoe UI" w:cs="Segoe UI"/>
+          <w:color w:val="002060"/>
+        </w:rPr>
+      </w:pPr>
+    </w:p>
+    <w:p>
+      <w:pPr>
+        <w:spacing w:line="360" w:lineRule="auto"/>
+        <w:jc w:val="center"/>
+        <w:rPr>
+          <w:rFonts w:ascii="Segoe UI" w:eastAsia="Segoe UI" w:hAnsi="Segoe UI" w:cs="Segoe UI"/>
+          <w:color w:val="002060"/>
+        </w:rPr>
+      </w:pPr>
+      <w:r>
+        <w:rPr>
+          <w:noProof/>
+        </w:rPr>
+        <w:drawing>
+          <wp:inline distT="0" distB="0" distL="0" distR="0" wp14:anchorId="0BA5FC3C" wp14:editId="3FF445F3">
+            <wp:extent cx="5400040" cy="1030605"/>
+            <wp:effectExtent l="0" t="0" r="0" b="0"/>
+            <wp:docPr id="816571632" name="Imagem 1" descr="Interface gráfica do usuário&#10;&#10;O conteúdo gerado por IA pode estar incorreto."/>
+            <wp:cNvGraphicFramePr>
+              <a:graphicFrameLocks xmlns:a="http://schemas.openxmlformats.org/drawingml/2006/main" noChangeAspect="1"/>
+            </wp:cNvGraphicFramePr>
+            <a:graphic xmlns:a="http://schemas.openxmlformats.org/drawingml/2006/main">
+              <a:graphicData uri="http://schemas.openxmlformats.org/drawingml/2006/picture">
+                <pic:pic xmlns:pic="http://schemas.openxmlformats.org/drawingml/2006/picture">
+                  <pic:nvPicPr>
+                    <pic:cNvPr id="816571632" name="Imagem 1" descr="Interface gráfica do usuário&#10;&#10;O conteúdo gerado por IA pode estar incorreto."/>
+                    <pic:cNvPicPr/>
+                  </pic:nvPicPr>
+                  <pic:blipFill>
+                    <a:blip r:embed="rId9"/>
+                    <a:stretch>
+                      <a:fillRect/>
+                    </a:stretch>
+                  </pic:blipFill>
+                  <pic:spPr>
+                    <a:xfrm>
+                      <a:off x="0" y="0"/>
+                      <a:ext cx="5400040" cy="1030605"/>
+                    </a:xfrm>
+                    <a:prstGeom prst="rect">
+                      <a:avLst/>
+                    </a:prstGeom>
+                  </pic:spPr>
+                </pic:pic>
+              </a:graphicData>
+            </a:graphic>
+          </wp:inline>
+        </w:drawing>
+      </w:r>
+    </w:p>
+    <w:p>
+      <w:pPr>
+        <w:spacing w:line="360" w:lineRule="auto"/>
+        <w:jc w:val="both"/>
+        <w:rPr>
+          <w:rFonts w:ascii="Segoe UI" w:hAnsi="Segoe UI" w:cs="Segoe UI"/>
+          <w:b/>
+          <w:bCs/>
+          <w:color w:val="002060"/>
+        </w:rPr>
+      </w:pPr>
+    </w:p>
+    <w:p>
+      <w:pPr>
+        <w:spacing w:line="360" w:lineRule="auto"/>
+        <w:jc w:val="both"/>
+        <w:rPr>
+          <w:rFonts w:ascii="Segoe UI" w:hAnsi="Segoe UI" w:cs="Segoe UI"/>
+          <w:b/>
+          <w:bCs/>
+          <w:color w:val="002060"/>
+        </w:rPr>
+      </w:pPr>
+      <w:bookmarkStart w:id="3" w:name="_Hlk193369946"/>
+      <w:r>
+        <w:rPr>
+          <w:rFonts w:ascii="Segoe UI" w:hAnsi="Segoe UI" w:cs="Segoe UI"/>
+          <w:b/>
+          <w:bCs/>
+          <w:color w:val="002060"/>
+        </w:rPr>
+        <w:t xml:space="preserve">Monóxido de carbono </w:t>
+      </w:r>
+      <w:bookmarkEnd w:id="3"/>
+      <w:r>
+        <w:rPr>
+          <w:rFonts w:ascii="Segoe UI" w:hAnsi="Segoe UI" w:cs="Segoe UI"/>
+          <w:b/>
+          <w:bCs/>
+          <w:color w:val="002060"/>
+        </w:rPr>
+        <w:t>a partir do gás natural</w:t>
+      </w:r>
+    </w:p>
+    <w:p>
+      <w:pPr>
+        <w:spacing w:line="360" w:lineRule="auto"/>
+        <w:ind w:firstLine="708"/>
+        <w:jc w:val="both"/>
+        <w:rPr>
+          <w:rFonts w:ascii="Segoe UI" w:eastAsia="Segoe UI" w:hAnsi="Segoe UI" w:cs="Segoe UI"/>
+          <w:color w:val="002060"/>
+        </w:rPr>
+      </w:pPr>
+      <w:r>
+        <w:rPr>
+          <w:rFonts w:ascii="Segoe UI" w:hAnsi="Segoe UI" w:cs="Segoe UI"/>
+          <w:color w:val="002060"/>
+        </w:rPr>
+        <w:t xml:space="preserve"> </w:t>
+      </w:r>
+      <w:r>
+        <w:rPr>
+          <w:rFonts w:ascii="Segoe UI" w:hAnsi="Segoe UI" w:cs="Segoe UI"/>
+          <w:color w:val="002060"/>
+        </w:rPr>
+        <w:t>O monóxido de carbono (CO) é um gás tóxico que pode ser liberado na combustão</w:t>
+      </w:r>
+      <w:r>
+        <w:rPr>
+          <w:rFonts w:ascii="Segoe UI" w:hAnsi="Segoe UI" w:cs="Segoe UI"/>
+          <w:color w:val="002060"/>
+        </w:rPr>
+        <w:t xml:space="preserve"> incompleta</w:t>
+      </w:r>
+      <w:r>
+        <w:rPr>
+          <w:rFonts w:ascii="Segoe UI" w:hAnsi="Segoe UI" w:cs="Segoe UI"/>
+          <w:color w:val="002060"/>
+        </w:rPr>
+        <w:t xml:space="preserve"> de gás natural.</w:t>
+      </w:r>
+      <w:r>
+        <w:rPr>
+          <w:rFonts w:ascii="Segoe UI" w:hAnsi="Segoe UI" w:cs="Segoe UI"/>
+          <w:color w:val="002060"/>
+        </w:rPr>
+        <w:t xml:space="preserve"> </w:t>
+      </w:r>
+      <w:r>
+        <w:rPr>
+          <w:rFonts w:ascii="Segoe UI" w:hAnsi="Segoe UI" w:cs="Segoe UI"/>
+          <w:color w:val="002060"/>
+        </w:rPr>
+        <w:t>Segundo a Sociedade Brasileira de Pneumologia e Tisiologia (SBPT)</w:t>
+      </w:r>
+      <w:r>
+        <w:rPr>
+          <w:rFonts w:ascii="Segoe UI" w:hAnsi="Segoe UI" w:cs="Segoe UI"/>
+          <w:color w:val="002060"/>
+        </w:rPr>
+        <w:t>, u</w:t>
+      </w:r>
+      <w:r>
+        <w:rPr>
+          <w:rFonts w:ascii="Segoe UI" w:hAnsi="Segoe UI" w:cs="Segoe UI"/>
+          <w:color w:val="002060"/>
+        </w:rPr>
+        <w:t>ma vez no sangue, as partículas de gás ligam-se à hemoglobina, proteína responsável por transportar oxigênio a todo o corpo, e retira as moléculas de oxigêni</w:t>
+      </w:r>
+      <w:r>
+        <w:rPr>
+          <w:rFonts w:ascii="Segoe UI" w:hAnsi="Segoe UI" w:cs="Segoe UI"/>
+          <w:color w:val="002060"/>
+        </w:rPr>
+        <w:t xml:space="preserve">o </w:t>
+      </w:r>
+      <w:r>
+        <w:rPr>
+          <w:rFonts w:ascii="Segoe UI" w:hAnsi="Segoe UI" w:cs="Segoe UI"/>
+          <w:color w:val="002060"/>
+        </w:rPr>
+        <w:t>(O₂)</w:t>
+      </w:r>
+      <w:r>
+        <w:rPr>
+          <w:rFonts w:ascii="Segoe UI" w:hAnsi="Segoe UI" w:cs="Segoe UI"/>
+          <w:color w:val="002060"/>
+        </w:rPr>
+        <w:t>.</w:t>
+      </w:r>
+      <w:r>
+        <w:rPr>
+          <w:rFonts w:ascii="Segoe UI" w:hAnsi="Segoe UI" w:cs="Segoe UI"/>
+          <w:color w:val="002060"/>
+        </w:rPr>
+        <w:t xml:space="preserve"> </w:t>
+      </w:r>
+      <w:r>
+        <w:rPr>
+          <w:rFonts w:ascii="Segoe UI" w:hAnsi="Segoe UI" w:cs="Segoe UI"/>
+          <w:color w:val="002060"/>
+        </w:rPr>
+        <w:t>A hemoglobina se liga ao monóxido de carbono cerca de 200 a 300 vezes mais do que ao oxigênio</w:t>
+      </w:r>
+      <w:r>
+        <w:rPr>
+          <w:rFonts w:ascii="Segoe UI" w:eastAsia="Segoe UI" w:hAnsi="Segoe UI" w:cs="Segoe UI"/>
+          <w:color w:val="002060"/>
+        </w:rPr>
+        <w:t>, tornando a respiração impossível.</w:t>
+      </w:r>
+      <w:r>
+        <w:rPr>
+          <w:rFonts w:ascii="Segoe UI" w:eastAsia="Segoe UI" w:hAnsi="Segoe UI" w:cs="Segoe UI"/>
+          <w:color w:val="002060"/>
+        </w:rPr>
+        <w:t xml:space="preserve"> Segue ilustração demonstrando esse processo no corpo humano.</w:t>
+      </w:r>
+      <w:r>
+        <w:rPr>
+          <w:rFonts w:ascii="Segoe UI" w:eastAsia="Segoe UI" w:hAnsi="Segoe UI" w:cs="Segoe UI"/>
+          <w:color w:val="002060"/>
+        </w:rPr>
+        <w:br/>
+      </w:r>
+    </w:p>
+    <w:p>
+      <w:pPr>
+        <w:spacing w:line="360" w:lineRule="auto"/>
+        <w:jc w:val="center"/>
+        <w:rPr>
+          <w:rFonts w:ascii="Segoe UI" w:eastAsia="Segoe UI" w:hAnsi="Segoe UI" w:cs="Segoe UI"/>
+          <w:color w:val="002060"/>
+        </w:rPr>
+      </w:pPr>
+      <w:r>
+        <w:rPr>
+          <w:rFonts w:ascii="Segoe UI" w:eastAsia="Segoe UI" w:hAnsi="Segoe UI" w:cs="Segoe UI"/>
+          <w:noProof/>
+          <w:color w:val="002060"/>
+        </w:rPr>
+        <w:lastRenderedPageBreak/>
+        <w:drawing>
+          <wp:inline distT="0" distB="0" distL="0" distR="0" wp14:anchorId="2BE45FB5" wp14:editId="2E4EEA83">
+            <wp:extent cx="5222875" cy="3315314"/>
+            <wp:effectExtent l="0" t="0" r="0" b="0"/>
+            <wp:docPr id="1622506187" name="Imagem 6" descr="Uma imagem contendo no interior, foto, mesa, decorado&#10;&#10;O conteúdo gerado por IA pode estar incorreto."/>
+            <wp:cNvGraphicFramePr>
+              <a:graphicFrameLocks xmlns:a="http://schemas.openxmlformats.org/drawingml/2006/main" noChangeAspect="1"/>
+            </wp:cNvGraphicFramePr>
+            <a:graphic xmlns:a="http://schemas.openxmlformats.org/drawingml/2006/main">
+              <a:graphicData uri="http://schemas.openxmlformats.org/drawingml/2006/picture">
+                <pic:pic xmlns:pic="http://schemas.openxmlformats.org/drawingml/2006/picture">
+                  <pic:nvPicPr>
+                    <pic:cNvPr id="1622506187" name="Imagem 6" descr="Uma imagem contendo no interior, foto, mesa, decorado&#10;&#10;O conteúdo gerado por IA pode estar incorreto."/>
                     <pic:cNvPicPr>
                       <a:picLocks noChangeAspect="1" noChangeArrowheads="1"/>
                     </pic:cNvPicPr>
                   </pic:nvPicPr>
                   <pic:blipFill>
-                    <a:blip r:embed="rId7">
+                    <a:blip r:embed="rId10">
                       <a:extLst>
                         <a:ext uri="{28A0092B-C50C-407E-A947-70E740481C1C}">
                           <a14:useLocalDpi xmlns:a14="http://schemas.microsoft.com/office/drawing/2010/main" val="0"/>
@@ -944,7 +1073,7 @@
                   <pic:spPr bwMode="auto">
                     <a:xfrm>
                       <a:off x="0" y="0"/>
-                      <a:ext cx="5534552" cy="3513156"/>
+                      <a:ext cx="5319325" cy="3376537"/>
                     </a:xfrm>
                     <a:prstGeom prst="rect">
                       <a:avLst/>
@@ -964,7 +1093,9 @@
         <w:ind w:firstLine="708"/>
         <w:jc w:val="both"/>
         <w:rPr>
-          <w:rFonts w:ascii="Segoe UI" w:eastAsia="Segoe UI" w:hAnsi="Segoe UI" w:cs="Segoe UI"/>
+          <w:rFonts w:ascii="Segoe UI" w:hAnsi="Segoe UI" w:cs="Segoe UI"/>
+          <w:b/>
+          <w:bCs/>
           <w:color w:val="002060"/>
         </w:rPr>
       </w:pPr>
@@ -984,8 +1115,307 @@
           <w:rFonts w:ascii="Segoe UI" w:eastAsia="Segoe UI" w:hAnsi="Segoe UI" w:cs="Segoe UI"/>
           <w:color w:val="002060"/>
         </w:rPr>
+        <w:t>A inalação de gás natural pode ser prejudicial à saúde humana, pois os efeitos adversos não se limitam ao contato com a pele</w:t>
+      </w:r>
+      <w:r>
+        <w:rPr>
+          <w:rFonts w:ascii="Segoe UI" w:eastAsia="Segoe UI" w:hAnsi="Segoe UI" w:cs="Segoe UI"/>
+          <w:color w:val="002060"/>
+        </w:rPr>
+        <w:t xml:space="preserve"> ou a capacidade explosiva</w:t>
+      </w:r>
+      <w:r>
+        <w:rPr>
+          <w:rFonts w:ascii="Segoe UI" w:eastAsia="Segoe UI" w:hAnsi="Segoe UI" w:cs="Segoe UI"/>
+          <w:color w:val="002060"/>
+        </w:rPr>
+        <w:t>. A exposição ao gás pode levar à asfixia, e os primeiros sintomas que as pessoas expostas a um vazamento podem sentir incluem:</w:t>
+      </w:r>
+    </w:p>
+    <w:p>
+      <w:pPr>
+        <w:spacing w:line="360" w:lineRule="auto"/>
+        <w:rPr>
+          <w:rFonts w:ascii="Segoe UI" w:eastAsia="Segoe UI" w:hAnsi="Segoe UI" w:cs="Segoe UI"/>
+          <w:color w:val="002060"/>
+        </w:rPr>
+        <w:sectPr>
+          <w:type w:val="continuous"/>
+          <w:pgSz w:w="11906" w:h="16838"/>
+          <w:pgMar w:top="1417" w:right="1701" w:bottom="1417" w:left="1701" w:header="708" w:footer="708" w:gutter="0"/>
+          <w:cols w:space="708"/>
+          <w:docGrid w:linePitch="360"/>
+        </w:sectPr>
+      </w:pPr>
+    </w:p>
+    <w:p>
+      <w:pPr>
+        <w:spacing w:line="360" w:lineRule="auto"/>
+        <w:rPr>
+          <w:rFonts w:ascii="Segoe UI" w:eastAsia="Segoe UI" w:hAnsi="Segoe UI" w:cs="Segoe UI"/>
+          <w:color w:val="002060"/>
+        </w:rPr>
+      </w:pPr>
+      <w:r>
+        <w:rPr>
+          <w:rFonts w:ascii="Segoe UI" w:eastAsia="Segoe UI" w:hAnsi="Segoe UI" w:cs="Segoe UI"/>
+          <w:color w:val="002060"/>
+        </w:rPr>
+        <w:t>• Dor de cabeça</w:t>
+      </w:r>
+    </w:p>
+    <w:p>
+      <w:pPr>
+        <w:spacing w:line="360" w:lineRule="auto"/>
+        <w:rPr>
+          <w:rFonts w:ascii="Segoe UI" w:eastAsia="Segoe UI" w:hAnsi="Segoe UI" w:cs="Segoe UI"/>
+          <w:color w:val="002060"/>
+        </w:rPr>
+      </w:pPr>
+      <w:r>
+        <w:rPr>
+          <w:rFonts w:ascii="Segoe UI" w:eastAsia="Segoe UI" w:hAnsi="Segoe UI" w:cs="Segoe UI"/>
+          <w:color w:val="002060"/>
+        </w:rPr>
+        <w:t>• Tontura</w:t>
+      </w:r>
+    </w:p>
+    <w:p>
+      <w:pPr>
+        <w:spacing w:line="360" w:lineRule="auto"/>
+        <w:rPr>
+          <w:rFonts w:ascii="Segoe UI" w:eastAsia="Segoe UI" w:hAnsi="Segoe UI" w:cs="Segoe UI"/>
+          <w:color w:val="002060"/>
+        </w:rPr>
+      </w:pPr>
+      <w:r>
+        <w:rPr>
+          <w:rFonts w:ascii="Segoe UI" w:eastAsia="Segoe UI" w:hAnsi="Segoe UI" w:cs="Segoe UI"/>
+          <w:color w:val="002060"/>
+        </w:rPr>
+        <w:t>• Fadiga</w:t>
+      </w:r>
+    </w:p>
+    <w:p>
+      <w:pPr>
+        <w:spacing w:line="360" w:lineRule="auto"/>
+        <w:rPr>
+          <w:rFonts w:ascii="Segoe UI" w:eastAsia="Segoe UI" w:hAnsi="Segoe UI" w:cs="Segoe UI"/>
+          <w:color w:val="002060"/>
+        </w:rPr>
+      </w:pPr>
+      <w:r>
+        <w:rPr>
+          <w:rFonts w:ascii="Segoe UI" w:eastAsia="Segoe UI" w:hAnsi="Segoe UI" w:cs="Segoe UI"/>
+          <w:color w:val="002060"/>
+        </w:rPr>
+        <w:t>• Náusea</w:t>
+      </w:r>
+    </w:p>
+    <w:p>
+      <w:pPr>
+        <w:spacing w:line="360" w:lineRule="auto"/>
+        <w:rPr>
+          <w:rFonts w:ascii="Segoe UI" w:eastAsia="Segoe UI" w:hAnsi="Segoe UI" w:cs="Segoe UI"/>
+          <w:color w:val="002060"/>
+        </w:rPr>
+      </w:pPr>
+      <w:r>
+        <w:rPr>
+          <w:rFonts w:ascii="Segoe UI" w:eastAsia="Segoe UI" w:hAnsi="Segoe UI" w:cs="Segoe UI"/>
+          <w:color w:val="002060"/>
+        </w:rPr>
+        <w:t>• Respiração irregular</w:t>
+      </w:r>
+    </w:p>
+    <w:p>
+      <w:pPr>
+        <w:spacing w:line="360" w:lineRule="auto"/>
+        <w:rPr>
+          <w:rFonts w:ascii="Segoe UI" w:eastAsia="Segoe UI" w:hAnsi="Segoe UI" w:cs="Segoe UI"/>
+          <w:color w:val="002060"/>
+        </w:rPr>
+        <w:sectPr>
+          <w:type w:val="continuous"/>
+          <w:pgSz w:w="11906" w:h="16838"/>
+          <w:pgMar w:top="1417" w:right="1701" w:bottom="1417" w:left="1701" w:header="708" w:footer="708" w:gutter="0"/>
+          <w:cols w:num="2" w:space="708"/>
+          <w:docGrid w:linePitch="360"/>
+        </w:sectPr>
+      </w:pPr>
+    </w:p>
+    <w:p>
+      <w:pPr>
+        <w:spacing w:line="360" w:lineRule="auto"/>
+        <w:ind w:firstLine="708"/>
+        <w:jc w:val="both"/>
+        <w:rPr>
+          <w:rFonts w:ascii="Segoe UI" w:eastAsia="Segoe UI" w:hAnsi="Segoe UI" w:cs="Segoe UI"/>
+          <w:color w:val="002060"/>
+        </w:rPr>
+      </w:pPr>
+    </w:p>
+    <w:p>
+      <w:pPr>
+        <w:spacing w:line="360" w:lineRule="auto"/>
+        <w:ind w:firstLine="708"/>
+        <w:jc w:val="both"/>
+        <w:rPr>
+          <w:rFonts w:ascii="Segoe UI" w:eastAsia="Segoe UI" w:hAnsi="Segoe UI" w:cs="Segoe UI"/>
+          <w:color w:val="002060"/>
+        </w:rPr>
+      </w:pPr>
+      <w:r>
+        <w:rPr>
+          <w:rFonts w:ascii="Segoe UI" w:eastAsia="Segoe UI" w:hAnsi="Segoe UI" w:cs="Segoe UI"/>
+          <w:color w:val="002060"/>
+        </w:rPr>
+        <w:t>Quando a concentração de gás no ar atinge entre 25% e 30%, a falta de oxigênio pode provocar zumbidos nos ouvidos, euforia e alterações de comportamento.</w:t>
+      </w:r>
+    </w:p>
+    <w:p>
+      <w:pPr>
+        <w:spacing w:line="360" w:lineRule="auto"/>
+        <w:ind w:firstLine="708"/>
+        <w:jc w:val="both"/>
+        <w:rPr>
+          <w:rFonts w:ascii="Segoe UI" w:eastAsia="Segoe UI" w:hAnsi="Segoe UI" w:cs="Segoe UI"/>
+          <w:color w:val="002060"/>
+        </w:rPr>
+      </w:pPr>
+      <w:r>
+        <w:rPr>
+          <w:rFonts w:ascii="Segoe UI" w:eastAsia="Segoe UI" w:hAnsi="Segoe UI" w:cs="Segoe UI"/>
+          <w:color w:val="002060"/>
+        </w:rPr>
+        <w:t>Em níveis elevados, os riscos associados ao gás natural aumentam consideravelmente. Os sintomas podem evoluir rapidamente e, em casos extremos, levar à morte. Os sinais de exposição severa incluem:</w:t>
+      </w:r>
+    </w:p>
+    <w:p>
+      <w:pPr>
+        <w:spacing w:line="360" w:lineRule="auto"/>
+        <w:rPr>
+          <w:rFonts w:ascii="Segoe UI" w:eastAsia="Segoe UI" w:hAnsi="Segoe UI" w:cs="Segoe UI"/>
+          <w:color w:val="002060"/>
+        </w:rPr>
+        <w:sectPr>
+          <w:type w:val="continuous"/>
+          <w:pgSz w:w="11906" w:h="16838"/>
+          <w:pgMar w:top="1417" w:right="1701" w:bottom="1417" w:left="1701" w:header="708" w:footer="708" w:gutter="0"/>
+          <w:cols w:space="708"/>
+          <w:docGrid w:linePitch="360"/>
+        </w:sectPr>
+      </w:pPr>
+    </w:p>
+    <w:p>
+      <w:pPr>
+        <w:spacing w:line="360" w:lineRule="auto"/>
+        <w:rPr>
+          <w:rFonts w:ascii="Segoe UI" w:eastAsia="Segoe UI" w:hAnsi="Segoe UI" w:cs="Segoe UI"/>
+          <w:color w:val="002060"/>
+        </w:rPr>
+      </w:pPr>
+      <w:r>
+        <w:rPr>
+          <w:rFonts w:ascii="Segoe UI" w:eastAsia="Segoe UI" w:hAnsi="Segoe UI" w:cs="Segoe UI"/>
+          <w:color w:val="002060"/>
+        </w:rPr>
         <w:lastRenderedPageBreak/>
-        <w:t>É fundamental destacar que, além desses riscos à saúde, o gás natural é inflamável. Dentro de sua faixa de explosividade, ele pode causar grandes explosões, resultando em danos materiais e ferimentos a pessoas nas proximidades. Um vazamento de gás natural pode rapidamente se tornar uma situação de risco explosivo, pois uma concentração de apenas 5% do volume no ar é suficiente para criar uma atmosfera explosiva.</w:t>
+        <w:t>• Dor de cabeça intensa</w:t>
+      </w:r>
+    </w:p>
+    <w:p>
+      <w:pPr>
+        <w:spacing w:line="360" w:lineRule="auto"/>
+        <w:rPr>
+          <w:rFonts w:ascii="Segoe UI" w:eastAsia="Segoe UI" w:hAnsi="Segoe UI" w:cs="Segoe UI"/>
+          <w:color w:val="002060"/>
+        </w:rPr>
+      </w:pPr>
+      <w:r>
+        <w:rPr>
+          <w:rFonts w:ascii="Segoe UI" w:eastAsia="Segoe UI" w:hAnsi="Segoe UI" w:cs="Segoe UI"/>
+          <w:color w:val="002060"/>
+        </w:rPr>
+        <w:t>• Fadiga extrema e náusea</w:t>
+      </w:r>
+    </w:p>
+    <w:p>
+      <w:pPr>
+        <w:spacing w:line="360" w:lineRule="auto"/>
+        <w:rPr>
+          <w:rFonts w:ascii="Segoe UI" w:eastAsia="Segoe UI" w:hAnsi="Segoe UI" w:cs="Segoe UI"/>
+          <w:color w:val="002060"/>
+        </w:rPr>
+      </w:pPr>
+      <w:r>
+        <w:rPr>
+          <w:rFonts w:ascii="Segoe UI" w:eastAsia="Segoe UI" w:hAnsi="Segoe UI" w:cs="Segoe UI"/>
+          <w:color w:val="002060"/>
+        </w:rPr>
+        <w:t>• Problemas de memória</w:t>
+      </w:r>
+    </w:p>
+    <w:p>
+      <w:pPr>
+        <w:spacing w:line="360" w:lineRule="auto"/>
+        <w:rPr>
+          <w:rFonts w:ascii="Segoe UI" w:eastAsia="Segoe UI" w:hAnsi="Segoe UI" w:cs="Segoe UI"/>
+          <w:color w:val="002060"/>
+        </w:rPr>
+      </w:pPr>
+      <w:r>
+        <w:rPr>
+          <w:rFonts w:ascii="Segoe UI" w:eastAsia="Segoe UI" w:hAnsi="Segoe UI" w:cs="Segoe UI"/>
+          <w:color w:val="002060"/>
+        </w:rPr>
+        <w:t>• Perda de coordenação motora</w:t>
+      </w:r>
+    </w:p>
+    <w:p>
+      <w:pPr>
+        <w:spacing w:line="360" w:lineRule="auto"/>
+        <w:rPr>
+          <w:rFonts w:ascii="Segoe UI" w:eastAsia="Segoe UI" w:hAnsi="Segoe UI" w:cs="Segoe UI"/>
+          <w:color w:val="002060"/>
+        </w:rPr>
+      </w:pPr>
+      <w:r>
+        <w:rPr>
+          <w:rFonts w:ascii="Segoe UI" w:eastAsia="Segoe UI" w:hAnsi="Segoe UI" w:cs="Segoe UI"/>
+          <w:color w:val="002060"/>
+        </w:rPr>
+        <w:t>• Perda de consciência</w:t>
+      </w:r>
+    </w:p>
+    <w:p>
+      <w:pPr>
+        <w:spacing w:line="360" w:lineRule="auto"/>
+        <w:rPr>
+          <w:rFonts w:ascii="Segoe UI" w:eastAsia="Segoe UI" w:hAnsi="Segoe UI" w:cs="Segoe UI"/>
+          <w:color w:val="002060"/>
+        </w:rPr>
+        <w:sectPr>
+          <w:type w:val="continuous"/>
+          <w:pgSz w:w="11906" w:h="16838"/>
+          <w:pgMar w:top="1417" w:right="1701" w:bottom="1417" w:left="1701" w:header="708" w:footer="708" w:gutter="0"/>
+          <w:cols w:num="2" w:space="708"/>
+          <w:docGrid w:linePitch="360"/>
+        </w:sectPr>
+      </w:pPr>
+      <w:r>
+        <w:rPr>
+          <w:rFonts w:ascii="Segoe UI" w:eastAsia="Segoe UI" w:hAnsi="Segoe UI" w:cs="Segoe UI"/>
+          <w:color w:val="002060"/>
+        </w:rPr>
+        <w:t>• Morte por asfixi</w:t>
+      </w:r>
+      <w:r>
+        <w:rPr>
+          <w:rFonts w:ascii="Segoe UI" w:eastAsia="Segoe UI" w:hAnsi="Segoe UI" w:cs="Segoe UI"/>
+          <w:color w:val="002060"/>
+        </w:rPr>
+        <w:t>a</w:t>
       </w:r>
     </w:p>
     <w:bookmarkEnd w:id="1"/>
@@ -1010,10 +1440,10 @@
       </w:pPr>
       <w:r>
         <w:object w:dxaOrig="6762" w:dyaOrig="4697" w14:anchorId="341D770C">
-          <v:rect id="rectole0000000001" o:spid="_x0000_i1026" style="width:381.75pt;height:267pt" o:ole="" o:preferrelative="t" stroked="f">
-            <v:imagedata r:id="rId8" o:title=""/>
+          <v:rect id="rectole0000000001" o:spid="_x0000_i1026" style="width:355.5pt;height:195pt" o:ole="" o:preferrelative="t" stroked="f">
+            <v:imagedata r:id="rId11" o:title=""/>
           </v:rect>
-          <o:OLEObject Type="Embed" ProgID="StaticMetafile" ShapeID="rectole0000000001" DrawAspect="Content" ObjectID="_1803945116" r:id="rId9"/>
+          <o:OLEObject Type="Embed" ProgID="StaticMetafile" ShapeID="rectole0000000001" DrawAspect="Content" ObjectID="_1803986152" r:id="rId12"/>
         </w:object>
       </w:r>
     </w:p>
@@ -1035,7 +1465,7 @@
         </w:rPr>
         <w:t xml:space="preserve">           </w:t>
       </w:r>
-      <w:hyperlink r:id="rId10">
+      <w:hyperlink r:id="rId13">
         <w:r>
           <w:rPr>
             <w:rFonts w:ascii="Segoe UI" w:eastAsia="Segoe UI" w:hAnsi="Segoe UI" w:cs="Segoe UI"/>
@@ -1084,17 +1514,19 @@
           <w:lang w:eastAsia="en-US"/>
           <w14:ligatures w14:val="none"/>
         </w:rPr>
-        <w:t xml:space="preserve">Acidentes com vazamentos de gás são comuns e custam caro, desde reparos estruturais até processos judiciais e indenizações. A falta de monitoramento constante e de sistemas eficazes de alerta torna a situação ainda mais perigosa. Diante desse cenário, surgiu a oportunidade de </w:t>
+        <w:t xml:space="preserve">Acidentes com vazamentos de gás são comuns e custam caro, desde reparos estruturais até processos judiciais e indenizações. A falta de monitoramento constante e de sistemas eficazes de alerta torna a situação ainda mais perigosa. Diante desse cenário, surgiu a </w:t>
       </w:r>
       <w:r>
         <w:rPr>
           <w:rFonts w:ascii="Segoe UI" w:eastAsia="Calibri" w:hAnsi="Segoe UI" w:cs="Segoe UI"/>
+          <w:b/>
+          <w:bCs/>
           <w:color w:val="002060"/>
           <w:kern w:val="0"/>
           <w:lang w:eastAsia="en-US"/>
           <w14:ligatures w14:val="none"/>
         </w:rPr>
-        <w:t>implementação</w:t>
+        <w:t>oportunidade</w:t>
       </w:r>
       <w:r>
         <w:rPr>
@@ -1104,6 +1536,26 @@
           <w:lang w:eastAsia="en-US"/>
           <w14:ligatures w14:val="none"/>
         </w:rPr>
+        <w:t xml:space="preserve"> de </w:t>
+      </w:r>
+      <w:r>
+        <w:rPr>
+          <w:rFonts w:ascii="Segoe UI" w:eastAsia="Calibri" w:hAnsi="Segoe UI" w:cs="Segoe UI"/>
+          <w:color w:val="002060"/>
+          <w:kern w:val="0"/>
+          <w:lang w:eastAsia="en-US"/>
+          <w14:ligatures w14:val="none"/>
+        </w:rPr>
+        <w:t>implementação</w:t>
+      </w:r>
+      <w:r>
+        <w:rPr>
+          <w:rFonts w:ascii="Segoe UI" w:eastAsia="Calibri" w:hAnsi="Segoe UI" w:cs="Segoe UI"/>
+          <w:color w:val="002060"/>
+          <w:kern w:val="0"/>
+          <w:lang w:eastAsia="en-US"/>
+          <w14:ligatures w14:val="none"/>
+        </w:rPr>
         <w:t xml:space="preserve"> de uma solução tecnológica para detecção de gás voltada para condomínios residenciais.</w:t>
       </w:r>
     </w:p>
@@ -1122,39 +1574,39 @@
           <w:rFonts w:ascii="Segoe UI" w:eastAsia="Segoe UI" w:hAnsi="Segoe UI" w:cs="Segoe UI"/>
           <w:color w:val="002060"/>
         </w:rPr>
+        <w:t>Diante desse cenário alarmante, a implementação de um sistema de monitoramento contínuo de gás natural torna-se essencial para a prevenção de acidentes. Sensores inteligentes podem detectar vazamentos em tempo real e, com a nossa solução, é possível emitir alertas imediatos, reduzindo significativamente os riscos de tragédias.</w:t>
+      </w:r>
+      <w:r>
+        <w:rPr>
+          <w:rFonts w:ascii="Segoe UI" w:eastAsia="Segoe UI" w:hAnsi="Segoe UI" w:cs="Segoe UI"/>
+          <w:color w:val="002060"/>
+        </w:rPr>
+        <w:t xml:space="preserve"> </w:t>
+      </w:r>
+      <w:r>
+        <w:rPr>
+          <w:rFonts w:ascii="Segoe UI" w:eastAsia="Segoe UI" w:hAnsi="Segoe UI" w:cs="Segoe UI"/>
+          <w:color w:val="002060"/>
+        </w:rPr>
+        <w:t>Além de proteger vidas, a Safe Gas Company contribui para a minimização de danos estruturais e custos com reparos, tornando os condomínios mais seguros e eficientes.</w:t>
+      </w:r>
+    </w:p>
+    <w:p>
+      <w:pPr>
+        <w:spacing w:line="360" w:lineRule="auto"/>
+        <w:ind w:firstLine="708"/>
+        <w:jc w:val="both"/>
+        <w:rPr>
+          <w:rFonts w:ascii="Segoe UI" w:eastAsia="Segoe UI" w:hAnsi="Segoe UI" w:cs="Segoe UI"/>
+          <w:color w:val="002060"/>
+        </w:rPr>
+      </w:pPr>
+      <w:r>
+        <w:rPr>
+          <w:rFonts w:ascii="Segoe UI" w:eastAsia="Segoe UI" w:hAnsi="Segoe UI" w:cs="Segoe UI"/>
+          <w:color w:val="002060"/>
+        </w:rPr>
         <w:lastRenderedPageBreak/>
-        <w:t>Diante desse cenário alarmante, a implementação de um sistema de monitoramento contínuo de gás natural torna-se essencial para a prevenção de acidentes. Sensores inteligentes podem detectar vazamentos em tempo real e, com a nossa solução, é possível emitir alertas imediatos, reduzindo significativamente os riscos de tragédias.</w:t>
-      </w:r>
-      <w:r>
-        <w:rPr>
-          <w:rFonts w:ascii="Segoe UI" w:eastAsia="Segoe UI" w:hAnsi="Segoe UI" w:cs="Segoe UI"/>
-          <w:color w:val="002060"/>
-        </w:rPr>
-        <w:t xml:space="preserve"> </w:t>
-      </w:r>
-      <w:r>
-        <w:rPr>
-          <w:rFonts w:ascii="Segoe UI" w:eastAsia="Segoe UI" w:hAnsi="Segoe UI" w:cs="Segoe UI"/>
-          <w:color w:val="002060"/>
-        </w:rPr>
-        <w:t>Além de proteger vidas, a Safe Gas Company contribui para a minimização de danos estruturais e custos com reparos, tornando os condomínios mais seguros e eficientes.</w:t>
-      </w:r>
-    </w:p>
-    <w:p>
-      <w:pPr>
-        <w:spacing w:line="360" w:lineRule="auto"/>
-        <w:ind w:firstLine="708"/>
-        <w:jc w:val="both"/>
-        <w:rPr>
-          <w:rFonts w:ascii="Segoe UI" w:eastAsia="Segoe UI" w:hAnsi="Segoe UI" w:cs="Segoe UI"/>
-          <w:color w:val="002060"/>
-        </w:rPr>
-      </w:pPr>
-      <w:r>
-        <w:rPr>
-          <w:rFonts w:ascii="Segoe UI" w:eastAsia="Segoe UI" w:hAnsi="Segoe UI" w:cs="Segoe UI"/>
-          <w:color w:val="002060"/>
-        </w:rPr>
         <w:t xml:space="preserve">Somente na primeira semana de 2024 foram atendidos pelos Bombeiros mais de 12 casos de vazamento de gás encanado sendo que um deles, em 6 de janeiro, resultou em uma explosão durante a madrugada e, no dia seguinte, voltou a ocorrer. Como foi citado anteriormente, essas ocorrências podem ser fatais, levando moradores a óbito. </w:t>
       </w:r>
     </w:p>
@@ -1210,7 +1662,7 @@
                     </pic:cNvPicPr>
                   </pic:nvPicPr>
                   <pic:blipFill>
-                    <a:blip r:embed="rId11">
+                    <a:blip r:embed="rId14">
                       <a:extLst>
                         <a:ext uri="{28A0092B-C50C-407E-A947-70E740481C1C}">
                           <a14:useLocalDpi xmlns:a14="http://schemas.microsoft.com/office/drawing/2010/main" val="0"/>
@@ -1264,7 +1716,6 @@
           <w:rFonts w:ascii="Segoe UI" w:eastAsia="Segoe UI" w:hAnsi="Segoe UI" w:cs="Segoe UI"/>
           <w:color w:val="002060"/>
         </w:rPr>
-        <w:lastRenderedPageBreak/>
         <w:t xml:space="preserve"> E por fim, um caso recente. Em agosto de 2024 uma família inteira foi encontrada morta após uma má instalação do equipamento de aquecimento a gás dentro de seu apartamento.</w:t>
       </w:r>
     </w:p>
@@ -1302,7 +1753,7 @@
                     </pic:cNvPicPr>
                   </pic:nvPicPr>
                   <pic:blipFill>
-                    <a:blip r:embed="rId12">
+                    <a:blip r:embed="rId15">
                       <a:extLst>
                         <a:ext uri="{28A0092B-C50C-407E-A947-70E740481C1C}">
                           <a14:useLocalDpi xmlns:a14="http://schemas.microsoft.com/office/drawing/2010/main" val="0"/>
@@ -1346,6 +1797,7 @@
           <w:rFonts w:ascii="Segoe UI" w:eastAsia="Segoe UI" w:hAnsi="Segoe UI" w:cs="Segoe UI"/>
           <w:color w:val="002060"/>
         </w:rPr>
+        <w:lastRenderedPageBreak/>
         <w:t>A partir de todos esses dados é chegada a conclusão de que, infelizmente, todos sofrem com as consequências de um “simples” vazamento de gás encanado:</w:t>
       </w:r>
     </w:p>
@@ -1425,6 +1877,16 @@
           <w:color w:val="002060"/>
         </w:rPr>
       </w:pPr>
+    </w:p>
+    <w:p>
+      <w:pPr>
+        <w:spacing w:line="360" w:lineRule="auto"/>
+        <w:jc w:val="both"/>
+        <w:rPr>
+          <w:rFonts w:ascii="Segoe UI" w:eastAsia="Segoe UI" w:hAnsi="Segoe UI" w:cs="Segoe UI"/>
+          <w:color w:val="002060"/>
+        </w:rPr>
+      </w:pPr>
       <w:r>
         <w:rPr>
           <w:rFonts w:ascii="Segoe UI" w:eastAsia="Segoe UI" w:hAnsi="Segoe UI" w:cs="Segoe UI"/>
@@ -1451,17 +1913,15 @@
           <w:rFonts w:ascii="Segoe UI" w:eastAsia="Segoe UI" w:hAnsi="Segoe UI" w:cs="Segoe UI"/>
           <w:color w:val="002060"/>
         </w:rPr>
-        <w:t xml:space="preserve">São Paulo, </w:t>
-      </w:r>
-      <w:proofErr w:type="gramStart"/>
-      <w:r>
-        <w:rPr>
-          <w:rFonts w:ascii="Segoe UI" w:eastAsia="Segoe UI" w:hAnsi="Segoe UI" w:cs="Segoe UI"/>
-          <w:color w:val="002060"/>
-        </w:rPr>
-        <w:t>que  possui</w:t>
-      </w:r>
-      <w:proofErr w:type="gramEnd"/>
+        <w:t>São Paulo, que</w:t>
+      </w:r>
+      <w:r>
+        <w:rPr>
+          <w:rFonts w:ascii="Segoe UI" w:eastAsia="Segoe UI" w:hAnsi="Segoe UI" w:cs="Segoe UI"/>
+          <w:color w:val="002060"/>
+        </w:rPr>
+        <w:t xml:space="preserve"> tem</w:t>
+      </w:r>
       <w:r>
         <w:rPr>
           <w:rFonts w:ascii="Segoe UI" w:eastAsia="Segoe UI" w:hAnsi="Segoe UI" w:cs="Segoe UI"/>
@@ -1484,241 +1944,225 @@
           <w:rFonts w:ascii="Segoe UI" w:eastAsia="Segoe UI" w:hAnsi="Segoe UI" w:cs="Segoe UI"/>
           <w:color w:val="002060"/>
         </w:rPr>
+        <w:t>De acordo com o Censo Demográfico do IBGE, em 2022, 29,4% da população de São Paulo morava em apartamentos, tendo 3.349.996 de pessoas morando em apartamentos.</w:t>
+      </w:r>
+    </w:p>
+    <w:p>
+      <w:pPr>
+        <w:spacing w:line="360" w:lineRule="auto"/>
+        <w:ind w:firstLine="708"/>
+        <w:jc w:val="both"/>
+        <w:rPr>
+          <w:rFonts w:ascii="Segoe UI" w:eastAsia="Segoe UI" w:hAnsi="Segoe UI" w:cs="Segoe UI"/>
+          <w:color w:val="002060"/>
+        </w:rPr>
+      </w:pPr>
+      <w:r>
+        <w:rPr>
+          <w:rFonts w:ascii="Segoe UI" w:eastAsia="Segoe UI" w:hAnsi="Segoe UI" w:cs="Segoe UI"/>
+          <w:color w:val="002060"/>
+        </w:rPr>
+        <w:t xml:space="preserve">Um dos pontos mais analisados, na hora se de mudar para um </w:t>
+      </w:r>
+      <w:r>
+        <w:rPr>
+          <w:rFonts w:ascii="Segoe UI" w:eastAsia="Segoe UI" w:hAnsi="Segoe UI" w:cs="Segoe UI"/>
+          <w:color w:val="002060"/>
+        </w:rPr>
+        <w:t>condomínio</w:t>
+      </w:r>
+      <w:r>
+        <w:rPr>
+          <w:rFonts w:ascii="Segoe UI" w:eastAsia="Segoe UI" w:hAnsi="Segoe UI" w:cs="Segoe UI"/>
+          <w:color w:val="002060"/>
+        </w:rPr>
+        <w:t>,</w:t>
+      </w:r>
+      <w:r>
+        <w:rPr>
+          <w:rFonts w:ascii="Segoe UI" w:eastAsia="Segoe UI" w:hAnsi="Segoe UI" w:cs="Segoe UI"/>
+          <w:color w:val="002060"/>
+        </w:rPr>
+        <w:t xml:space="preserve"> é a segurança</w:t>
+      </w:r>
+      <w:r>
+        <w:rPr>
+          <w:rFonts w:ascii="Segoe UI" w:eastAsia="Segoe UI" w:hAnsi="Segoe UI" w:cs="Segoe UI"/>
+          <w:color w:val="002060"/>
+        </w:rPr>
+        <w:t xml:space="preserve">. </w:t>
+      </w:r>
+      <w:r>
+        <w:rPr>
+          <w:rFonts w:ascii="Segoe UI" w:eastAsia="Segoe UI" w:hAnsi="Segoe UI" w:cs="Segoe UI"/>
+          <w:color w:val="002060"/>
+        </w:rPr>
+        <w:t>A SGC</w:t>
+      </w:r>
+      <w:r>
+        <w:rPr>
+          <w:rFonts w:ascii="Segoe UI" w:eastAsia="Segoe UI" w:hAnsi="Segoe UI" w:cs="Segoe UI"/>
+          <w:color w:val="002060"/>
+        </w:rPr>
+        <w:t xml:space="preserve"> com ofere</w:t>
+      </w:r>
+      <w:r>
+        <w:rPr>
+          <w:rFonts w:ascii="Segoe UI" w:eastAsia="Segoe UI" w:hAnsi="Segoe UI" w:cs="Segoe UI"/>
+          <w:color w:val="002060"/>
+        </w:rPr>
+        <w:t>ce</w:t>
+      </w:r>
+      <w:r>
+        <w:rPr>
+          <w:rFonts w:ascii="Segoe UI" w:eastAsia="Segoe UI" w:hAnsi="Segoe UI" w:cs="Segoe UI"/>
+          <w:color w:val="002060"/>
+        </w:rPr>
+        <w:t xml:space="preserve"> uma</w:t>
+      </w:r>
+      <w:r>
+        <w:rPr>
+          <w:rFonts w:ascii="Segoe UI" w:eastAsia="Segoe UI" w:hAnsi="Segoe UI" w:cs="Segoe UI"/>
+          <w:color w:val="002060"/>
+        </w:rPr>
+        <w:t xml:space="preserve"> possibilidade de</w:t>
+      </w:r>
+      <w:r>
+        <w:rPr>
+          <w:rFonts w:ascii="Segoe UI" w:eastAsia="Segoe UI" w:hAnsi="Segoe UI" w:cs="Segoe UI"/>
+          <w:color w:val="002060"/>
+        </w:rPr>
+        <w:t xml:space="preserve"> segurança maior para os </w:t>
+      </w:r>
+      <w:r>
+        <w:rPr>
+          <w:rFonts w:ascii="Segoe UI" w:eastAsia="Segoe UI" w:hAnsi="Segoe UI" w:cs="Segoe UI"/>
+          <w:color w:val="002060"/>
+        </w:rPr>
+        <w:t>condôminos</w:t>
+      </w:r>
+      <w:r>
+        <w:rPr>
+          <w:rFonts w:ascii="Segoe UI" w:eastAsia="Segoe UI" w:hAnsi="Segoe UI" w:cs="Segoe UI"/>
+          <w:color w:val="002060"/>
+        </w:rPr>
+        <w:t xml:space="preserve"> e uma tranquilidade</w:t>
+      </w:r>
+      <w:r>
+        <w:rPr>
+          <w:rFonts w:ascii="Segoe UI" w:eastAsia="Segoe UI" w:hAnsi="Segoe UI" w:cs="Segoe UI"/>
+          <w:color w:val="002060"/>
+        </w:rPr>
+        <w:t xml:space="preserve"> de</w:t>
+      </w:r>
+      <w:r>
+        <w:rPr>
+          <w:rFonts w:ascii="Segoe UI" w:eastAsia="Segoe UI" w:hAnsi="Segoe UI" w:cs="Segoe UI"/>
+          <w:color w:val="002060"/>
+        </w:rPr>
+        <w:t xml:space="preserve"> que caso haja, </w:t>
+      </w:r>
+      <w:r>
+        <w:rPr>
+          <w:rFonts w:ascii="Segoe UI" w:eastAsia="Segoe UI" w:hAnsi="Segoe UI" w:cs="Segoe UI"/>
+          <w:color w:val="002060"/>
+        </w:rPr>
+        <w:t>vazamento</w:t>
+      </w:r>
+      <w:r>
+        <w:rPr>
+          <w:rFonts w:ascii="Segoe UI" w:eastAsia="Segoe UI" w:hAnsi="Segoe UI" w:cs="Segoe UI"/>
+          <w:color w:val="002060"/>
+        </w:rPr>
+        <w:t xml:space="preserve"> de gás será devidamente informado para o</w:t>
+      </w:r>
+      <w:r>
+        <w:rPr>
+          <w:rFonts w:ascii="Segoe UI" w:eastAsia="Segoe UI" w:hAnsi="Segoe UI" w:cs="Segoe UI"/>
+          <w:color w:val="002060"/>
+        </w:rPr>
+        <w:t>s responsáveis</w:t>
+      </w:r>
+      <w:r>
+        <w:rPr>
+          <w:rFonts w:ascii="Segoe UI" w:eastAsia="Segoe UI" w:hAnsi="Segoe UI" w:cs="Segoe UI"/>
+          <w:color w:val="002060"/>
+        </w:rPr>
+        <w:t xml:space="preserve">, </w:t>
+      </w:r>
+      <w:r>
+        <w:rPr>
+          <w:rFonts w:ascii="Segoe UI" w:eastAsia="Segoe UI" w:hAnsi="Segoe UI" w:cs="Segoe UI"/>
+          <w:color w:val="002060"/>
+        </w:rPr>
+        <w:t>por meio</w:t>
+      </w:r>
+      <w:r>
+        <w:rPr>
+          <w:rFonts w:ascii="Segoe UI" w:eastAsia="Segoe UI" w:hAnsi="Segoe UI" w:cs="Segoe UI"/>
+          <w:color w:val="002060"/>
+        </w:rPr>
+        <w:t xml:space="preserve"> d</w:t>
+      </w:r>
+      <w:r>
+        <w:rPr>
+          <w:rFonts w:ascii="Segoe UI" w:eastAsia="Segoe UI" w:hAnsi="Segoe UI" w:cs="Segoe UI"/>
+          <w:color w:val="002060"/>
+        </w:rPr>
+        <w:t>a</w:t>
+      </w:r>
+      <w:r>
+        <w:rPr>
+          <w:rFonts w:ascii="Segoe UI" w:eastAsia="Segoe UI" w:hAnsi="Segoe UI" w:cs="Segoe UI"/>
+          <w:color w:val="002060"/>
+        </w:rPr>
+        <w:t xml:space="preserve"> noss</w:t>
+      </w:r>
+      <w:r>
+        <w:rPr>
+          <w:rFonts w:ascii="Segoe UI" w:eastAsia="Segoe UI" w:hAnsi="Segoe UI" w:cs="Segoe UI"/>
+          <w:color w:val="002060"/>
+        </w:rPr>
+        <w:t>a</w:t>
+      </w:r>
+      <w:r>
+        <w:rPr>
+          <w:rFonts w:ascii="Segoe UI" w:eastAsia="Segoe UI" w:hAnsi="Segoe UI" w:cs="Segoe UI"/>
+          <w:color w:val="002060"/>
+        </w:rPr>
+        <w:t xml:space="preserve"> </w:t>
+      </w:r>
+      <w:r>
+        <w:rPr>
+          <w:rFonts w:ascii="Segoe UI" w:eastAsia="Segoe UI" w:hAnsi="Segoe UI" w:cs="Segoe UI"/>
+          <w:color w:val="002060"/>
+        </w:rPr>
+        <w:t xml:space="preserve">aplicação integrada aos </w:t>
+      </w:r>
+      <w:r>
+        <w:rPr>
+          <w:rFonts w:ascii="Segoe UI" w:eastAsia="Segoe UI" w:hAnsi="Segoe UI" w:cs="Segoe UI"/>
+          <w:color w:val="002060"/>
+        </w:rPr>
+        <w:t>sensores.</w:t>
+      </w:r>
+    </w:p>
+    <w:p>
+      <w:pPr>
+        <w:spacing w:line="360" w:lineRule="auto"/>
+        <w:ind w:firstLine="708"/>
+        <w:jc w:val="both"/>
+        <w:rPr>
+          <w:rFonts w:ascii="Segoe UI" w:eastAsia="Segoe UI" w:hAnsi="Segoe UI" w:cs="Segoe UI"/>
+          <w:color w:val="002060"/>
+        </w:rPr>
+      </w:pPr>
+      <w:r>
+        <w:rPr>
+          <w:rFonts w:ascii="Segoe UI" w:eastAsia="Segoe UI" w:hAnsi="Segoe UI" w:cs="Segoe UI"/>
+          <w:color w:val="002060"/>
+        </w:rPr>
         <w:lastRenderedPageBreak/>
-        <w:t>De acordo com o Censo Demográfico do IBGE, em 2022, 29,4% da população de São Paulo morava em apartamentos, tendo 3.349.996 de pessoas morando em apartamentos.</w:t>
-      </w:r>
-    </w:p>
-    <w:p>
-      <w:pPr>
-        <w:spacing w:line="360" w:lineRule="auto"/>
-        <w:ind w:firstLine="708"/>
-        <w:jc w:val="both"/>
-        <w:rPr>
-          <w:rFonts w:ascii="Segoe UI" w:eastAsia="Segoe UI" w:hAnsi="Segoe UI" w:cs="Segoe UI"/>
-          <w:color w:val="002060"/>
-        </w:rPr>
-      </w:pPr>
-      <w:r>
-        <w:rPr>
-          <w:rFonts w:ascii="Segoe UI" w:eastAsia="Segoe UI" w:hAnsi="Segoe UI" w:cs="Segoe UI"/>
-          <w:color w:val="002060"/>
-        </w:rPr>
-        <w:t xml:space="preserve">Um dos pontos mais analisados, na hora se de mudar para um </w:t>
-      </w:r>
-      <w:r>
-        <w:rPr>
-          <w:rFonts w:ascii="Segoe UI" w:eastAsia="Segoe UI" w:hAnsi="Segoe UI" w:cs="Segoe UI"/>
-          <w:color w:val="002060"/>
-        </w:rPr>
-        <w:t>condomínio</w:t>
-      </w:r>
-      <w:r>
-        <w:rPr>
-          <w:rFonts w:ascii="Segoe UI" w:eastAsia="Segoe UI" w:hAnsi="Segoe UI" w:cs="Segoe UI"/>
-          <w:color w:val="002060"/>
-        </w:rPr>
-        <w:t>,</w:t>
-      </w:r>
-      <w:r>
-        <w:rPr>
-          <w:rFonts w:ascii="Segoe UI" w:eastAsia="Segoe UI" w:hAnsi="Segoe UI" w:cs="Segoe UI"/>
-          <w:color w:val="002060"/>
-        </w:rPr>
-        <w:t xml:space="preserve"> é a segurança</w:t>
-      </w:r>
-      <w:r>
-        <w:rPr>
-          <w:rFonts w:ascii="Segoe UI" w:eastAsia="Segoe UI" w:hAnsi="Segoe UI" w:cs="Segoe UI"/>
-          <w:color w:val="002060"/>
-        </w:rPr>
-        <w:t xml:space="preserve">. </w:t>
-      </w:r>
-      <w:r>
-        <w:rPr>
-          <w:rFonts w:ascii="Segoe UI" w:eastAsia="Segoe UI" w:hAnsi="Segoe UI" w:cs="Segoe UI"/>
-          <w:color w:val="002060"/>
-        </w:rPr>
-        <w:t>A SGC</w:t>
-      </w:r>
-      <w:r>
-        <w:rPr>
-          <w:rFonts w:ascii="Segoe UI" w:eastAsia="Segoe UI" w:hAnsi="Segoe UI" w:cs="Segoe UI"/>
-          <w:color w:val="002060"/>
-        </w:rPr>
-        <w:t xml:space="preserve"> com ofere</w:t>
-      </w:r>
-      <w:r>
-        <w:rPr>
-          <w:rFonts w:ascii="Segoe UI" w:eastAsia="Segoe UI" w:hAnsi="Segoe UI" w:cs="Segoe UI"/>
-          <w:color w:val="002060"/>
-        </w:rPr>
-        <w:t>ce</w:t>
-      </w:r>
-      <w:r>
-        <w:rPr>
-          <w:rFonts w:ascii="Segoe UI" w:eastAsia="Segoe UI" w:hAnsi="Segoe UI" w:cs="Segoe UI"/>
-          <w:color w:val="002060"/>
-        </w:rPr>
-        <w:t xml:space="preserve"> uma</w:t>
-      </w:r>
-      <w:r>
-        <w:rPr>
-          <w:rFonts w:ascii="Segoe UI" w:eastAsia="Segoe UI" w:hAnsi="Segoe UI" w:cs="Segoe UI"/>
-          <w:color w:val="002060"/>
-        </w:rPr>
-        <w:t xml:space="preserve"> possibilidade de</w:t>
-      </w:r>
-      <w:r>
-        <w:rPr>
-          <w:rFonts w:ascii="Segoe UI" w:eastAsia="Segoe UI" w:hAnsi="Segoe UI" w:cs="Segoe UI"/>
-          <w:color w:val="002060"/>
-        </w:rPr>
-        <w:t xml:space="preserve"> segurança maior para os </w:t>
-      </w:r>
-      <w:r>
-        <w:rPr>
-          <w:rFonts w:ascii="Segoe UI" w:eastAsia="Segoe UI" w:hAnsi="Segoe UI" w:cs="Segoe UI"/>
-          <w:color w:val="002060"/>
-        </w:rPr>
-        <w:t>condôminos</w:t>
-      </w:r>
-      <w:r>
-        <w:rPr>
-          <w:rFonts w:ascii="Segoe UI" w:eastAsia="Segoe UI" w:hAnsi="Segoe UI" w:cs="Segoe UI"/>
-          <w:color w:val="002060"/>
-        </w:rPr>
-        <w:t xml:space="preserve"> e uma tranquilidade</w:t>
-      </w:r>
-      <w:r>
-        <w:rPr>
-          <w:rFonts w:ascii="Segoe UI" w:eastAsia="Segoe UI" w:hAnsi="Segoe UI" w:cs="Segoe UI"/>
-          <w:color w:val="002060"/>
-        </w:rPr>
-        <w:t xml:space="preserve"> de</w:t>
-      </w:r>
-      <w:r>
-        <w:rPr>
-          <w:rFonts w:ascii="Segoe UI" w:eastAsia="Segoe UI" w:hAnsi="Segoe UI" w:cs="Segoe UI"/>
-          <w:color w:val="002060"/>
-        </w:rPr>
-        <w:t xml:space="preserve"> que caso haja, </w:t>
-      </w:r>
-      <w:r>
-        <w:rPr>
-          <w:rFonts w:ascii="Segoe UI" w:eastAsia="Segoe UI" w:hAnsi="Segoe UI" w:cs="Segoe UI"/>
-          <w:color w:val="002060"/>
-        </w:rPr>
-        <w:t>vazamento</w:t>
-      </w:r>
-      <w:r>
-        <w:rPr>
-          <w:rFonts w:ascii="Segoe UI" w:eastAsia="Segoe UI" w:hAnsi="Segoe UI" w:cs="Segoe UI"/>
-          <w:color w:val="002060"/>
-        </w:rPr>
-        <w:t xml:space="preserve"> de gás será devidamente </w:t>
-      </w:r>
-      <w:proofErr w:type="spellStart"/>
-      <w:r>
-        <w:rPr>
-          <w:rFonts w:ascii="Segoe UI" w:eastAsia="Segoe UI" w:hAnsi="Segoe UI" w:cs="Segoe UI"/>
-          <w:color w:val="002060"/>
-        </w:rPr>
-        <w:t>informado</w:t>
-      </w:r>
-      <w:proofErr w:type="spellEnd"/>
-      <w:r>
-        <w:rPr>
-          <w:rFonts w:ascii="Segoe UI" w:eastAsia="Segoe UI" w:hAnsi="Segoe UI" w:cs="Segoe UI"/>
-          <w:color w:val="002060"/>
-        </w:rPr>
-        <w:t xml:space="preserve"> para o</w:t>
-      </w:r>
-      <w:r>
-        <w:rPr>
-          <w:rFonts w:ascii="Segoe UI" w:eastAsia="Segoe UI" w:hAnsi="Segoe UI" w:cs="Segoe UI"/>
-          <w:color w:val="002060"/>
-        </w:rPr>
-        <w:t>s responsáveis</w:t>
-      </w:r>
-      <w:r>
-        <w:rPr>
-          <w:rFonts w:ascii="Segoe UI" w:eastAsia="Segoe UI" w:hAnsi="Segoe UI" w:cs="Segoe UI"/>
-          <w:color w:val="002060"/>
-        </w:rPr>
-        <w:t xml:space="preserve">, </w:t>
-      </w:r>
-      <w:r>
-        <w:rPr>
-          <w:rFonts w:ascii="Segoe UI" w:eastAsia="Segoe UI" w:hAnsi="Segoe UI" w:cs="Segoe UI"/>
-          <w:color w:val="002060"/>
-        </w:rPr>
-        <w:t>por meio</w:t>
-      </w:r>
-      <w:r>
-        <w:rPr>
-          <w:rFonts w:ascii="Segoe UI" w:eastAsia="Segoe UI" w:hAnsi="Segoe UI" w:cs="Segoe UI"/>
-          <w:color w:val="002060"/>
-        </w:rPr>
-        <w:t xml:space="preserve"> d</w:t>
-      </w:r>
-      <w:r>
-        <w:rPr>
-          <w:rFonts w:ascii="Segoe UI" w:eastAsia="Segoe UI" w:hAnsi="Segoe UI" w:cs="Segoe UI"/>
-          <w:color w:val="002060"/>
-        </w:rPr>
-        <w:t>a</w:t>
-      </w:r>
-      <w:r>
-        <w:rPr>
-          <w:rFonts w:ascii="Segoe UI" w:eastAsia="Segoe UI" w:hAnsi="Segoe UI" w:cs="Segoe UI"/>
-          <w:color w:val="002060"/>
-        </w:rPr>
-        <w:t xml:space="preserve"> noss</w:t>
-      </w:r>
-      <w:r>
-        <w:rPr>
-          <w:rFonts w:ascii="Segoe UI" w:eastAsia="Segoe UI" w:hAnsi="Segoe UI" w:cs="Segoe UI"/>
-          <w:color w:val="002060"/>
-        </w:rPr>
-        <w:t>a</w:t>
-      </w:r>
-      <w:r>
-        <w:rPr>
-          <w:rFonts w:ascii="Segoe UI" w:eastAsia="Segoe UI" w:hAnsi="Segoe UI" w:cs="Segoe UI"/>
-          <w:color w:val="002060"/>
-        </w:rPr>
-        <w:t xml:space="preserve"> </w:t>
-      </w:r>
-      <w:r>
-        <w:rPr>
-          <w:rFonts w:ascii="Segoe UI" w:eastAsia="Segoe UI" w:hAnsi="Segoe UI" w:cs="Segoe UI"/>
-          <w:color w:val="002060"/>
-        </w:rPr>
-        <w:t xml:space="preserve">aplicação integrada aos </w:t>
-      </w:r>
-      <w:r>
-        <w:rPr>
-          <w:rFonts w:ascii="Segoe UI" w:eastAsia="Segoe UI" w:hAnsi="Segoe UI" w:cs="Segoe UI"/>
-          <w:color w:val="002060"/>
-        </w:rPr>
-        <w:t>sensores.</w:t>
-      </w:r>
-    </w:p>
-    <w:p>
-      <w:pPr>
-        <w:spacing w:line="360" w:lineRule="auto"/>
-        <w:ind w:firstLine="708"/>
-        <w:jc w:val="both"/>
-        <w:rPr>
-          <w:rFonts w:ascii="Segoe UI" w:eastAsia="Segoe UI" w:hAnsi="Segoe UI" w:cs="Segoe UI"/>
-          <w:color w:val="002060"/>
-        </w:rPr>
-      </w:pPr>
-      <w:r>
-        <w:rPr>
-          <w:rFonts w:ascii="Segoe UI" w:eastAsia="Segoe UI" w:hAnsi="Segoe UI" w:cs="Segoe UI"/>
-          <w:color w:val="002060"/>
-        </w:rPr>
         <w:t xml:space="preserve"> Investir em uma solução corporativa de detecção de gás natural, especialmente desenvolvida para condomínios residenciais, é a chave para garantir a segurança dos moradores e proteger o patrimônio. Sensores inteligentes e monitoramento contínuo oferecem uma resposta rápida e eficaz a qualquer risco de vazamento, proporcionando tranquilidade para todos os envolvidos. A tecnologia, ao ser integrada ao sistema do condomínio, não só previne acidentes como também oferece uma gestão mais eficiente e segura para os responsáveis pela administração do local.</w:t>
       </w:r>
     </w:p>
@@ -1818,7 +2262,6 @@
           <w:color w:val="806000"/>
           <w:sz w:val="32"/>
         </w:rPr>
-        <w:lastRenderedPageBreak/>
         <w:t>JUSTIFICATIVA</w:t>
       </w:r>
     </w:p>
@@ -1895,6 +2338,28 @@
         </w:rPr>
         <w:t xml:space="preserve"> </w:t>
       </w:r>
+    </w:p>
+    <w:p>
+      <w:pPr>
+        <w:spacing w:line="360" w:lineRule="auto"/>
+        <w:ind w:firstLine="708"/>
+        <w:jc w:val="both"/>
+        <w:rPr>
+          <w:rFonts w:ascii="Segoe UI" w:eastAsia="Segoe UI" w:hAnsi="Segoe UI" w:cs="Segoe UI"/>
+          <w:color w:val="002060"/>
+        </w:rPr>
+      </w:pPr>
+    </w:p>
+    <w:p>
+      <w:pPr>
+        <w:spacing w:line="360" w:lineRule="auto"/>
+        <w:ind w:firstLine="708"/>
+        <w:jc w:val="both"/>
+        <w:rPr>
+          <w:rFonts w:ascii="Segoe UI" w:eastAsia="Segoe UI" w:hAnsi="Segoe UI" w:cs="Segoe UI"/>
+          <w:color w:val="002060"/>
+        </w:rPr>
+      </w:pPr>
     </w:p>
     <w:p>
       <w:pPr>
@@ -1924,6 +2389,7 @@
           <w:color w:val="806000"/>
           <w:sz w:val="32"/>
         </w:rPr>
+        <w:lastRenderedPageBreak/>
         <w:t>ESCOPO</w:t>
       </w:r>
     </w:p>
@@ -2146,90 +2612,81 @@
           <w:rFonts w:ascii="Segoe UI" w:hAnsi="Segoe UI" w:cs="Segoe UI"/>
           <w:color w:val="002060"/>
         </w:rPr>
+        <w:t xml:space="preserve">• </w:t>
+      </w:r>
+      <w:r>
+        <w:rPr>
+          <w:rFonts w:ascii="Segoe UI" w:hAnsi="Segoe UI" w:cs="Segoe UI"/>
+          <w:color w:val="002060"/>
+        </w:rPr>
+        <w:t>Deve-se e</w:t>
+      </w:r>
+      <w:r>
+        <w:rPr>
+          <w:rFonts w:ascii="Segoe UI" w:hAnsi="Segoe UI" w:cs="Segoe UI"/>
+          <w:color w:val="002060"/>
+        </w:rPr>
+        <w:t>vit</w:t>
+      </w:r>
+      <w:r>
+        <w:rPr>
+          <w:rFonts w:ascii="Segoe UI" w:hAnsi="Segoe UI" w:cs="Segoe UI"/>
+          <w:color w:val="002060"/>
+        </w:rPr>
+        <w:t>ar</w:t>
+      </w:r>
+      <w:r>
+        <w:rPr>
+          <w:rFonts w:ascii="Segoe UI" w:hAnsi="Segoe UI" w:cs="Segoe UI"/>
+          <w:color w:val="002060"/>
+        </w:rPr>
+        <w:t xml:space="preserve"> instalar o detector perto das seguintes fontes de interferências: Fluxo de ar direto de respiradouros, ventiladores, portas, janelas, fontes de vapor, vapor de óleo, etc.</w:t>
+      </w:r>
+    </w:p>
+    <w:p>
+      <w:pPr>
+        <w:spacing w:line="360" w:lineRule="auto"/>
+        <w:jc w:val="both"/>
+        <w:rPr>
+          <w:rFonts w:ascii="Segoe UI" w:hAnsi="Segoe UI" w:cs="Segoe UI"/>
+          <w:color w:val="002060"/>
+        </w:rPr>
+      </w:pPr>
+      <w:r>
+        <w:rPr>
+          <w:rFonts w:ascii="Segoe UI" w:hAnsi="Segoe UI" w:cs="Segoe UI"/>
+          <w:color w:val="002060"/>
+        </w:rPr>
+        <w:t>• As ferramentas e aparelhos utilizados na instalação serão disponibilizados pela SAFE GAS COMPANY</w:t>
+      </w:r>
+      <w:r>
+        <w:rPr>
+          <w:rFonts w:ascii="Segoe UI" w:hAnsi="Segoe UI" w:cs="Segoe UI"/>
+          <w:color w:val="002060"/>
+        </w:rPr>
+        <w:t>.</w:t>
+      </w:r>
+    </w:p>
+    <w:p>
+      <w:pPr>
+        <w:spacing w:line="360" w:lineRule="auto"/>
+        <w:jc w:val="center"/>
+        <w:rPr>
+          <w:rFonts w:ascii="Segoe UI" w:hAnsi="Segoe UI" w:cs="Segoe UI"/>
+          <w:color w:val="002060"/>
+        </w:rPr>
+      </w:pPr>
+      <w:r>
+        <w:rPr>
+          <w:rFonts w:ascii="Segoe UI" w:hAnsi="Segoe UI" w:cs="Segoe UI"/>
+          <w:noProof/>
+          <w:color w:val="002060"/>
+        </w:rPr>
         <w:lastRenderedPageBreak/>
-        <w:t xml:space="preserve">• </w:t>
-      </w:r>
-      <w:r>
-        <w:rPr>
-          <w:rFonts w:ascii="Segoe UI" w:hAnsi="Segoe UI" w:cs="Segoe UI"/>
-          <w:color w:val="002060"/>
-        </w:rPr>
-        <w:t>Deve-se e</w:t>
-      </w:r>
-      <w:r>
-        <w:rPr>
-          <w:rFonts w:ascii="Segoe UI" w:hAnsi="Segoe UI" w:cs="Segoe UI"/>
-          <w:color w:val="002060"/>
-        </w:rPr>
-        <w:t>vit</w:t>
-      </w:r>
-      <w:r>
-        <w:rPr>
-          <w:rFonts w:ascii="Segoe UI" w:hAnsi="Segoe UI" w:cs="Segoe UI"/>
-          <w:color w:val="002060"/>
-        </w:rPr>
-        <w:t>ar</w:t>
-      </w:r>
-      <w:r>
-        <w:rPr>
-          <w:rFonts w:ascii="Segoe UI" w:hAnsi="Segoe UI" w:cs="Segoe UI"/>
-          <w:color w:val="002060"/>
-        </w:rPr>
-        <w:t xml:space="preserve"> instalar o detector perto das seguintes fontes de interferências: Fluxo de ar direto de respiradouros, ventiladores, portas, janelas, fontes de vapor, vapor de </w:t>
-      </w:r>
-      <w:proofErr w:type="gramStart"/>
-      <w:r>
-        <w:rPr>
-          <w:rFonts w:ascii="Segoe UI" w:hAnsi="Segoe UI" w:cs="Segoe UI"/>
-          <w:color w:val="002060"/>
-        </w:rPr>
-        <w:t>óleo, etc.</w:t>
-      </w:r>
-      <w:proofErr w:type="gramEnd"/>
-    </w:p>
-    <w:p>
-      <w:pPr>
-        <w:spacing w:line="360" w:lineRule="auto"/>
-        <w:jc w:val="both"/>
-        <w:rPr>
-          <w:rFonts w:ascii="Segoe UI" w:hAnsi="Segoe UI" w:cs="Segoe UI"/>
-          <w:color w:val="002060"/>
-        </w:rPr>
-      </w:pPr>
-      <w:r>
-        <w:rPr>
-          <w:rFonts w:ascii="Segoe UI" w:hAnsi="Segoe UI" w:cs="Segoe UI"/>
-          <w:color w:val="002060"/>
-        </w:rPr>
-        <w:t>• As ferramentas e aparelhos utilizados na instalação serão disponibilizados pela SAFE GAS COMPANY</w:t>
-      </w:r>
-      <w:r>
-        <w:rPr>
-          <w:rFonts w:ascii="Segoe UI" w:hAnsi="Segoe UI" w:cs="Segoe UI"/>
-          <w:color w:val="002060"/>
-        </w:rPr>
-        <w:t>.</w:t>
-      </w:r>
-    </w:p>
-    <w:p>
-      <w:pPr>
-        <w:spacing w:line="360" w:lineRule="auto"/>
-        <w:jc w:val="center"/>
-        <w:rPr>
-          <w:rFonts w:ascii="Segoe UI" w:hAnsi="Segoe UI" w:cs="Segoe UI"/>
-          <w:color w:val="002060"/>
-        </w:rPr>
-      </w:pPr>
-      <w:r>
-        <w:rPr>
-          <w:rFonts w:ascii="Segoe UI" w:hAnsi="Segoe UI" w:cs="Segoe UI"/>
-          <w:noProof/>
-          <w:color w:val="002060"/>
-        </w:rPr>
         <w:drawing>
-          <wp:inline distT="0" distB="0" distL="0" distR="0" wp14:anchorId="447F91E1" wp14:editId="6D201215">
+          <wp:inline distT="0" distB="0" distL="0" distR="0" wp14:anchorId="447F91E1" wp14:editId="3710D989">
             <wp:extent cx="3524250" cy="1466850"/>
-            <wp:effectExtent l="0" t="0" r="0" b="0"/>
+            <wp:effectExtent l="19050" t="19050" r="19050" b="19050"/>
             <wp:docPr id="1994125269" name="Imagem 5"/>
             <wp:cNvGraphicFramePr>
               <a:graphicFrameLocks xmlns:a="http://schemas.openxmlformats.org/drawingml/2006/main" noChangeAspect="1"/>
@@ -2244,7 +2701,7 @@
                     </pic:cNvPicPr>
                   </pic:nvPicPr>
                   <pic:blipFill rotWithShape="1">
-                    <a:blip r:embed="rId13">
+                    <a:blip r:embed="rId16">
                       <a:extLst>
                         <a:ext uri="{28A0092B-C50C-407E-A947-70E740481C1C}">
                           <a14:useLocalDpi xmlns:a14="http://schemas.microsoft.com/office/drawing/2010/main" val="0"/>
@@ -2264,7 +2721,9 @@
                     </a:prstGeom>
                     <a:noFill/>
                     <a:ln>
-                      <a:noFill/>
+                      <a:solidFill>
+                        <a:schemeClr val="tx1"/>
+                      </a:solidFill>
                     </a:ln>
                     <a:extLst>
                       <a:ext uri="{53640926-AAD7-44D8-BBD7-CCE9431645EC}">
@@ -2621,15 +3080,7 @@
           <w:rFonts w:ascii="Segoe UI" w:eastAsia="Segoe UI" w:hAnsi="Segoe UI" w:cs="Segoe UI"/>
           <w:color w:val="002060"/>
         </w:rPr>
-        <w:t xml:space="preserve">. Tendo assim uma média </w:t>
-      </w:r>
-      <w:r>
-        <w:rPr>
-          <w:rFonts w:ascii="Segoe UI" w:eastAsia="Segoe UI" w:hAnsi="Segoe UI" w:cs="Segoe UI"/>
-          <w:color w:val="002060"/>
-        </w:rPr>
-        <w:lastRenderedPageBreak/>
-        <w:t xml:space="preserve">de 30 minutos na instalação de cada apartamento, com sobra de tempo caso ocorram imprevistos. </w:t>
+        <w:t xml:space="preserve">. Tendo assim uma média de 30 minutos na instalação de cada apartamento, com sobra de tempo caso ocorram imprevistos. </w:t>
       </w:r>
       <w:r>
         <w:rPr>
@@ -2638,6 +3089,26 @@
         </w:rPr>
         <w:t>A instalação deve ser feita em 1 edifício por dia.</w:t>
       </w:r>
+    </w:p>
+    <w:p>
+      <w:pPr>
+        <w:spacing w:line="360" w:lineRule="auto"/>
+        <w:jc w:val="both"/>
+        <w:rPr>
+          <w:rFonts w:ascii="Segoe UI" w:eastAsia="Segoe UI" w:hAnsi="Segoe UI" w:cs="Segoe UI"/>
+          <w:color w:val="002060"/>
+        </w:rPr>
+      </w:pPr>
+    </w:p>
+    <w:p>
+      <w:pPr>
+        <w:spacing w:line="360" w:lineRule="auto"/>
+        <w:jc w:val="both"/>
+        <w:rPr>
+          <w:rFonts w:ascii="Segoe UI" w:eastAsia="Segoe UI" w:hAnsi="Segoe UI" w:cs="Segoe UI"/>
+          <w:color w:val="002060"/>
+        </w:rPr>
+      </w:pPr>
     </w:p>
     <w:p>
       <w:pPr>
@@ -2668,6 +3139,7 @@
           <w:sz w:val="28"/>
           <w:szCs w:val="28"/>
         </w:rPr>
+        <w:lastRenderedPageBreak/>
         <w:t>Software</w:t>
       </w:r>
     </w:p>
@@ -2924,270 +3396,273 @@
           <w:sz w:val="32"/>
         </w:rPr>
       </w:pPr>
-      <w:r>
+    </w:p>
+    <w:p>
+      <w:pPr>
+        <w:spacing w:line="360" w:lineRule="auto"/>
+        <w:ind w:left="360"/>
         <w:rPr>
           <w:rFonts w:ascii="Segoe UI" w:eastAsia="Segoe UI" w:hAnsi="Segoe UI" w:cs="Segoe UI"/>
           <w:b/>
           <w:color w:val="806000"/>
           <w:sz w:val="32"/>
         </w:rPr>
-        <w:t>RESTRIÇÕES</w:t>
-      </w:r>
-    </w:p>
-    <w:p>
-      <w:pPr>
-        <w:spacing w:line="360" w:lineRule="auto"/>
-        <w:jc w:val="both"/>
-        <w:rPr>
-          <w:rFonts w:ascii="Segoe UI" w:eastAsia="Segoe UI" w:hAnsi="Segoe UI" w:cs="Segoe UI"/>
-          <w:color w:val="002060"/>
-        </w:rPr>
-      </w:pPr>
-      <w:r>
-        <w:rPr>
-          <w:rFonts w:ascii="Segoe UI" w:eastAsia="Segoe UI" w:hAnsi="Segoe UI" w:cs="Segoe UI"/>
-          <w:color w:val="002060"/>
-        </w:rPr>
-        <w:t>• O custo para desenvolvimento e implementação do sensor é de R$50.000,00;</w:t>
-      </w:r>
-    </w:p>
-    <w:p>
-      <w:pPr>
-        <w:spacing w:line="360" w:lineRule="auto"/>
-        <w:jc w:val="both"/>
-        <w:rPr>
-          <w:rFonts w:ascii="Segoe UI" w:eastAsia="Segoe UI" w:hAnsi="Segoe UI" w:cs="Segoe UI"/>
-          <w:color w:val="002060"/>
-          <w:u w:val="single"/>
-        </w:rPr>
-      </w:pPr>
-      <w:r>
-        <w:rPr>
-          <w:rFonts w:ascii="Segoe UI" w:eastAsia="Segoe UI" w:hAnsi="Segoe UI" w:cs="Segoe UI"/>
-          <w:color w:val="002060"/>
-        </w:rPr>
-        <w:t>• Será disponibilizado um total de R$30.000,00 para aquisição de materiais (sensores, placas e cabos);</w:t>
-      </w:r>
-    </w:p>
-    <w:p>
-      <w:pPr>
-        <w:spacing w:line="360" w:lineRule="auto"/>
-        <w:jc w:val="both"/>
-        <w:rPr>
-          <w:rFonts w:ascii="Segoe UI" w:eastAsia="Segoe UI" w:hAnsi="Segoe UI" w:cs="Segoe UI"/>
-          <w:color w:val="002060"/>
-        </w:rPr>
-      </w:pPr>
-      <w:r>
-        <w:rPr>
-          <w:rFonts w:ascii="Segoe UI" w:eastAsia="Segoe UI" w:hAnsi="Segoe UI" w:cs="Segoe UI"/>
-          <w:color w:val="002060"/>
-        </w:rPr>
-        <w:t>• A manutenção</w:t>
-      </w:r>
-      <w:r>
-        <w:rPr>
-          <w:rFonts w:ascii="Segoe UI" w:eastAsia="Segoe UI" w:hAnsi="Segoe UI" w:cs="Segoe UI"/>
-          <w:color w:val="002060"/>
-        </w:rPr>
-        <w:t xml:space="preserve"> semestral</w:t>
-      </w:r>
-      <w:r>
-        <w:rPr>
-          <w:rFonts w:ascii="Segoe UI" w:eastAsia="Segoe UI" w:hAnsi="Segoe UI" w:cs="Segoe UI"/>
-          <w:color w:val="002060"/>
-        </w:rPr>
-        <w:t xml:space="preserve"> terá um orçamento disponível de R$700,00 por condomínio;</w:t>
-      </w:r>
-    </w:p>
-    <w:p>
-      <w:pPr>
-        <w:spacing w:line="360" w:lineRule="auto"/>
-        <w:jc w:val="both"/>
-        <w:rPr>
-          <w:rFonts w:ascii="Segoe UI" w:eastAsia="Segoe UI" w:hAnsi="Segoe UI" w:cs="Segoe UI"/>
-          <w:color w:val="002060"/>
-        </w:rPr>
-      </w:pPr>
-      <w:r>
-        <w:rPr>
-          <w:rFonts w:ascii="Segoe UI" w:eastAsia="Segoe UI" w:hAnsi="Segoe UI" w:cs="Segoe UI"/>
-          <w:color w:val="002060"/>
-        </w:rPr>
-        <w:t>• O sensor não pode depender somente da rede elétrica do condomínio, então deve operar com uma bateria de longa duração;</w:t>
-      </w:r>
-    </w:p>
-    <w:p>
-      <w:pPr>
-        <w:spacing w:line="360" w:lineRule="auto"/>
-        <w:rPr>
-          <w:rFonts w:ascii="Segoe UI" w:eastAsia="Segoe UI" w:hAnsi="Segoe UI" w:cs="Segoe UI"/>
-          <w:color w:val="002060"/>
-        </w:rPr>
-      </w:pPr>
-      <w:r>
-        <w:rPr>
-          <w:rFonts w:ascii="Segoe UI" w:eastAsia="Segoe UI" w:hAnsi="Segoe UI" w:cs="Segoe UI"/>
-          <w:color w:val="002060"/>
-        </w:rPr>
-        <w:t>• O projeto deve ser finalizado em até 3 meses;</w:t>
-      </w:r>
-    </w:p>
-    <w:p>
-      <w:pPr>
-        <w:spacing w:line="360" w:lineRule="auto"/>
-        <w:rPr>
-          <w:rFonts w:ascii="Segoe UI" w:eastAsia="Segoe UI" w:hAnsi="Segoe UI" w:cs="Segoe UI"/>
-          <w:color w:val="002060"/>
-        </w:rPr>
-      </w:pPr>
-      <w:r>
-        <w:rPr>
-          <w:rFonts w:ascii="Segoe UI" w:eastAsia="Segoe UI" w:hAnsi="Segoe UI" w:cs="Segoe UI"/>
-          <w:color w:val="002060"/>
-        </w:rPr>
-        <w:t>• A fase de testes deve durar no máximo 7 dias;</w:t>
-      </w:r>
-    </w:p>
-    <w:p>
-      <w:pPr>
-        <w:spacing w:line="360" w:lineRule="auto"/>
-        <w:rPr>
-          <w:rFonts w:ascii="Segoe UI" w:eastAsia="Segoe UI" w:hAnsi="Segoe UI" w:cs="Segoe UI"/>
-          <w:color w:val="002060"/>
-        </w:rPr>
-      </w:pPr>
-      <w:r>
-        <w:rPr>
-          <w:rFonts w:ascii="Segoe UI" w:eastAsia="Segoe UI" w:hAnsi="Segoe UI" w:cs="Segoe UI"/>
-          <w:color w:val="002060"/>
-        </w:rPr>
-        <w:t>• Todos os funcionários e moradores devem ser treinados e deve durar no máximo 3 horas;</w:t>
-      </w:r>
-    </w:p>
-    <w:p>
-      <w:pPr>
-        <w:spacing w:line="360" w:lineRule="auto"/>
-        <w:rPr>
-          <w:rFonts w:ascii="Segoe UI" w:eastAsia="Segoe UI" w:hAnsi="Segoe UI" w:cs="Segoe UI"/>
-          <w:color w:val="002060"/>
-        </w:rPr>
-      </w:pPr>
-      <w:r>
-        <w:rPr>
-          <w:rFonts w:ascii="Segoe UI" w:eastAsia="Segoe UI" w:hAnsi="Segoe UI" w:cs="Segoe UI"/>
-          <w:color w:val="002060"/>
-        </w:rPr>
-        <w:t>• Para evitar interferências por cabos, o sistema de alerta deve se comunicar via rede Wi-Fi;</w:t>
-      </w:r>
-    </w:p>
-    <w:p>
-      <w:pPr>
-        <w:spacing w:line="360" w:lineRule="auto"/>
-        <w:rPr>
-          <w:rFonts w:ascii="Segoe UI" w:eastAsia="Segoe UI" w:hAnsi="Segoe UI" w:cs="Segoe UI"/>
-          <w:color w:val="002060"/>
-        </w:rPr>
-      </w:pPr>
-      <w:r>
-        <w:rPr>
-          <w:rFonts w:ascii="Segoe UI" w:eastAsia="Segoe UI" w:hAnsi="Segoe UI" w:cs="Segoe UI"/>
-          <w:color w:val="002060"/>
-        </w:rPr>
-        <w:t>• Os sensores devem ser instalados</w:t>
-      </w:r>
-      <w:r>
-        <w:rPr>
-          <w:rFonts w:ascii="Segoe UI" w:eastAsia="Segoe UI" w:hAnsi="Segoe UI" w:cs="Segoe UI"/>
-          <w:color w:val="002060"/>
-        </w:rPr>
-        <w:t xml:space="preserve"> de 30 centímetros a</w:t>
-      </w:r>
-      <w:r>
-        <w:rPr>
-          <w:rFonts w:ascii="Segoe UI" w:eastAsia="Segoe UI" w:hAnsi="Segoe UI" w:cs="Segoe UI"/>
-          <w:color w:val="002060"/>
-        </w:rPr>
-        <w:t xml:space="preserve"> 1 metro do teto e do chão, e fora de áreas com correntes de ar;</w:t>
-      </w:r>
-    </w:p>
-    <w:p>
-      <w:pPr>
-        <w:spacing w:line="360" w:lineRule="auto"/>
-        <w:rPr>
-          <w:rFonts w:ascii="Segoe UI" w:eastAsia="Segoe UI" w:hAnsi="Segoe UI" w:cs="Segoe UI"/>
-          <w:color w:val="002060"/>
-        </w:rPr>
-      </w:pPr>
-      <w:r>
-        <w:rPr>
-          <w:rFonts w:ascii="Segoe UI" w:eastAsia="Segoe UI" w:hAnsi="Segoe UI" w:cs="Segoe UI"/>
-          <w:color w:val="002060"/>
-        </w:rPr>
-        <w:t>• A detecção deve ocorrer em menos de 5 segundos após a concentração de gás atingir certo nível;</w:t>
-      </w:r>
-    </w:p>
-    <w:p>
-      <w:pPr>
-        <w:spacing w:line="360" w:lineRule="auto"/>
-        <w:rPr>
-          <w:rFonts w:ascii="Segoe UI" w:eastAsia="Segoe UI" w:hAnsi="Segoe UI" w:cs="Segoe UI"/>
-          <w:color w:val="002060"/>
-        </w:rPr>
-      </w:pPr>
-      <w:r>
-        <w:rPr>
-          <w:rFonts w:ascii="Segoe UI" w:eastAsia="Segoe UI" w:hAnsi="Segoe UI" w:cs="Segoe UI"/>
-          <w:color w:val="002060"/>
-        </w:rPr>
-        <w:t>• Para limitar espaço no banco de dados, o sistema armazena dados por até 90 dias;</w:t>
-      </w:r>
-    </w:p>
-    <w:p>
-      <w:pPr>
-        <w:spacing w:line="360" w:lineRule="auto"/>
-        <w:rPr>
-          <w:rFonts w:ascii="Segoe UI" w:eastAsia="Segoe UI" w:hAnsi="Segoe UI" w:cs="Segoe UI"/>
-          <w:color w:val="002060"/>
-        </w:rPr>
-      </w:pPr>
-      <w:r>
-        <w:rPr>
-          <w:rFonts w:ascii="Segoe UI" w:eastAsia="Segoe UI" w:hAnsi="Segoe UI" w:cs="Segoe UI"/>
-          <w:color w:val="002060"/>
-        </w:rPr>
-        <w:t>• Todo software desenvolvido deve estar em conformidade com a LGPD;</w:t>
-      </w:r>
-    </w:p>
-    <w:p>
-      <w:pPr>
-        <w:spacing w:line="360" w:lineRule="auto"/>
-        <w:rPr>
-          <w:rFonts w:ascii="Segoe UI" w:eastAsia="Segoe UI" w:hAnsi="Segoe UI" w:cs="Segoe UI"/>
-          <w:color w:val="002060"/>
-        </w:rPr>
-      </w:pPr>
-      <w:r>
-        <w:rPr>
-          <w:rFonts w:ascii="Segoe UI" w:eastAsia="Segoe UI" w:hAnsi="Segoe UI" w:cs="Segoe UI"/>
-          <w:color w:val="002060"/>
-        </w:rPr>
-        <w:t>• Os responsáveis pela instalação devem possuir certificação técnica em eletrônica ou automação;</w:t>
-      </w:r>
-    </w:p>
-    <w:p>
-      <w:pPr>
-        <w:spacing w:line="360" w:lineRule="auto"/>
+      </w:pPr>
+      <w:r>
         <w:rPr>
           <w:rFonts w:ascii="Segoe UI" w:eastAsia="Segoe UI" w:hAnsi="Segoe UI" w:cs="Segoe UI"/>
           <w:b/>
           <w:color w:val="806000"/>
           <w:sz w:val="32"/>
         </w:rPr>
-      </w:pPr>
-    </w:p>
-    <w:p>
-      <w:pPr>
+        <w:lastRenderedPageBreak/>
+        <w:t>RESTRIÇÕES</w:t>
+      </w:r>
+    </w:p>
+    <w:p>
+      <w:pPr>
+        <w:spacing w:line="360" w:lineRule="auto"/>
+        <w:jc w:val="both"/>
+        <w:rPr>
+          <w:rFonts w:ascii="Segoe UI" w:eastAsia="Segoe UI" w:hAnsi="Segoe UI" w:cs="Segoe UI"/>
+          <w:color w:val="002060"/>
+        </w:rPr>
+      </w:pPr>
+      <w:r>
+        <w:rPr>
+          <w:rFonts w:ascii="Segoe UI" w:eastAsia="Segoe UI" w:hAnsi="Segoe UI" w:cs="Segoe UI"/>
+          <w:color w:val="002060"/>
+        </w:rPr>
+        <w:t>• O custo para desenvolvimento e implementação do sensor é de R$50.000,00;</w:t>
+      </w:r>
+    </w:p>
+    <w:p>
+      <w:pPr>
+        <w:spacing w:line="360" w:lineRule="auto"/>
+        <w:jc w:val="both"/>
+        <w:rPr>
+          <w:rFonts w:ascii="Segoe UI" w:eastAsia="Segoe UI" w:hAnsi="Segoe UI" w:cs="Segoe UI"/>
+          <w:color w:val="002060"/>
+          <w:u w:val="single"/>
+        </w:rPr>
+      </w:pPr>
+      <w:r>
+        <w:rPr>
+          <w:rFonts w:ascii="Segoe UI" w:eastAsia="Segoe UI" w:hAnsi="Segoe UI" w:cs="Segoe UI"/>
+          <w:color w:val="002060"/>
+        </w:rPr>
+        <w:t>• Será disponibilizado um total de R$30.000,00 para aquisição de materiais (sensores, placas e cabos);</w:t>
+      </w:r>
+    </w:p>
+    <w:p>
+      <w:pPr>
+        <w:spacing w:line="360" w:lineRule="auto"/>
+        <w:jc w:val="both"/>
+        <w:rPr>
+          <w:rFonts w:ascii="Segoe UI" w:eastAsia="Segoe UI" w:hAnsi="Segoe UI" w:cs="Segoe UI"/>
+          <w:color w:val="002060"/>
+        </w:rPr>
+      </w:pPr>
+      <w:r>
+        <w:rPr>
+          <w:rFonts w:ascii="Segoe UI" w:eastAsia="Segoe UI" w:hAnsi="Segoe UI" w:cs="Segoe UI"/>
+          <w:color w:val="002060"/>
+        </w:rPr>
+        <w:t>• A manutenção</w:t>
+      </w:r>
+      <w:r>
+        <w:rPr>
+          <w:rFonts w:ascii="Segoe UI" w:eastAsia="Segoe UI" w:hAnsi="Segoe UI" w:cs="Segoe UI"/>
+          <w:color w:val="002060"/>
+        </w:rPr>
+        <w:t xml:space="preserve"> semestral</w:t>
+      </w:r>
+      <w:r>
+        <w:rPr>
+          <w:rFonts w:ascii="Segoe UI" w:eastAsia="Segoe UI" w:hAnsi="Segoe UI" w:cs="Segoe UI"/>
+          <w:color w:val="002060"/>
+        </w:rPr>
+        <w:t xml:space="preserve"> terá um orçamento disponível de R$700,00 por condomínio;</w:t>
+      </w:r>
+    </w:p>
+    <w:p>
+      <w:pPr>
+        <w:spacing w:line="360" w:lineRule="auto"/>
+        <w:jc w:val="both"/>
+        <w:rPr>
+          <w:rFonts w:ascii="Segoe UI" w:eastAsia="Segoe UI" w:hAnsi="Segoe UI" w:cs="Segoe UI"/>
+          <w:color w:val="002060"/>
+        </w:rPr>
+      </w:pPr>
+      <w:r>
+        <w:rPr>
+          <w:rFonts w:ascii="Segoe UI" w:eastAsia="Segoe UI" w:hAnsi="Segoe UI" w:cs="Segoe UI"/>
+          <w:color w:val="002060"/>
+        </w:rPr>
+        <w:t>• O sensor não pode depender somente da rede elétrica do condomínio, então deve operar com uma bateria de longa duração;</w:t>
+      </w:r>
+    </w:p>
+    <w:p>
+      <w:pPr>
+        <w:spacing w:line="360" w:lineRule="auto"/>
+        <w:rPr>
+          <w:rFonts w:ascii="Segoe UI" w:eastAsia="Segoe UI" w:hAnsi="Segoe UI" w:cs="Segoe UI"/>
+          <w:color w:val="002060"/>
+        </w:rPr>
+      </w:pPr>
+      <w:r>
+        <w:rPr>
+          <w:rFonts w:ascii="Segoe UI" w:eastAsia="Segoe UI" w:hAnsi="Segoe UI" w:cs="Segoe UI"/>
+          <w:color w:val="002060"/>
+        </w:rPr>
+        <w:t>• O projeto deve ser finalizado em até 3 meses;</w:t>
+      </w:r>
+    </w:p>
+    <w:p>
+      <w:pPr>
+        <w:spacing w:line="360" w:lineRule="auto"/>
+        <w:rPr>
+          <w:rFonts w:ascii="Segoe UI" w:eastAsia="Segoe UI" w:hAnsi="Segoe UI" w:cs="Segoe UI"/>
+          <w:color w:val="002060"/>
+        </w:rPr>
+      </w:pPr>
+      <w:r>
+        <w:rPr>
+          <w:rFonts w:ascii="Segoe UI" w:eastAsia="Segoe UI" w:hAnsi="Segoe UI" w:cs="Segoe UI"/>
+          <w:color w:val="002060"/>
+        </w:rPr>
+        <w:t>• A fase de testes deve durar no máximo 7 dias;</w:t>
+      </w:r>
+    </w:p>
+    <w:p>
+      <w:pPr>
+        <w:spacing w:line="360" w:lineRule="auto"/>
+        <w:rPr>
+          <w:rFonts w:ascii="Segoe UI" w:eastAsia="Segoe UI" w:hAnsi="Segoe UI" w:cs="Segoe UI"/>
+          <w:color w:val="002060"/>
+        </w:rPr>
+      </w:pPr>
+      <w:r>
+        <w:rPr>
+          <w:rFonts w:ascii="Segoe UI" w:eastAsia="Segoe UI" w:hAnsi="Segoe UI" w:cs="Segoe UI"/>
+          <w:color w:val="002060"/>
+        </w:rPr>
+        <w:t>• Todos os funcionários e moradores devem ser treinados e deve durar no máximo 3 horas;</w:t>
+      </w:r>
+    </w:p>
+    <w:p>
+      <w:pPr>
+        <w:spacing w:line="360" w:lineRule="auto"/>
+        <w:rPr>
+          <w:rFonts w:ascii="Segoe UI" w:eastAsia="Segoe UI" w:hAnsi="Segoe UI" w:cs="Segoe UI"/>
+          <w:color w:val="002060"/>
+        </w:rPr>
+      </w:pPr>
+      <w:r>
+        <w:rPr>
+          <w:rFonts w:ascii="Segoe UI" w:eastAsia="Segoe UI" w:hAnsi="Segoe UI" w:cs="Segoe UI"/>
+          <w:color w:val="002060"/>
+        </w:rPr>
+        <w:t>• Para evitar interferências por cabos, o sistema de alerta deve se comunicar via rede Wi-Fi;</w:t>
+      </w:r>
+    </w:p>
+    <w:p>
+      <w:pPr>
+        <w:spacing w:line="360" w:lineRule="auto"/>
+        <w:rPr>
+          <w:rFonts w:ascii="Segoe UI" w:eastAsia="Segoe UI" w:hAnsi="Segoe UI" w:cs="Segoe UI"/>
+          <w:color w:val="002060"/>
+        </w:rPr>
+      </w:pPr>
+      <w:r>
+        <w:rPr>
+          <w:rFonts w:ascii="Segoe UI" w:eastAsia="Segoe UI" w:hAnsi="Segoe UI" w:cs="Segoe UI"/>
+          <w:color w:val="002060"/>
+        </w:rPr>
+        <w:t>• Os sensores devem ser instalados</w:t>
+      </w:r>
+      <w:r>
+        <w:rPr>
+          <w:rFonts w:ascii="Segoe UI" w:eastAsia="Segoe UI" w:hAnsi="Segoe UI" w:cs="Segoe UI"/>
+          <w:color w:val="002060"/>
+        </w:rPr>
+        <w:t xml:space="preserve"> de 30 centímetros a</w:t>
+      </w:r>
+      <w:r>
+        <w:rPr>
+          <w:rFonts w:ascii="Segoe UI" w:eastAsia="Segoe UI" w:hAnsi="Segoe UI" w:cs="Segoe UI"/>
+          <w:color w:val="002060"/>
+        </w:rPr>
+        <w:t xml:space="preserve"> 1 metro do teto e do chão, e fora de áreas com correntes de ar;</w:t>
+      </w:r>
+    </w:p>
+    <w:p>
+      <w:pPr>
+        <w:spacing w:line="360" w:lineRule="auto"/>
+        <w:rPr>
+          <w:rFonts w:ascii="Segoe UI" w:eastAsia="Segoe UI" w:hAnsi="Segoe UI" w:cs="Segoe UI"/>
+          <w:color w:val="002060"/>
+        </w:rPr>
+      </w:pPr>
+      <w:r>
+        <w:rPr>
+          <w:rFonts w:ascii="Segoe UI" w:eastAsia="Segoe UI" w:hAnsi="Segoe UI" w:cs="Segoe UI"/>
+          <w:color w:val="002060"/>
+        </w:rPr>
+        <w:t>• A detecção deve ocorrer em menos de 5 segundos após a concentração de gás atingir certo nível;</w:t>
+      </w:r>
+    </w:p>
+    <w:p>
+      <w:pPr>
+        <w:spacing w:line="360" w:lineRule="auto"/>
+        <w:rPr>
+          <w:rFonts w:ascii="Segoe UI" w:eastAsia="Segoe UI" w:hAnsi="Segoe UI" w:cs="Segoe UI"/>
+          <w:color w:val="002060"/>
+        </w:rPr>
+      </w:pPr>
+      <w:r>
+        <w:rPr>
+          <w:rFonts w:ascii="Segoe UI" w:eastAsia="Segoe UI" w:hAnsi="Segoe UI" w:cs="Segoe UI"/>
+          <w:color w:val="002060"/>
+        </w:rPr>
+        <w:t>• Para limitar espaço no banco de dados, o sistema armazena dados por até 90 dias;</w:t>
+      </w:r>
+    </w:p>
+    <w:p>
+      <w:pPr>
+        <w:spacing w:line="360" w:lineRule="auto"/>
+        <w:rPr>
+          <w:rFonts w:ascii="Segoe UI" w:eastAsia="Segoe UI" w:hAnsi="Segoe UI" w:cs="Segoe UI"/>
+          <w:color w:val="002060"/>
+        </w:rPr>
+      </w:pPr>
+      <w:r>
+        <w:rPr>
+          <w:rFonts w:ascii="Segoe UI" w:eastAsia="Segoe UI" w:hAnsi="Segoe UI" w:cs="Segoe UI"/>
+          <w:color w:val="002060"/>
+        </w:rPr>
+        <w:t>• Todo software desenvolvido deve estar em conformidade com a LGPD;</w:t>
+      </w:r>
+    </w:p>
+    <w:p>
+      <w:pPr>
+        <w:spacing w:line="360" w:lineRule="auto"/>
+        <w:rPr>
+          <w:rFonts w:ascii="Segoe UI" w:eastAsia="Segoe UI" w:hAnsi="Segoe UI" w:cs="Segoe UI"/>
+          <w:color w:val="002060"/>
+        </w:rPr>
+      </w:pPr>
+      <w:r>
+        <w:rPr>
+          <w:rFonts w:ascii="Segoe UI" w:eastAsia="Segoe UI" w:hAnsi="Segoe UI" w:cs="Segoe UI"/>
+          <w:color w:val="002060"/>
+        </w:rPr>
+        <w:t>• Os responsáveis pela instalação devem possuir certificação técnica em eletrônica ou automação;</w:t>
+      </w:r>
+    </w:p>
+    <w:p>
+      <w:pPr>
+        <w:spacing w:line="360" w:lineRule="auto"/>
         <w:rPr>
           <w:rFonts w:ascii="Segoe UI" w:eastAsia="Segoe UI" w:hAnsi="Segoe UI" w:cs="Segoe UI"/>
           <w:b/>
@@ -3195,19 +3670,9 @@
           <w:sz w:val="32"/>
         </w:rPr>
       </w:pPr>
-      <w:r>
-        <w:rPr>
-          <w:rFonts w:ascii="Segoe UI" w:eastAsia="Segoe UI" w:hAnsi="Segoe UI" w:cs="Segoe UI"/>
-          <w:b/>
-          <w:color w:val="806000"/>
-          <w:sz w:val="32"/>
-        </w:rPr>
-        <w:br w:type="page"/>
-      </w:r>
-    </w:p>
-    <w:p>
-      <w:pPr>
-        <w:spacing w:line="360" w:lineRule="auto"/>
+    </w:p>
+    <w:p>
+      <w:pPr>
         <w:rPr>
           <w:rFonts w:ascii="Segoe UI" w:eastAsia="Segoe UI" w:hAnsi="Segoe UI" w:cs="Segoe UI"/>
           <w:b/>
@@ -3239,7 +3704,7 @@
           <w:color w:val="002060"/>
         </w:rPr>
       </w:pPr>
-      <w:hyperlink r:id="rId14">
+      <w:hyperlink r:id="rId17">
         <w:r>
           <w:rPr>
             <w:rFonts w:ascii="Segoe UI" w:eastAsia="Segoe UI" w:hAnsi="Segoe UI" w:cs="Segoe UI"/>
@@ -3270,7 +3735,7 @@
           <w:color w:val="002060"/>
         </w:rPr>
       </w:pPr>
-      <w:hyperlink r:id="rId15">
+      <w:hyperlink r:id="rId18">
         <w:r>
           <w:rPr>
             <w:rFonts w:ascii="Segoe UI" w:eastAsia="Segoe UI" w:hAnsi="Segoe UI" w:cs="Segoe UI"/>
@@ -3301,7 +3766,7 @@
           <w:color w:val="002060"/>
         </w:rPr>
       </w:pPr>
-      <w:hyperlink r:id="rId16">
+      <w:hyperlink r:id="rId19">
         <w:r>
           <w:rPr>
             <w:rFonts w:ascii="Segoe UI" w:eastAsia="Segoe UI" w:hAnsi="Segoe UI" w:cs="Segoe UI"/>
@@ -3332,7 +3797,7 @@
           <w:color w:val="002060"/>
         </w:rPr>
       </w:pPr>
-      <w:hyperlink r:id="rId17">
+      <w:hyperlink r:id="rId20">
         <w:r>
           <w:rPr>
             <w:rFonts w:ascii="Segoe UI" w:eastAsia="Segoe UI" w:hAnsi="Segoe UI" w:cs="Segoe UI"/>
@@ -3363,7 +3828,7 @@
           <w:color w:val="002060"/>
         </w:rPr>
       </w:pPr>
-      <w:hyperlink r:id="rId18">
+      <w:hyperlink r:id="rId21">
         <w:r>
           <w:rPr>
             <w:rFonts w:ascii="Segoe UI" w:eastAsia="Segoe UI" w:hAnsi="Segoe UI" w:cs="Segoe UI"/>
@@ -3394,7 +3859,7 @@
           <w:color w:val="002060"/>
         </w:rPr>
       </w:pPr>
-      <w:hyperlink r:id="rId19">
+      <w:hyperlink r:id="rId22">
         <w:r>
           <w:rPr>
             <w:rFonts w:ascii="Segoe UI" w:eastAsia="Segoe UI" w:hAnsi="Segoe UI" w:cs="Segoe UI"/>
@@ -3426,7 +3891,7 @@
           <w:u w:val="single"/>
         </w:rPr>
       </w:pPr>
-      <w:hyperlink r:id="rId20">
+      <w:hyperlink r:id="rId23">
         <w:r>
           <w:rPr>
             <w:rFonts w:ascii="Segoe UI" w:eastAsia="Segoe UI" w:hAnsi="Segoe UI" w:cs="Segoe UI"/>
@@ -4219,7 +4684,6 @@
   <w:style w:type="character" w:default="1" w:styleId="Fontepargpadro">
     <w:name w:val="Default Paragraph Font"/>
     <w:uiPriority w:val="1"/>
-    <w:semiHidden/>
     <w:unhideWhenUsed/>
   </w:style>
   <w:style w:type="table" w:default="1" w:styleId="Tabelanormal">
@@ -4242,6 +4706,17 @@
     <w:uiPriority w:val="99"/>
     <w:semiHidden/>
     <w:unhideWhenUsed/>
+  </w:style>
+  <w:style w:type="paragraph" w:styleId="NormalWeb">
+    <w:name w:val="Normal (Web)"/>
+    <w:basedOn w:val="Normal"/>
+    <w:uiPriority w:val="99"/>
+    <w:semiHidden/>
+    <w:unhideWhenUsed/>
+    <w:rsid w:val="005A2D0C"/>
+    <w:rPr>
+      <w:rFonts w:ascii="Times New Roman" w:hAnsi="Times New Roman" w:cs="Times New Roman"/>
+    </w:rPr>
   </w:style>
 </w:styles>
 </file>

</xml_diff>